<commit_message>
My changes up to now. Still a lot of work left imo.
</commit_message>
<xml_diff>
--- a/Seminar_Privacy_by_Marius.docx
+++ b/Seminar_Privacy_by_Marius.docx
@@ -292,7 +292,9 @@
       </w:r>
       <w:r>
         <w:tab/>
-        <w:t>11-111-111</w:t>
+      </w:r>
+      <w:r>
+        <w:t>18-106-575</w:t>
       </w:r>
       <w:r>
         <w:t>, 18-</w:t>
@@ -334,67 +336,6 @@
         <w:rPr>
           <w:color w:val="000000" w:themeColor="text1"/>
         </w:rPr>
-      </w:pPr>
-      <w:r>
-        <w:tab/>
-      </w:r>
-      <w:hyperlink r:id="rId9" w:history="1">
-        <w:r>
-          <w:rPr>
-            <w:rStyle w:val="Hyperlink"/>
-            <w:color w:val="000000" w:themeColor="text1"/>
-            <w:u w:val="none"/>
-          </w:rPr>
-          <w:t>lynn.grau@students.unibe.ch</w:t>
-        </w:r>
-      </w:hyperlink>
-    </w:p>
-    <w:p>
-      <w:pPr>
-        <w:pStyle w:val="bltitelblattklein"/>
-      </w:pPr>
-    </w:p>
-    <w:p>
-      <w:pPr>
-        <w:pStyle w:val="bltitelblattklein"/>
-      </w:pPr>
-    </w:p>
-    <w:p>
-      <w:pPr>
-        <w:pStyle w:val="blstandard"/>
-      </w:pPr>
-    </w:p>
-    <w:p>
-      <w:pPr>
-        <w:pStyle w:val="blstandard"/>
-        <w:rPr>
-          <w:color w:val="FF0000"/>
-        </w:rPr>
-      </w:pPr>
-      <w:r>
-        <w:rPr>
-          <w:color w:val="FF0000"/>
-        </w:rPr>
-        <w:t xml:space="preserve">{Beachten Sie bitte allfällige abweichende Anforderungen der einzelnen Institute oder Departemente. Die hier verwendete Schriftart ist </w:t>
-      </w:r>
-      <w:proofErr w:type="spellStart"/>
-      <w:r>
-        <w:rPr>
-          <w:color w:val="FF0000"/>
-        </w:rPr>
-        <w:t>Univers</w:t>
-      </w:r>
-      <w:proofErr w:type="spellEnd"/>
-      <w:r>
-        <w:rPr>
-          <w:color w:val="FF0000"/>
-        </w:rPr>
-        <w:t>, teilweise wird Arial oder Times verlangt}</w:t>
-      </w:r>
-    </w:p>
-    <w:p>
-      <w:pPr>
-        <w:pStyle w:val="blstandard"/>
         <w:sectPr>
           <w:pgSz w:w="11906" w:h="16838"/>
           <w:pgMar w:top="1418" w:right="2268" w:bottom="1418" w:left="1418" w:header="709" w:footer="709" w:gutter="0"/>
@@ -402,6 +343,19 @@
           <w:docGrid w:linePitch="360"/>
         </w:sectPr>
       </w:pPr>
+      <w:r>
+        <w:tab/>
+      </w:r>
+      <w:hyperlink r:id="rId9" w:history="1">
+        <w:r>
+          <w:rPr>
+            <w:rStyle w:val="Hyperlink"/>
+            <w:color w:val="000000" w:themeColor="text1"/>
+            <w:u w:val="none"/>
+          </w:rPr>
+          <w:t>lynn.grau@students.unibe.ch</w:t>
+        </w:r>
+      </w:hyperlink>
     </w:p>
     <w:p>
       <w:pPr>
@@ -2162,15 +2116,7 @@
         <w:pStyle w:val="blmaterialien"/>
       </w:pPr>
       <w:r>
-        <w:t xml:space="preserve">Botschaft vom 8. Juni 2012 zur Änderung des Bundegesetzes über die Zusammenarbeit mit den internationalen Gerichten </w:t>
-      </w:r>
-      <w:proofErr w:type="gramStart"/>
-      <w:r>
-        <w:t>zur Verfolg</w:t>
-      </w:r>
-      <w:proofErr w:type="gramEnd"/>
-      <w:r>
-        <w:t xml:space="preserve"> schwerwiegender Verletzung des humanitären Völkerrechts, </w:t>
+        <w:t xml:space="preserve">Botschaft vom 8. Juni 2012 zur Änderung des Bundegesetzes über die Zusammenarbeit mit den internationalen Gerichten zur Verfolg schwerwiegender Verletzung des humanitären Völkerrechts, </w:t>
       </w:r>
       <w:proofErr w:type="spellStart"/>
       <w:r>
@@ -2208,15 +2154,7 @@
         <w:pStyle w:val="blmaterialien"/>
       </w:pPr>
       <w:r>
-        <w:t xml:space="preserve">Bundesamt für Justiz, Zutrittskontrollen in Stadien: Durchsuchungen im Intimbereich, Gutachten vom 3. Februar 2011, VPB </w:t>
-      </w:r>
-      <w:proofErr w:type="gramStart"/>
-      <w:r>
-        <w:t>2012.2</w:t>
-      </w:r>
-      <w:proofErr w:type="gramEnd"/>
-      <w:r>
-        <w:t xml:space="preserve"> S. 18-27.</w:t>
+        <w:t>Bundesamt für Justiz, Zutrittskontrollen in Stadien: Durchsuchungen im Intimbereich, Gutachten vom 3. Februar 2011, VPB 2012.2 S. 18-27.</w:t>
       </w:r>
     </w:p>
     <w:p>
@@ -2247,13 +2185,8 @@
       </w:r>
       <w:r>
         <w:tab/>
-        <w:t>[</w:t>
-      </w:r>
-      <w:proofErr w:type="gramStart"/>
-      <w:r>
-        <w:t>Bernische ]</w:t>
-      </w:r>
-      <w:proofErr w:type="gramEnd"/>
+        <w:t>[Bernische ]</w:t>
+      </w:r>
       <w:r>
         <w:t xml:space="preserve"> </w:t>
       </w:r>
@@ -2420,7 +2353,19 @@
         <w:rPr>
           <w:lang w:val="en-US"/>
         </w:rPr>
-        <w:t>us the most is</w:t>
+        <w:t>us</w:t>
+      </w:r>
+      <w:r>
+        <w:rPr>
+          <w:lang w:val="en-US"/>
+        </w:rPr>
+        <w:t xml:space="preserve"> as individuals</w:t>
+      </w:r>
+      <w:r>
+        <w:rPr>
+          <w:lang w:val="en-US"/>
+        </w:rPr>
+        <w:t xml:space="preserve"> the most is</w:t>
       </w:r>
       <w:r>
         <w:rPr>
@@ -2432,61 +2377,55 @@
         <w:rPr>
           <w:lang w:val="en-US"/>
         </w:rPr>
-        <w:t xml:space="preserve">Personal data is data, which </w:t>
-      </w:r>
-      <w:r>
-        <w:rPr>
-          <w:lang w:val="en-US"/>
-        </w:rPr>
-        <w:t xml:space="preserve">can be directly linked to a natural person </w:t>
-      </w:r>
-      <w:r>
-        <w:rPr>
-          <w:lang w:val="en-US"/>
-        </w:rPr>
-        <w:t xml:space="preserve">through direct means. An example of this would be a person’s medical record or anything containing </w:t>
-      </w:r>
-      <w:r>
-        <w:rPr>
-          <w:lang w:val="en-US"/>
-        </w:rPr>
-        <w:t>name</w:t>
-      </w:r>
-      <w:r>
-        <w:rPr>
-          <w:lang w:val="en-US"/>
-        </w:rPr>
-        <w:t>s</w:t>
-      </w:r>
-      <w:r>
-        <w:rPr>
-          <w:lang w:val="en-US"/>
-        </w:rPr>
-        <w:t>, address</w:t>
-      </w:r>
-      <w:r>
-        <w:rPr>
-          <w:lang w:val="en-US"/>
-        </w:rPr>
-        <w:t>es</w:t>
-      </w:r>
-      <w:r>
-        <w:rPr>
-          <w:lang w:val="en-US"/>
-        </w:rPr>
-        <w:t>, birthday</w:t>
-      </w:r>
-      <w:r>
-        <w:rPr>
-          <w:lang w:val="en-US"/>
-        </w:rPr>
-        <w:t>s</w:t>
-      </w:r>
-      <w:r>
-        <w:rPr>
-          <w:lang w:val="en-US"/>
-        </w:rPr>
-        <w:t xml:space="preserve"> and so on.</w:t>
+        <w:t>Personal data is</w:t>
+      </w:r>
+      <w:r>
+        <w:rPr>
+          <w:lang w:val="en-US"/>
+        </w:rPr>
+        <w:t xml:space="preserve"> defined </w:t>
+      </w:r>
+      <w:r>
+        <w:rPr>
+          <w:lang w:val="en-US"/>
+        </w:rPr>
+        <w:t>by being</w:t>
+      </w:r>
+      <w:r>
+        <w:rPr>
+          <w:lang w:val="en-US"/>
+        </w:rPr>
+        <w:t xml:space="preserve"> link</w:t>
+      </w:r>
+      <w:r>
+        <w:rPr>
+          <w:lang w:val="en-US"/>
+        </w:rPr>
+        <w:t>able</w:t>
+      </w:r>
+      <w:r>
+        <w:rPr>
+          <w:lang w:val="en-US"/>
+        </w:rPr>
+        <w:t xml:space="preserve"> to a natural person </w:t>
+      </w:r>
+      <w:r>
+        <w:rPr>
+          <w:lang w:val="en-US"/>
+        </w:rPr>
+        <w:t>through direct means. An example of this would be a person’s medical</w:t>
+      </w:r>
+      <w:r>
+        <w:rPr>
+          <w:lang w:val="en-US"/>
+        </w:rPr>
+        <w:t xml:space="preserve"> records</w:t>
+      </w:r>
+      <w:r>
+        <w:rPr>
+          <w:lang w:val="en-US"/>
+        </w:rPr>
+        <w:t>.</w:t>
       </w:r>
     </w:p>
     <w:p>
@@ -2525,13 +2464,43 @@
         <w:rPr>
           <w:lang w:val="en-US"/>
         </w:rPr>
-        <w:t xml:space="preserve">knowing a person’s wallet address. </w:t>
-      </w:r>
-      <w:r>
-        <w:rPr>
-          <w:lang w:val="en-US"/>
-        </w:rPr>
-        <w:t xml:space="preserve">If data cannot be </w:t>
+        <w:t>Satoshi Nakamoto using a pseudonym while developing bitcoin.</w:t>
+      </w:r>
+      <w:r>
+        <w:rPr>
+          <w:lang w:val="en-US"/>
+        </w:rPr>
+        <w:t xml:space="preserve"> If we were to link the pseudonym to an identity, we would find out a lot of personal data about that person.</w:t>
+      </w:r>
+      <w:r>
+        <w:rPr>
+          <w:lang w:val="en-US"/>
+        </w:rPr>
+        <w:t xml:space="preserve"> </w:t>
+      </w:r>
+      <w:r>
+        <w:rPr>
+          <w:lang w:val="en-US"/>
+        </w:rPr>
+        <w:t>D</w:t>
+      </w:r>
+      <w:r>
+        <w:rPr>
+          <w:lang w:val="en-US"/>
+        </w:rPr>
+        <w:t xml:space="preserve">ata </w:t>
+      </w:r>
+      <w:r>
+        <w:rPr>
+          <w:lang w:val="en-US"/>
+        </w:rPr>
+        <w:t xml:space="preserve">which </w:t>
+      </w:r>
+      <w:r>
+        <w:rPr>
+          <w:lang w:val="en-US"/>
+        </w:rPr>
+        <w:t xml:space="preserve">cannot be </w:t>
       </w:r>
       <w:r>
         <w:rPr>
@@ -2543,7 +2512,7 @@
         <w:rPr>
           <w:lang w:val="en-US"/>
         </w:rPr>
-        <w:t xml:space="preserve"> to a person through any means it is a</w:t>
+        <w:t xml:space="preserve"> to a person through any means is a</w:t>
       </w:r>
       <w:r>
         <w:rPr>
@@ -2562,6 +2531,20 @@
           <w:lang w:val="en-US"/>
         </w:rPr>
         <w:t>.</w:t>
+      </w:r>
+      <w:r>
+        <w:rPr>
+          <w:rStyle w:val="FootnoteReference"/>
+          <w:lang w:val="en-US"/>
+        </w:rPr>
+        <w:t xml:space="preserve"> </w:t>
+      </w:r>
+      <w:r>
+        <w:rPr>
+          <w:rStyle w:val="FootnoteReference"/>
+          <w:lang w:val="en-US"/>
+        </w:rPr>
+        <w:footnoteReference w:id="1"/>
       </w:r>
     </w:p>
     <w:p>
@@ -2576,13 +2559,61 @@
         <w:rPr>
           <w:lang w:val="en-US"/>
         </w:rPr>
-        <w:t xml:space="preserve">This scale is continuous, and data can find itself anywhere </w:t>
-      </w:r>
-      <w:r>
-        <w:rPr>
-          <w:lang w:val="en-US"/>
-        </w:rPr>
-        <w:t>in between the three data types</w:t>
+        <w:t>The scale of anonymous data</w:t>
+      </w:r>
+      <w:r>
+        <w:rPr>
+          <w:lang w:val="en-US"/>
+        </w:rPr>
+        <w:t xml:space="preserve"> is </w:t>
+      </w:r>
+      <w:r>
+        <w:rPr>
+          <w:lang w:val="en-US"/>
+        </w:rPr>
+        <w:t>continuous,</w:t>
+      </w:r>
+      <w:r>
+        <w:rPr>
+          <w:lang w:val="en-US"/>
+        </w:rPr>
+        <w:t xml:space="preserve"> and data can </w:t>
+      </w:r>
+      <w:r>
+        <w:rPr>
+          <w:lang w:val="en-US"/>
+        </w:rPr>
+        <w:t>land</w:t>
+      </w:r>
+      <w:r>
+        <w:rPr>
+          <w:lang w:val="en-US"/>
+        </w:rPr>
+        <w:t xml:space="preserve"> anywhere </w:t>
+      </w:r>
+      <w:r>
+        <w:rPr>
+          <w:lang w:val="en-US"/>
+        </w:rPr>
+        <w:t>in between the</w:t>
+      </w:r>
+      <w:r>
+        <w:rPr>
+          <w:lang w:val="en-US"/>
+        </w:rPr>
+        <w:t>se</w:t>
+      </w:r>
+      <w:r>
+        <w:rPr>
+          <w:lang w:val="en-US"/>
+        </w:rPr>
+        <w:t xml:space="preserve"> three </w:t>
+      </w:r>
+      <w:r>
+        <w:rPr>
+          <w:lang w:val="en-US"/>
+        </w:rPr>
+        <w:t>categories</w:t>
       </w:r>
       <w:r>
         <w:rPr>
@@ -2592,20 +2623,10 @@
       </w:r>
       <w:r>
         <w:rPr>
-          <w:rStyle w:val="FootnoteReference"/>
-          <w:lang w:val="en-US"/>
-        </w:rPr>
-        <w:footnoteReference w:id="1"/>
-      </w:r>
-    </w:p>
-    <w:p>
-      <w:pPr>
-        <w:pStyle w:val="blstandard"/>
-        <w:jc w:val="left"/>
-        <w:rPr>
-          <w:lang w:val="en-US"/>
-        </w:rPr>
-      </w:pPr>
+          <w:lang w:val="en-US"/>
+        </w:rPr>
+        <w:t xml:space="preserve"> </w:t>
+      </w:r>
       <w:r>
         <w:rPr>
           <w:lang w:val="en-US"/>
@@ -2718,13 +2739,33 @@
         <w:rPr>
           <w:lang w:val="en-US"/>
         </w:rPr>
-        <w:t>output,</w:t>
-      </w:r>
-      <w:r>
-        <w:rPr>
-          <w:lang w:val="en-US"/>
-        </w:rPr>
-        <w:t xml:space="preserve"> and it refers to </w:t>
+        <w:t>output</w:t>
+      </w:r>
+      <w:r>
+        <w:rPr>
+          <w:lang w:val="en-US"/>
+        </w:rPr>
+        <w:t>. Bitcoin was the first cryptocurrency to implement transactions based on UTXO’s.</w:t>
+      </w:r>
+      <w:r>
+        <w:rPr>
+          <w:lang w:val="en-US"/>
+        </w:rPr>
+        <w:t xml:space="preserve"> For each transaction output a </w:t>
+      </w:r>
+      <w:proofErr w:type="spellStart"/>
+      <w:r>
+        <w:rPr>
+          <w:lang w:val="en-US"/>
+        </w:rPr>
+        <w:t>utxo</w:t>
+      </w:r>
+      <w:proofErr w:type="spellEnd"/>
+      <w:r>
+        <w:rPr>
+          <w:lang w:val="en-US"/>
+        </w:rPr>
+        <w:t xml:space="preserve"> is made and given to the receiver. The receiver can later use any combination of UTXO’s inside other transactions. You can imagine this as a paper bill with the currency written on it. </w:t>
       </w:r>
     </w:p>
     <w:p>
@@ -2738,59 +2779,694 @@
         <w:rPr>
           <w:lang w:val="en-US"/>
         </w:rPr>
-        <w:t xml:space="preserve">UTXO based cryptocurrencies do not use wallets at a protocol level, as a user you must keep track of all your </w:t>
-      </w:r>
+        <w:lastRenderedPageBreak/>
+        <w:t xml:space="preserve">On the other </w:t>
+      </w:r>
+      <w:r>
+        <w:rPr>
+          <w:lang w:val="en-US"/>
+        </w:rPr>
+        <w:t>hand,</w:t>
+      </w:r>
+      <w:r>
+        <w:rPr>
+          <w:lang w:val="en-US"/>
+        </w:rPr>
+        <w:t xml:space="preserve"> </w:t>
+      </w:r>
+      <w:r>
+        <w:rPr>
+          <w:lang w:val="en-US"/>
+        </w:rPr>
+        <w:t>account-based</w:t>
+      </w:r>
+      <w:r>
+        <w:rPr>
+          <w:lang w:val="en-US"/>
+        </w:rPr>
+        <w:t xml:space="preserve"> transactions have addresses and balances. When you transfer money to someone your balance decreases and theirs increases. This simplifies the transaction process but creates a single point of failure. If you leak a public key in UTXO based cryptocurrencies, you admit to a single or a few t</w:t>
+      </w:r>
+      <w:r>
+        <w:rPr>
+          <w:lang w:val="en-US"/>
+        </w:rPr>
+        <w:t xml:space="preserve">ransactions. If you however leak a public key in an </w:t>
+      </w:r>
+      <w:r>
+        <w:rPr>
+          <w:lang w:val="en-US"/>
+        </w:rPr>
+        <w:t>account-based</w:t>
+      </w:r>
+      <w:r>
+        <w:rPr>
+          <w:lang w:val="en-US"/>
+        </w:rPr>
+        <w:t xml:space="preserve"> cryptocurrency, you leak all your transactions.</w:t>
+      </w:r>
+    </w:p>
+    <w:p>
+      <w:pPr>
+        <w:pStyle w:val="bltitel1"/>
+        <w:rPr>
+          <w:lang w:val="en-US"/>
+        </w:rPr>
+      </w:pPr>
+      <w:r>
+        <w:t xml:space="preserve">Privacy in </w:t>
+      </w:r>
+      <w:r>
+        <w:t>Distributed Ledgers</w:t>
+      </w:r>
+    </w:p>
+    <w:p>
+      <w:pPr>
+        <w:pStyle w:val="bltitel2"/>
+        <w:rPr>
+          <w:lang w:val="en-US"/>
+        </w:rPr>
+      </w:pPr>
+      <w:bookmarkStart w:id="6" w:name="_Toc98843531"/>
+      <w:r>
+        <w:rPr>
+          <w:lang w:val="en-US"/>
+        </w:rPr>
+        <w:t>Different Cryptocurrencies</w:t>
+      </w:r>
+      <w:bookmarkEnd w:id="6"/>
+    </w:p>
+    <w:p>
+      <w:pPr>
+        <w:pStyle w:val="blstandard"/>
+        <w:rPr>
+          <w:lang w:val="en-US"/>
+        </w:rPr>
+      </w:pPr>
+      <w:r>
+        <w:rPr>
+          <w:lang w:val="en-US"/>
+        </w:rPr>
+        <w:t xml:space="preserve">While banks </w:t>
+      </w:r>
+      <w:r>
+        <w:rPr>
+          <w:lang w:val="en-US"/>
+        </w:rPr>
+        <w:t xml:space="preserve">and other trusted financial institutions </w:t>
+      </w:r>
+      <w:r>
+        <w:rPr>
+          <w:lang w:val="en-US"/>
+        </w:rPr>
+        <w:t xml:space="preserve">protect </w:t>
+      </w:r>
+      <w:r>
+        <w:rPr>
+          <w:lang w:val="en-US"/>
+        </w:rPr>
+        <w:t xml:space="preserve">their user’s </w:t>
+      </w:r>
+      <w:r>
+        <w:rPr>
+          <w:lang w:val="en-US"/>
+        </w:rPr>
+        <w:t xml:space="preserve">privacy by releasing as little information as possible, distributed public ledgers do not have </w:t>
+      </w:r>
+      <w:r>
+        <w:rPr>
+          <w:lang w:val="en-US"/>
+        </w:rPr>
+        <w:t>that</w:t>
+      </w:r>
+      <w:r>
+        <w:rPr>
+          <w:lang w:val="en-US"/>
+        </w:rPr>
+        <w:t xml:space="preserve"> </w:t>
+      </w:r>
+      <w:r>
+        <w:rPr>
+          <w:lang w:val="en-US"/>
+        </w:rPr>
+        <w:t>possibility</w:t>
+      </w:r>
+      <w:r>
+        <w:rPr>
+          <w:lang w:val="en-US"/>
+        </w:rPr>
+        <w:t xml:space="preserve">. </w:t>
+      </w:r>
+      <w:r>
+        <w:rPr>
+          <w:lang w:val="en-US"/>
+        </w:rPr>
+        <w:t>T</w:t>
+      </w:r>
+      <w:r>
+        <w:rPr>
+          <w:lang w:val="en-US"/>
+        </w:rPr>
+        <w:t xml:space="preserve">hey must be accessible to everyone, and no </w:t>
+      </w:r>
+      <w:r>
+        <w:rPr>
+          <w:lang w:val="en-US"/>
+        </w:rPr>
+        <w:t>data can be hidden</w:t>
+      </w:r>
+      <w:r>
+        <w:rPr>
+          <w:lang w:val="en-US"/>
+        </w:rPr>
+        <w:t xml:space="preserve">. </w:t>
+      </w:r>
+      <w:r>
+        <w:rPr>
+          <w:lang w:val="en-US"/>
+        </w:rPr>
+        <w:t xml:space="preserve">What </w:t>
+      </w:r>
+      <w:r>
+        <w:rPr>
+          <w:lang w:val="en-US"/>
+        </w:rPr>
+        <w:t xml:space="preserve">instead </w:t>
+      </w:r>
+      <w:r>
+        <w:rPr>
+          <w:lang w:val="en-US"/>
+        </w:rPr>
+        <w:t xml:space="preserve">can be hidden is the information </w:t>
+      </w:r>
+      <w:r>
+        <w:rPr>
+          <w:lang w:val="en-US"/>
+        </w:rPr>
+        <w:t>held by the data</w:t>
+      </w:r>
+      <w:r>
+        <w:rPr>
+          <w:lang w:val="en-US"/>
+        </w:rPr>
+        <w:t>. This is done</w:t>
+      </w:r>
+      <w:r>
+        <w:rPr>
+          <w:lang w:val="en-US"/>
+        </w:rPr>
+        <w:t xml:space="preserve"> through cryptographic</w:t>
+      </w:r>
+      <w:r>
+        <w:rPr>
+          <w:lang w:val="en-US"/>
+        </w:rPr>
+        <w:t xml:space="preserve"> means</w:t>
+      </w:r>
+      <w:r>
+        <w:rPr>
+          <w:lang w:val="en-US"/>
+        </w:rPr>
+        <w:t xml:space="preserve">. </w:t>
+      </w:r>
+      <w:r>
+        <w:rPr>
+          <w:lang w:val="en-US"/>
+        </w:rPr>
+        <w:t>N</w:t>
+      </w:r>
+      <w:r>
+        <w:rPr>
+          <w:lang w:val="en-US"/>
+        </w:rPr>
+        <w:t xml:space="preserve">otable </w:t>
+      </w:r>
+      <w:r>
+        <w:rPr>
+          <w:lang w:val="en-US"/>
+        </w:rPr>
+        <w:t>cryptographic methods</w:t>
+      </w:r>
+      <w:r>
+        <w:rPr>
+          <w:lang w:val="en-US"/>
+        </w:rPr>
+        <w:t xml:space="preserve"> include </w:t>
+      </w:r>
+      <w:r>
+        <w:rPr>
+          <w:lang w:val="en-US"/>
+        </w:rPr>
+        <w:t xml:space="preserve">the use of </w:t>
+      </w:r>
+      <w:r>
+        <w:rPr>
+          <w:lang w:val="en-US"/>
+        </w:rPr>
+        <w:t>public and private keys, zero knowledge proofs, optimistic proofs, and many more.</w:t>
+      </w:r>
+    </w:p>
+    <w:p>
+      <w:pPr>
+        <w:pStyle w:val="bltitel3"/>
+        <w:rPr>
+          <w:lang w:val="en-US"/>
+        </w:rPr>
+      </w:pPr>
+      <w:bookmarkStart w:id="7" w:name="_Toc98843532"/>
+      <w:r>
+        <w:rPr>
+          <w:lang w:val="en-US"/>
+        </w:rPr>
+        <w:t>Bitcoin</w:t>
+      </w:r>
+      <w:bookmarkEnd w:id="7"/>
+    </w:p>
+    <w:p>
+      <w:pPr>
+        <w:pStyle w:val="blstandard"/>
+        <w:rPr>
+          <w:lang w:val="en-US"/>
+        </w:rPr>
+      </w:pPr>
+      <w:r>
+        <w:rPr>
+          <w:lang w:val="en-US"/>
+        </w:rPr>
+        <w:t xml:space="preserve">Bitcoin was the first cryptocurrency developed by Satoshi Nakamoto in </w:t>
+      </w:r>
+      <w:r>
+        <w:rPr>
+          <w:lang w:val="en-US"/>
+        </w:rPr>
+        <w:t xml:space="preserve">2008. </w:t>
+      </w:r>
+      <w:r>
+        <w:rPr>
+          <w:lang w:val="en-US"/>
+        </w:rPr>
+        <w:t xml:space="preserve">Already </w:t>
+      </w:r>
+      <w:r>
+        <w:rPr>
+          <w:lang w:val="en-US"/>
+        </w:rPr>
+        <w:t>back then</w:t>
+      </w:r>
+      <w:r>
+        <w:rPr>
+          <w:lang w:val="en-US"/>
+        </w:rPr>
+        <w:t xml:space="preserve"> </w:t>
+      </w:r>
+      <w:r>
+        <w:rPr>
+          <w:lang w:val="en-US"/>
+        </w:rPr>
+        <w:t>privacy was a big concern</w:t>
+      </w:r>
+      <w:r>
+        <w:rPr>
+          <w:lang w:val="en-US"/>
+        </w:rPr>
+        <w:t xml:space="preserve"> and hence </w:t>
+      </w:r>
+      <w:r>
+        <w:rPr>
+          <w:lang w:val="en-US"/>
+        </w:rPr>
+        <w:t>privacy considerations were regarded, while creating b</w:t>
+      </w:r>
+      <w:r>
+        <w:rPr>
+          <w:lang w:val="en-US"/>
+        </w:rPr>
+        <w:t>itcoin</w:t>
+      </w:r>
+      <w:r>
+        <w:rPr>
+          <w:rStyle w:val="FootnoteReference"/>
+          <w:lang w:val="en-US"/>
+        </w:rPr>
+        <w:footnoteReference w:id="2"/>
+      </w:r>
+      <w:r>
+        <w:rPr>
+          <w:lang w:val="en-US"/>
+        </w:rPr>
+        <w:t>.</w:t>
+      </w:r>
+      <w:r>
+        <w:rPr>
+          <w:lang w:val="en-US"/>
+        </w:rPr>
+        <w:t xml:space="preserve"> Instead of using personal data such as one’s name, address,</w:t>
+      </w:r>
+      <w:r>
+        <w:rPr>
+          <w:lang w:val="en-US"/>
+        </w:rPr>
+        <w:t xml:space="preserve"> </w:t>
+      </w:r>
+      <w:r>
+        <w:rPr>
+          <w:lang w:val="en-US"/>
+        </w:rPr>
+        <w:t>and birthday to make a transaction</w:t>
+      </w:r>
+      <w:r>
+        <w:rPr>
+          <w:lang w:val="en-US"/>
+        </w:rPr>
+        <w:t>,</w:t>
+      </w:r>
+      <w:r>
+        <w:rPr>
+          <w:lang w:val="en-US"/>
+        </w:rPr>
+        <w:t xml:space="preserve"> bitcoin uses public and private keys to receive and create transactions.</w:t>
+      </w:r>
+    </w:p>
+    <w:p>
+      <w:pPr>
+        <w:pStyle w:val="blstandard"/>
+        <w:rPr>
+          <w:lang w:val="en-US"/>
+        </w:rPr>
+      </w:pPr>
+    </w:p>
+    <w:p>
+      <w:pPr>
+        <w:pStyle w:val="blstandard"/>
+        <w:rPr>
+          <w:lang w:val="en-US"/>
+        </w:rPr>
+      </w:pPr>
+      <w:r>
+        <w:rPr>
+          <w:lang w:val="en-US"/>
+        </w:rPr>
+        <w:t>An example of how bitcoin is not anonymous would be the</w:t>
+      </w:r>
+      <w:r>
+        <w:rPr>
+          <w:lang w:val="en-US"/>
+        </w:rPr>
+        <w:t xml:space="preserve"> fact that 1.1 million bitcoins have been linked to Satoshi Nakamoto</w:t>
+      </w:r>
+      <w:r>
+        <w:rPr>
+          <w:rStyle w:val="FootnoteReference"/>
+          <w:lang w:val="en-US"/>
+        </w:rPr>
+        <w:footnoteReference w:id="3"/>
+      </w:r>
+      <w:r>
+        <w:rPr>
+          <w:lang w:val="en-US"/>
+        </w:rPr>
+        <w:t xml:space="preserve">. </w:t>
+      </w:r>
+      <w:r>
+        <w:rPr>
+          <w:lang w:val="en-US"/>
+        </w:rPr>
+        <w:t xml:space="preserve">Although all the best privacy measures were used, we still now know that the net worth </w:t>
+      </w:r>
+      <w:r>
+        <w:rPr>
+          <w:lang w:val="en-US"/>
+        </w:rPr>
+        <w:lastRenderedPageBreak/>
+        <w:t xml:space="preserve">of Satoshi Nakamoto is </w:t>
+      </w:r>
+      <w:r>
+        <w:rPr>
+          <w:lang w:val="en-US"/>
+        </w:rPr>
+        <w:t>equal to</w:t>
+      </w:r>
+      <w:r>
+        <w:rPr>
+          <w:lang w:val="en-US"/>
+        </w:rPr>
+        <w:t xml:space="preserve"> around</w:t>
+      </w:r>
+      <w:r>
+        <w:rPr>
+          <w:lang w:val="en-US"/>
+        </w:rPr>
+        <w:t xml:space="preserve"> 47 billion USD as of April 2022. </w:t>
+      </w:r>
+      <w:r>
+        <w:rPr>
+          <w:lang w:val="en-US"/>
+        </w:rPr>
+        <w:t xml:space="preserve">If his or her real identity </w:t>
+      </w:r>
+      <w:r>
+        <w:rPr>
+          <w:lang w:val="en-US"/>
+        </w:rPr>
+        <w:t>were to leak, it is obvious how this would be personal</w:t>
+      </w:r>
+      <w:r>
+        <w:rPr>
+          <w:lang w:val="en-US"/>
+        </w:rPr>
+        <w:t xml:space="preserve"> </w:t>
+      </w:r>
+      <w:r>
+        <w:rPr>
+          <w:lang w:val="en-US"/>
+        </w:rPr>
+        <w:t>information</w:t>
+      </w:r>
+      <w:r>
+        <w:rPr>
+          <w:lang w:val="en-US"/>
+        </w:rPr>
+        <w:t xml:space="preserve">. </w:t>
+      </w:r>
+    </w:p>
+    <w:p>
+      <w:pPr>
+        <w:pStyle w:val="blstandard"/>
+        <w:rPr>
+          <w:lang w:val="en-US"/>
+        </w:rPr>
+      </w:pPr>
+      <w:r>
+        <w:rPr>
+          <w:lang w:val="en-US"/>
+        </w:rPr>
+        <w:t xml:space="preserve">The method used in the mentioned report cannot be applied to every person but if anyone ever leaks their public keys, all transactions done with those keys become </w:t>
+      </w:r>
+      <w:r>
+        <w:rPr>
+          <w:lang w:val="en-US"/>
+        </w:rPr>
+        <w:t xml:space="preserve">linkable </w:t>
+      </w:r>
+      <w:r>
+        <w:rPr>
+          <w:lang w:val="en-US"/>
+        </w:rPr>
+        <w:t>to that person.</w:t>
+      </w:r>
+    </w:p>
+    <w:p>
+      <w:pPr>
+        <w:pStyle w:val="blstandard"/>
+        <w:rPr>
+          <w:lang w:val="en-US"/>
+        </w:rPr>
+      </w:pPr>
+    </w:p>
+    <w:p>
+      <w:pPr>
+        <w:pStyle w:val="blstandard"/>
+        <w:rPr>
+          <w:lang w:val="en-US"/>
+        </w:rPr>
+      </w:pPr>
+      <w:r>
+        <w:rPr>
+          <w:lang w:val="en-US"/>
+        </w:rPr>
+        <w:t>Considering the right to be forgotten</w:t>
+      </w:r>
+      <w:r>
+        <w:rPr>
+          <w:rStyle w:val="FootnoteReference"/>
+          <w:lang w:val="en-US"/>
+        </w:rPr>
+        <w:footnoteReference w:id="4"/>
+      </w:r>
+      <w:r>
+        <w:rPr>
+          <w:lang w:val="en-US"/>
+        </w:rPr>
+        <w:t xml:space="preserve"> the permanent and public nature of bitcoin is (in direct violation of this law). </w:t>
+      </w:r>
+    </w:p>
+    <w:p>
+      <w:pPr>
+        <w:pStyle w:val="blstandard"/>
+        <w:rPr>
+          <w:b/>
+          <w:bCs/>
+          <w:lang w:val="en-US"/>
+        </w:rPr>
+      </w:pPr>
+      <w:r>
+        <w:rPr>
+          <w:b/>
+          <w:bCs/>
+          <w:lang w:val="en-US"/>
+        </w:rPr>
+        <w:t>Address Reuse</w:t>
+      </w:r>
+    </w:p>
+    <w:p>
+      <w:pPr>
+        <w:pStyle w:val="blstandard"/>
+        <w:rPr>
+          <w:lang w:val="en-US"/>
+        </w:rPr>
+      </w:pPr>
+      <w:r>
+        <w:rPr>
+          <w:lang w:val="en-US"/>
+        </w:rPr>
+        <w:t>It is possible to only use one address forever but that would be against all recommendations. In conclusion bitcoin is as private as you make it, so if you employ good practices and never reuse wallet addresses and never leak your own information it will be very close to anonymous but if you do not follow these principles, it will quickly become pseudonymous.</w:t>
+      </w:r>
+    </w:p>
+    <w:p>
+      <w:pPr>
+        <w:pStyle w:val="blstandard"/>
+        <w:rPr>
+          <w:lang w:val="en-US"/>
+        </w:rPr>
+      </w:pPr>
+    </w:p>
+    <w:p>
+      <w:pPr>
+        <w:pStyle w:val="blstandard"/>
+        <w:rPr>
+          <w:b/>
+          <w:bCs/>
+          <w:lang w:val="en-US"/>
+        </w:rPr>
+      </w:pPr>
+      <w:r>
+        <w:rPr>
+          <w:b/>
+          <w:bCs/>
+          <w:lang w:val="en-US"/>
+        </w:rPr>
+        <w:t>Bitcoin Mixers</w:t>
+      </w:r>
+    </w:p>
+    <w:p>
+      <w:pPr>
+        <w:pStyle w:val="blstandard"/>
+        <w:rPr>
+          <w:lang w:val="en-US"/>
+        </w:rPr>
+      </w:pPr>
+      <w:r>
+        <w:rPr>
+          <w:lang w:val="en-US"/>
+        </w:rPr>
+        <w:t>A way to further increase privacy in the bitcoin network is to use other services provided there.</w:t>
+      </w:r>
+    </w:p>
+    <w:p>
+      <w:pPr>
+        <w:pStyle w:val="blstandard"/>
+        <w:rPr>
+          <w:b/>
+          <w:bCs/>
+          <w:lang w:val="en-US"/>
+        </w:rPr>
+      </w:pPr>
+    </w:p>
+    <w:p>
+      <w:pPr>
+        <w:pStyle w:val="bltitel3"/>
+        <w:rPr>
+          <w:lang w:val="en-US"/>
+        </w:rPr>
+      </w:pPr>
+      <w:bookmarkStart w:id="8" w:name="_Toc98843534"/>
+      <w:r>
+        <w:rPr>
+          <w:lang w:val="en-US"/>
+        </w:rPr>
+        <w:t>Privacy Coins</w:t>
+      </w:r>
+      <w:bookmarkEnd w:id="8"/>
+      <w:r>
+        <w:rPr>
+          <w:lang w:val="en-US"/>
+        </w:rPr>
+        <w:t xml:space="preserve"> </w:t>
+      </w:r>
+    </w:p>
+    <w:p>
+      <w:pPr>
+        <w:pStyle w:val="blstandard"/>
+        <w:rPr>
+          <w:lang w:val="en-US"/>
+        </w:rPr>
+      </w:pPr>
+      <w:r>
+        <w:rPr>
+          <w:lang w:val="en-US"/>
+        </w:rPr>
+        <w:t>Privacy coins are cryptocurrencies which hide transaction details from the public</w:t>
+      </w:r>
+      <w:r>
+        <w:rPr>
+          <w:rStyle w:val="FootnoteReference"/>
+          <w:lang w:val="en-US"/>
+        </w:rPr>
+        <w:footnoteReference w:id="5"/>
+      </w:r>
+      <w:r>
+        <w:rPr>
+          <w:lang w:val="en-US"/>
+        </w:rPr>
+        <w:t xml:space="preserve">. </w:t>
+      </w:r>
+      <w:r>
+        <w:rPr>
+          <w:lang w:val="en-US"/>
+        </w:rPr>
+        <w:t>Privacy coins are usually more computationally heavy, require more storage space and are more complex in general, but these downsides are outweighed by the privacy they provide.</w:t>
+      </w:r>
+    </w:p>
+    <w:p>
+      <w:pPr>
+        <w:pStyle w:val="bltitel4"/>
+        <w:rPr>
+          <w:lang w:val="en-US"/>
+        </w:rPr>
+      </w:pPr>
+      <w:bookmarkStart w:id="9" w:name="_Toc98843535"/>
       <w:proofErr w:type="spellStart"/>
       <w:r>
         <w:rPr>
           <w:lang w:val="en-US"/>
         </w:rPr>
-        <w:t>utxos</w:t>
-      </w:r>
+        <w:t>Monero</w:t>
+      </w:r>
+      <w:bookmarkEnd w:id="9"/>
       <w:proofErr w:type="spellEnd"/>
       <w:r>
         <w:rPr>
           <w:lang w:val="en-US"/>
         </w:rPr>
-        <w:t xml:space="preserve"> to be in control of your assets.</w:t>
-      </w:r>
-    </w:p>
-    <w:p>
-      <w:pPr>
-        <w:pStyle w:val="bltitel1"/>
-      </w:pPr>
-      <w:r>
-        <w:t xml:space="preserve">Privacy in </w:t>
-      </w:r>
-      <w:r>
-        <w:t>Distributed Ledgers</w:t>
-      </w:r>
-    </w:p>
-    <w:p>
-      <w:pPr>
-        <w:pStyle w:val="bltitel2"/>
-        <w:rPr>
-          <w:lang w:val="en-US"/>
-        </w:rPr>
-      </w:pPr>
-      <w:bookmarkStart w:id="6" w:name="_Toc98843530"/>
-      <w:r>
-        <w:rPr>
-          <w:lang w:val="en-US"/>
-        </w:rPr>
-        <w:t>UTXO vs Account Based Bloc</w:t>
-      </w:r>
-      <w:r>
-        <w:rPr>
-          <w:lang w:val="en-US"/>
-        </w:rPr>
-        <w:t>kchains</w:t>
-      </w:r>
-      <w:bookmarkEnd w:id="6"/>
-      <w:r>
-        <w:rPr>
-          <w:lang w:val="en-US"/>
-        </w:rPr>
         <w:t xml:space="preserve"> </w:t>
       </w:r>
     </w:p>
@@ -2801,23 +3477,82 @@
           <w:lang w:val="en-US"/>
         </w:rPr>
       </w:pPr>
-    </w:p>
-    <w:p>
-      <w:pPr>
-        <w:pStyle w:val="bltitel2"/>
-        <w:rPr>
-          <w:lang w:val="en-US"/>
-        </w:rPr>
-      </w:pPr>
-      <w:bookmarkStart w:id="7" w:name="_Toc98843531"/>
+      <w:proofErr w:type="spellStart"/>
       <w:r>
         <w:rPr>
           <w:lang w:val="en-US"/>
         </w:rPr>
         <w:lastRenderedPageBreak/>
-        <w:t>Different Cryptocurrencies</w:t>
-      </w:r>
-      <w:bookmarkEnd w:id="7"/>
+        <w:t>Monero</w:t>
+      </w:r>
+      <w:proofErr w:type="spellEnd"/>
+      <w:r>
+        <w:rPr>
+          <w:lang w:val="en-US"/>
+        </w:rPr>
+        <w:t xml:space="preserve"> uses ring signatures to hide transactions</w:t>
+      </w:r>
+      <w:r>
+        <w:rPr>
+          <w:rStyle w:val="FootnoteReference"/>
+          <w:lang w:val="en-US"/>
+        </w:rPr>
+        <w:footnoteReference w:id="6"/>
+      </w:r>
+      <w:r>
+        <w:rPr>
+          <w:lang w:val="en-US"/>
+        </w:rPr>
+        <w:t>.</w:t>
+      </w:r>
+      <w:r>
+        <w:rPr>
+          <w:lang w:val="en-US"/>
+        </w:rPr>
+        <w:t xml:space="preserve"> </w:t>
+      </w:r>
+      <w:r>
+        <w:rPr>
+          <w:lang w:val="en-US"/>
+        </w:rPr>
+        <w:t xml:space="preserve">You are forced to use one-time keys as reusing a public </w:t>
+      </w:r>
+      <w:r>
+        <w:rPr>
+          <w:lang w:val="en-US"/>
+        </w:rPr>
+        <w:t>key</w:t>
+      </w:r>
+      <w:r>
+        <w:rPr>
+          <w:lang w:val="en-US"/>
+        </w:rPr>
+        <w:t xml:space="preserve"> more than once </w:t>
+      </w:r>
+      <w:r>
+        <w:rPr>
+          <w:lang w:val="en-US"/>
+        </w:rPr>
+        <w:t>causes rings to be linked and the tr</w:t>
+      </w:r>
+      <w:r>
+        <w:rPr>
+          <w:lang w:val="en-US"/>
+        </w:rPr>
+        <w:t xml:space="preserve">ansaction </w:t>
+      </w:r>
+      <w:r>
+        <w:rPr>
+          <w:lang w:val="en-US"/>
+        </w:rPr>
+        <w:t xml:space="preserve">to be marked </w:t>
+      </w:r>
+      <w:r>
+        <w:rPr>
+          <w:lang w:val="en-US"/>
+        </w:rPr>
+        <w:t>as invalid. This stops double spending attacks and also increases privacy.</w:t>
+      </w:r>
     </w:p>
     <w:p>
       <w:pPr>
@@ -2830,145 +3565,18 @@
         <w:rPr>
           <w:lang w:val="en-US"/>
         </w:rPr>
-        <w:t>While banks protect privacy by releasing as little information as possible to the public, distributed public ledgers do not have that luxury. As the name implies, they must be accessible to everyone, and no information can be hidden. This makes privacy only possible through the means of cryptographic methods. Some notable ones include the usage of public and private keys, zero knowledge proofs, optimistic proofs, and many more.</w:t>
-      </w:r>
-    </w:p>
-    <w:p>
-      <w:pPr>
-        <w:pStyle w:val="bltitel3"/>
-        <w:rPr>
-          <w:lang w:val="en-US"/>
-        </w:rPr>
-      </w:pPr>
-      <w:bookmarkStart w:id="8" w:name="_Toc98843532"/>
-      <w:r>
-        <w:rPr>
-          <w:lang w:val="en-US"/>
-        </w:rPr>
-        <w:t>Bitcoin</w:t>
-      </w:r>
-      <w:bookmarkEnd w:id="8"/>
-    </w:p>
-    <w:p>
-      <w:pPr>
-        <w:pStyle w:val="blstandard"/>
-        <w:rPr>
-          <w:lang w:val="en-US"/>
-        </w:rPr>
-      </w:pPr>
-      <w:r>
-        <w:rPr>
-          <w:lang w:val="en-US"/>
-        </w:rPr>
-        <w:t xml:space="preserve">Bitcoin was the first cryptocurrency developed by Satoshi Nakamoto in </w:t>
-      </w:r>
-      <w:r>
-        <w:rPr>
-          <w:lang w:val="en-US"/>
-        </w:rPr>
-        <w:t xml:space="preserve">2008 as a distributed online ledger. </w:t>
-      </w:r>
-      <w:r>
-        <w:rPr>
-          <w:lang w:val="en-US"/>
-        </w:rPr>
-        <w:t xml:space="preserve">Already in 2008 </w:t>
-      </w:r>
-      <w:r>
-        <w:rPr>
-          <w:lang w:val="en-US"/>
-        </w:rPr>
-        <w:t>privacy was a big concern.</w:t>
-      </w:r>
-    </w:p>
-    <w:p>
-      <w:pPr>
-        <w:pStyle w:val="blstandard"/>
-        <w:rPr>
-          <w:lang w:val="en-US"/>
-        </w:rPr>
-      </w:pPr>
-      <w:r>
-        <w:rPr>
-          <w:lang w:val="en-US"/>
-        </w:rPr>
-        <w:t xml:space="preserve">Bitcoin is not fully anonymous, since if you can link a private key to a </w:t>
-      </w:r>
-      <w:r>
-        <w:rPr>
-          <w:lang w:val="en-US"/>
-        </w:rPr>
-        <w:t>person</w:t>
-      </w:r>
-      <w:r>
-        <w:rPr>
-          <w:lang w:val="en-US"/>
-        </w:rPr>
-        <w:t>. If a transaction had multiple UTXO inputs, then you can link these and their history to a person</w:t>
-      </w:r>
-      <w:r>
-        <w:rPr>
-          <w:lang w:val="en-US"/>
-        </w:rPr>
-        <w:t>.</w:t>
-      </w:r>
-    </w:p>
-    <w:p>
-      <w:pPr>
-        <w:pStyle w:val="blstandard"/>
-        <w:rPr>
-          <w:lang w:val="en-US"/>
-        </w:rPr>
-      </w:pPr>
-      <w:r>
-        <w:rPr>
-          <w:lang w:val="en-US"/>
-        </w:rPr>
-        <w:t>The main privacy problem appears when you have multiple inputs for a payment. Then you can link other transactions to the person.</w:t>
-      </w:r>
-      <w:r>
-        <w:rPr>
-          <w:lang w:val="en-US"/>
-        </w:rPr>
         <w:t xml:space="preserve"> </w:t>
       </w:r>
-    </w:p>
-    <w:p>
-      <w:pPr>
-        <w:pStyle w:val="blstandard"/>
-        <w:rPr>
-          <w:lang w:val="en-US"/>
-        </w:rPr>
-      </w:pPr>
-      <w:r>
-        <w:rPr>
-          <w:lang w:val="en-US"/>
-        </w:rPr>
-        <w:t>The safety of a user also depends on the user themselves such as in banks. If someone leaks their own public key</w:t>
-      </w:r>
-      <w:r>
-        <w:rPr>
-          <w:lang w:val="en-US"/>
-        </w:rPr>
-        <w:t xml:space="preserve"> and always use the same key, then all their transactions become non private.</w:t>
-      </w:r>
-    </w:p>
-    <w:p>
-      <w:pPr>
-        <w:pStyle w:val="blstandard"/>
-        <w:rPr>
-          <w:lang w:val="en-US"/>
-        </w:rPr>
-      </w:pPr>
-      <w:r>
-        <w:rPr>
+      <w:r>
+        <w:rPr>
+          <w:noProof/>
           <w:lang w:val="en-US"/>
         </w:rPr>
         <w:drawing>
-          <wp:inline distT="0" distB="0" distL="0" distR="0" wp14:anchorId="6FE8F9F1" wp14:editId="142BE52E">
-            <wp:extent cx="5219700" cy="1718310"/>
+          <wp:inline distT="0" distB="0" distL="0" distR="0" wp14:anchorId="39FA8DD3" wp14:editId="6C6F6A9A">
+            <wp:extent cx="2200275" cy="1377742"/>
             <wp:effectExtent l="0" t="0" r="0" b="0"/>
-            <wp:docPr id="2" name="Picture 2" descr="Diagram&#10;&#10;Description automatically generated"/>
+            <wp:docPr id="3" name="Picture 3"/>
             <wp:cNvGraphicFramePr>
               <a:graphicFrameLocks xmlns:a="http://schemas.openxmlformats.org/drawingml/2006/main" noChangeAspect="1"/>
             </wp:cNvGraphicFramePr>
@@ -2976,23 +3584,36 @@
               <a:graphicData uri="http://schemas.openxmlformats.org/drawingml/2006/picture">
                 <pic:pic xmlns:pic="http://schemas.openxmlformats.org/drawingml/2006/picture">
                   <pic:nvPicPr>
-                    <pic:cNvPr id="2" name="Picture 2" descr="Diagram&#10;&#10;Description automatically generated"/>
-                    <pic:cNvPicPr/>
+                    <pic:cNvPr id="0" name="Picture 2"/>
+                    <pic:cNvPicPr>
+                      <a:picLocks noChangeAspect="1" noChangeArrowheads="1"/>
+                    </pic:cNvPicPr>
                   </pic:nvPicPr>
                   <pic:blipFill>
-                    <a:blip r:embed="rId12"/>
+                    <a:blip r:embed="rId12">
+                      <a:extLst>
+                        <a:ext uri="{28A0092B-C50C-407E-A947-70E740481C1C}">
+                          <a14:useLocalDpi xmlns:a14="http://schemas.microsoft.com/office/drawing/2010/main" val="0"/>
+                        </a:ext>
+                      </a:extLst>
+                    </a:blip>
+                    <a:srcRect/>
                     <a:stretch>
                       <a:fillRect/>
                     </a:stretch>
                   </pic:blipFill>
-                  <pic:spPr>
+                  <pic:spPr bwMode="auto">
                     <a:xfrm>
                       <a:off x="0" y="0"/>
-                      <a:ext cx="5219700" cy="1718310"/>
+                      <a:ext cx="2212226" cy="1385225"/>
                     </a:xfrm>
                     <a:prstGeom prst="rect">
                       <a:avLst/>
                     </a:prstGeom>
+                    <a:noFill/>
+                    <a:ln>
+                      <a:noFill/>
+                    </a:ln>
                   </pic:spPr>
                 </pic:pic>
               </a:graphicData>
@@ -3000,185 +3621,359 @@
           </wp:inline>
         </w:drawing>
       </w:r>
-      <w:r>
-        <w:rPr>
-          <w:rStyle w:val="FootnoteReference"/>
-          <w:lang w:val="en-US"/>
-        </w:rPr>
-        <w:footnoteReference w:id="2"/>
-      </w:r>
-    </w:p>
-    <w:p>
-      <w:pPr>
-        <w:pStyle w:val="bltitel3"/>
-        <w:rPr>
-          <w:lang w:val="en-US"/>
-        </w:rPr>
-      </w:pPr>
-      <w:bookmarkStart w:id="9" w:name="_Toc98843534"/>
-      <w:r>
-        <w:rPr>
-          <w:lang w:val="en-US"/>
-        </w:rPr>
-        <w:t>Privacy Coins</w:t>
-      </w:r>
-      <w:bookmarkEnd w:id="9"/>
-      <w:r>
-        <w:rPr>
-          <w:lang w:val="en-US"/>
+    </w:p>
+    <w:p>
+      <w:pPr>
+        <w:pStyle w:val="blstandard"/>
+        <w:rPr>
+          <w:lang w:val="en-US"/>
+        </w:rPr>
+      </w:pPr>
+      <w:r>
+        <w:rPr>
+          <w:lang w:val="en-US"/>
+        </w:rPr>
+        <w:t xml:space="preserve">You can see that both David and Erwin receive money, but who exactly send them the money is unknown, since each transaction requires multiple </w:t>
+      </w:r>
+      <w:proofErr w:type="spellStart"/>
+      <w:r>
+        <w:rPr>
+          <w:lang w:val="en-US"/>
+        </w:rPr>
+        <w:t>utxo’s</w:t>
+      </w:r>
+      <w:proofErr w:type="spellEnd"/>
+      <w:r>
+        <w:rPr>
+          <w:lang w:val="en-US"/>
+        </w:rPr>
+        <w:t xml:space="preserve"> as inputs.</w:t>
+      </w:r>
+    </w:p>
+    <w:p>
+      <w:pPr>
+        <w:pStyle w:val="bltitel4"/>
+        <w:rPr>
+          <w:lang w:val="en-US"/>
+        </w:rPr>
+      </w:pPr>
+      <w:r>
+        <w:rPr>
+          <w:lang w:val="en-US"/>
+        </w:rPr>
+        <w:t>Z-Cash</w:t>
+      </w:r>
+    </w:p>
+    <w:p>
+      <w:pPr>
+        <w:pStyle w:val="blstandard"/>
+        <w:rPr>
+          <w:lang w:val="en-US"/>
+        </w:rPr>
+      </w:pPr>
+      <w:r>
+        <w:rPr>
+          <w:lang w:val="en-US"/>
+        </w:rPr>
+        <w:t xml:space="preserve">Z-cash </w:t>
+      </w:r>
+    </w:p>
+    <w:p>
+      <w:pPr>
+        <w:pStyle w:val="blstandard"/>
+        <w:rPr>
+          <w:lang w:val="en-US"/>
+        </w:rPr>
+      </w:pPr>
+      <w:r>
+        <w:rPr>
+          <w:lang w:val="en-US"/>
+        </w:rPr>
+        <w:t xml:space="preserve">Is split up into two address </w:t>
+      </w:r>
+      <w:r>
+        <w:rPr>
+          <w:lang w:val="en-US"/>
+        </w:rPr>
+        <w:t>types of transparent</w:t>
+      </w:r>
+      <w:r>
+        <w:rPr>
+          <w:lang w:val="en-US"/>
+        </w:rPr>
+        <w:t xml:space="preserve"> t-addresses and</w:t>
+      </w:r>
+      <w:r>
+        <w:rPr>
+          <w:lang w:val="en-US"/>
+        </w:rPr>
+        <w:t xml:space="preserve"> private</w:t>
+      </w:r>
+      <w:r>
+        <w:rPr>
+          <w:lang w:val="en-US"/>
+        </w:rPr>
+        <w:t xml:space="preserve"> z-addresses</w:t>
+      </w:r>
+      <w:r>
+        <w:rPr>
+          <w:lang w:val="en-US"/>
+        </w:rPr>
+        <w:t>. It follows that four types of transactions can happen in the z-cash network. T-t</w:t>
+      </w:r>
+    </w:p>
+    <w:p>
+      <w:pPr>
+        <w:pStyle w:val="blstandard"/>
+        <w:rPr>
+          <w:lang w:val="en-US"/>
+        </w:rPr>
+      </w:pPr>
+      <w:r>
+        <w:rPr>
+          <w:lang w:val="en-US"/>
+        </w:rPr>
+        <w:t>Z-cash</w:t>
+      </w:r>
+      <w:r>
+        <w:rPr>
+          <w:lang w:val="en-US"/>
+        </w:rPr>
+        <w:t xml:space="preserve"> uses a </w:t>
+      </w:r>
+      <w:r>
+        <w:rPr>
+          <w:lang w:val="en-US"/>
+        </w:rPr>
+        <w:t>cryptographic method</w:t>
+      </w:r>
+      <w:r>
+        <w:rPr>
+          <w:lang w:val="en-US"/>
+        </w:rPr>
+        <w:t xml:space="preserve"> known as zero knowledge proofs</w:t>
+      </w:r>
+      <w:r>
+        <w:rPr>
+          <w:lang w:val="en-US"/>
+        </w:rPr>
+        <w:t xml:space="preserve">, </w:t>
+      </w:r>
+      <w:r>
+        <w:rPr>
+          <w:lang w:val="en-US"/>
+        </w:rPr>
+        <w:t>in which</w:t>
+      </w:r>
+      <w:r>
+        <w:rPr>
+          <w:lang w:val="en-US"/>
+        </w:rPr>
+        <w:t xml:space="preserve"> you prove you know a secret without sharing the secret.</w:t>
+      </w:r>
+    </w:p>
+    <w:p>
+      <w:pPr>
+        <w:pStyle w:val="blstandard"/>
+        <w:rPr>
+          <w:lang w:val="en-US"/>
+        </w:rPr>
+      </w:pPr>
+      <w:r>
+        <w:rPr>
+          <w:lang w:val="en-US"/>
+        </w:rPr>
+        <w:t xml:space="preserve">A simple example of a zero-knowledge proof would be Alice </w:t>
+      </w:r>
+      <w:r>
+        <w:rPr>
+          <w:lang w:val="en-US"/>
+        </w:rPr>
+        <w:t>proving to</w:t>
+      </w:r>
+      <w:r>
+        <w:rPr>
+          <w:lang w:val="en-US"/>
+        </w:rPr>
+        <w:t xml:space="preserve"> Bob</w:t>
+      </w:r>
+      <w:r>
+        <w:rPr>
+          <w:lang w:val="en-US"/>
+        </w:rPr>
+        <w:t xml:space="preserve"> that she knows the code to a safe</w:t>
+      </w:r>
+      <w:r>
+        <w:rPr>
+          <w:lang w:val="en-US"/>
+        </w:rPr>
+        <w:t xml:space="preserve">. Alice could show the safe being closed, then secretly enter the </w:t>
+      </w:r>
+      <w:r>
+        <w:rPr>
+          <w:lang w:val="en-US"/>
+        </w:rPr>
+        <w:t>code,</w:t>
+      </w:r>
+      <w:r>
+        <w:rPr>
+          <w:lang w:val="en-US"/>
+        </w:rPr>
+        <w:t xml:space="preserve"> and show it being open</w:t>
+      </w:r>
+      <w:r>
+        <w:rPr>
+          <w:lang w:val="en-US"/>
+        </w:rPr>
+        <w:t xml:space="preserve"> to Bob</w:t>
+      </w:r>
+      <w:r>
+        <w:rPr>
+          <w:lang w:val="en-US"/>
+        </w:rPr>
+        <w:t xml:space="preserve">. </w:t>
+      </w:r>
+      <w:r>
+        <w:rPr>
+          <w:lang w:val="en-US"/>
+        </w:rPr>
+        <w:t>This way Alice has proven that she knows the safe combination without revealing it to Bob</w:t>
+      </w:r>
+      <w:r>
+        <w:rPr>
+          <w:lang w:val="en-US"/>
+        </w:rPr>
+        <w:t>.</w:t>
+      </w:r>
+    </w:p>
+    <w:p>
+      <w:pPr>
+        <w:pStyle w:val="blstandard"/>
+        <w:rPr>
+          <w:lang w:val="en-US"/>
+        </w:rPr>
+      </w:pPr>
+      <w:r>
+        <w:rPr>
+          <w:lang w:val="en-US"/>
+        </w:rPr>
+        <w:t>In the case of Z-cash however this is done with complex mathematics.</w:t>
+      </w:r>
+    </w:p>
+    <w:p>
+      <w:pPr>
+        <w:pStyle w:val="blstandard"/>
+        <w:rPr>
+          <w:lang w:val="en-US"/>
+        </w:rPr>
+      </w:pPr>
+      <w:r>
+        <w:rPr>
+          <w:lang w:val="en-US"/>
+        </w:rPr>
+        <w:t xml:space="preserve">It is important to note that </w:t>
+      </w:r>
+      <w:r>
+        <w:rPr>
+          <w:lang w:val="en-US"/>
+        </w:rPr>
+        <w:t xml:space="preserve">the founders </w:t>
+      </w:r>
+      <w:r>
+        <w:rPr>
+          <w:lang w:val="en-US"/>
+        </w:rPr>
+        <w:t>own</w:t>
+      </w:r>
+      <w:r>
+        <w:rPr>
+          <w:lang w:val="en-US"/>
+        </w:rPr>
+        <w:t xml:space="preserve"> 2.1 million coins with there being a maximum of 21 million coins. </w:t>
+      </w:r>
+      <w:r>
+        <w:rPr>
+          <w:lang w:val="en-US"/>
+        </w:rPr>
+        <w:t>They hold more than 10% of the z-cash market, which puts the distributed nature of the ledger into question.</w:t>
+      </w:r>
+    </w:p>
+    <w:p>
+      <w:pPr>
+        <w:pStyle w:val="bltitel1"/>
+        <w:rPr>
+          <w:lang w:val="en-US"/>
+        </w:rPr>
+      </w:pPr>
+      <w:bookmarkStart w:id="10" w:name="_Toc98843538"/>
+      <w:r>
+        <w:rPr>
+          <w:lang w:val="en-US"/>
+        </w:rPr>
+        <w:lastRenderedPageBreak/>
+        <w:t>Legal Ramifications</w:t>
+      </w:r>
+      <w:bookmarkEnd w:id="10"/>
+    </w:p>
+    <w:p>
+      <w:pPr>
+        <w:pStyle w:val="blstandard"/>
+        <w:rPr>
+          <w:lang w:val="en-US"/>
+        </w:rPr>
+      </w:pPr>
+    </w:p>
+    <w:p>
+      <w:pPr>
+        <w:pStyle w:val="bltitel1"/>
+        <w:rPr>
+          <w:lang w:val="en-GB"/>
+        </w:rPr>
+      </w:pPr>
+      <w:bookmarkStart w:id="11" w:name="_Toc98843539"/>
+      <w:r>
+        <w:rPr>
+          <w:lang w:val="en-GB"/>
+        </w:rPr>
+        <w:t>Conclusion</w:t>
+      </w:r>
+      <w:bookmarkEnd w:id="11"/>
+      <w:r>
+        <w:rPr>
+          <w:lang w:val="en-GB"/>
         </w:rPr>
         <w:t xml:space="preserve"> </w:t>
       </w:r>
     </w:p>
     <w:p>
       <w:pPr>
-        <w:pStyle w:val="bltitel4"/>
-        <w:rPr>
-          <w:lang w:val="en-US"/>
-        </w:rPr>
-      </w:pPr>
-      <w:bookmarkStart w:id="10" w:name="_Toc98843535"/>
-      <w:proofErr w:type="spellStart"/>
-      <w:r>
-        <w:rPr>
-          <w:lang w:val="en-US"/>
-        </w:rPr>
-        <w:lastRenderedPageBreak/>
-        <w:t>Monero</w:t>
-      </w:r>
-      <w:bookmarkEnd w:id="10"/>
-      <w:proofErr w:type="spellEnd"/>
-      <w:r>
-        <w:rPr>
-          <w:lang w:val="en-US"/>
-        </w:rPr>
-        <w:t xml:space="preserve"> </w:t>
-      </w:r>
-    </w:p>
-    <w:p>
-      <w:pPr>
         <w:pStyle w:val="blstandard"/>
         <w:rPr>
-          <w:lang w:val="en-US"/>
-        </w:rPr>
-      </w:pPr>
-    </w:p>
-    <w:p>
-      <w:pPr>
-        <w:pStyle w:val="bltitel4"/>
-        <w:rPr>
-          <w:lang w:val="en-US"/>
-        </w:rPr>
-      </w:pPr>
-      <w:bookmarkStart w:id="11" w:name="_Toc98843536"/>
-      <w:r>
-        <w:rPr>
-          <w:lang w:val="en-US"/>
-        </w:rPr>
-        <w:t>Dash</w:t>
-      </w:r>
-      <w:bookmarkEnd w:id="11"/>
-      <w:r>
-        <w:rPr>
-          <w:lang w:val="en-US"/>
-        </w:rPr>
-        <w:t xml:space="preserve"> </w:t>
-      </w:r>
-    </w:p>
-    <w:p>
-      <w:pPr>
-        <w:pStyle w:val="blstandard"/>
-        <w:rPr>
-          <w:lang w:val="en-US"/>
-        </w:rPr>
-      </w:pPr>
-      <w:r>
-        <w:rPr>
-          <w:lang w:val="en-US"/>
-        </w:rPr>
-        <w:t xml:space="preserve">Dash uses a technique known as zero knowledge proofs to </w:t>
-      </w:r>
-    </w:p>
-    <w:p>
-      <w:pPr>
-        <w:pStyle w:val="bltitel3"/>
-        <w:rPr>
-          <w:lang w:val="en-US"/>
-        </w:rPr>
-      </w:pPr>
-      <w:bookmarkStart w:id="12" w:name="_Toc98843537"/>
-      <w:proofErr w:type="spellStart"/>
-      <w:r>
-        <w:rPr>
-          <w:lang w:val="en-US"/>
-        </w:rPr>
-        <w:t>Metamask</w:t>
-      </w:r>
-      <w:bookmarkEnd w:id="12"/>
-      <w:proofErr w:type="spellEnd"/>
-      <w:r>
-        <w:rPr>
-          <w:lang w:val="en-US"/>
-        </w:rPr>
-        <w:t xml:space="preserve"> </w:t>
-      </w:r>
-    </w:p>
-    <w:p>
-      <w:pPr>
-        <w:pStyle w:val="bltitel1"/>
-        <w:rPr>
-          <w:lang w:val="en-US"/>
-        </w:rPr>
-      </w:pPr>
-      <w:bookmarkStart w:id="13" w:name="_Toc98843538"/>
-      <w:r>
-        <w:rPr>
-          <w:lang w:val="en-US"/>
-        </w:rPr>
-        <w:t>Legal Ramifications</w:t>
-      </w:r>
-      <w:bookmarkEnd w:id="13"/>
-    </w:p>
-    <w:p>
-      <w:pPr>
-        <w:pStyle w:val="blstandard"/>
-        <w:rPr>
-          <w:lang w:val="en-US"/>
-        </w:rPr>
-      </w:pPr>
-    </w:p>
-    <w:p>
-      <w:pPr>
-        <w:pStyle w:val="bltitel1"/>
-        <w:rPr>
-          <w:lang w:val="en-US"/>
-        </w:rPr>
-      </w:pPr>
-      <w:bookmarkStart w:id="14" w:name="_Toc98843539"/>
-      <w:r>
-        <w:rPr>
-          <w:lang w:val="en-US"/>
-        </w:rPr>
-        <w:t>Conclusion</w:t>
-      </w:r>
-      <w:bookmarkEnd w:id="14"/>
-      <w:r>
-        <w:rPr>
-          <w:lang w:val="en-US"/>
-        </w:rPr>
-        <w:t xml:space="preserve"> </w:t>
-      </w:r>
-    </w:p>
-    <w:p>
-      <w:pPr>
-        <w:pStyle w:val="blstandard"/>
-      </w:pPr>
-    </w:p>
-    <w:p>
-      <w:pPr>
-        <w:pStyle w:val="blstandard"/>
-      </w:pPr>
-      <w:r>
+          <w:lang w:val="en-GB"/>
+        </w:rPr>
+      </w:pPr>
+      <w:r>
+        <w:rPr>
+          <w:lang w:val="en-GB"/>
+        </w:rPr>
+        <w:t xml:space="preserve">Although </w:t>
+      </w:r>
+      <w:r>
+        <w:rPr>
+          <w:lang w:val="en-GB"/>
+        </w:rPr>
+        <w:t xml:space="preserve">privacy seems to be weaker in bitcoin it all depends on how the user decides to use the service. If they reuse addresses and make their addresses public, then no amount of cryptography can save their privacy. </w:t>
+      </w:r>
+      <w:r>
+        <w:rPr>
+          <w:lang w:val="en-GB"/>
+        </w:rPr>
+        <w:t>However, the announcement of wallet addresses does not happen on the blockchain itself. It happens on other platforms. UTXO based blockchains have no means of deanonymizing a person. The deanonymization happens elsewhere and so the legal ramifications should happen there as well?</w:t>
+      </w:r>
+      <w:r>
+        <w:rPr>
+          <w:lang w:val="en-GB"/>
+        </w:rPr>
         <w:br w:type="page"/>
       </w:r>
     </w:p>
@@ -3186,12 +3981,12 @@
       <w:pPr>
         <w:pStyle w:val="bltitelohnenum"/>
       </w:pPr>
-      <w:bookmarkStart w:id="15" w:name="_Toc98843540"/>
+      <w:bookmarkStart w:id="12" w:name="_Toc98843540"/>
       <w:r>
         <w:lastRenderedPageBreak/>
         <w:t>Selbständigkeitserklärung</w:t>
       </w:r>
-      <w:bookmarkEnd w:id="15"/>
+      <w:bookmarkEnd w:id="12"/>
     </w:p>
     <w:p>
       <w:pPr>
@@ -3226,7 +4021,15 @@
         <w:t>den, habe ich als solche gekenn</w:t>
       </w:r>
       <w:r>
-        <w:t xml:space="preserve">zeichnet. Mir ist bekannt, dass andernfalls die Arbeit mit der Note 1 bewertet wird und der Senat gemäss Artikel 36 Absatz 1 Buchstabe r des Gesetzes über die Universität vom 5. September 1996 und Artikel 69 des Statuts der Universität Bern vom </w:t>
+        <w:t xml:space="preserve">zeichnet. Mir ist bekannt, dass andernfalls die Arbeit mit der Note 1 bewertet wird und der Senat </w:t>
+      </w:r>
+      <w:proofErr w:type="spellStart"/>
+      <w:r>
+        <w:t>gemäss</w:t>
+      </w:r>
+      <w:proofErr w:type="spellEnd"/>
+      <w:r>
+        <w:t xml:space="preserve"> Artikel 36 Absatz 1 Buchstabe r des Gesetzes über die Universität vom 5. September 1996 und Artikel 69 des Statuts der Universität Bern vom </w:t>
       </w:r>
       <w:r>
         <w:t>7. Juni 2011 zum Entzug des auf</w:t>
@@ -3447,19 +4250,7 @@
         <w:rPr>
           <w:lang w:val="de-CH"/>
         </w:rPr>
-        <w:t xml:space="preserve">GDPR, </w:t>
-      </w:r>
-      <w:r>
-        <w:rPr>
-          <w:lang w:val="de-CH"/>
-        </w:rPr>
-        <w:t>Definition</w:t>
-      </w:r>
-      <w:r>
-        <w:rPr>
-          <w:lang w:val="de-CH"/>
-        </w:rPr>
-        <w:t xml:space="preserve">: </w:t>
+        <w:t xml:space="preserve">GDPR, Definition: </w:t>
       </w:r>
       <w:r>
         <w:rPr>
@@ -3484,22 +4275,86 @@
         <w:footnoteRef/>
       </w:r>
       <w:r>
-        <w:t xml:space="preserve"> Bitcoin: A Peer-to-Peer Electronic </w:t>
-      </w:r>
-      <w:r>
-        <w:t>C</w:t>
-      </w:r>
-      <w:r>
-        <w:t xml:space="preserve">ash </w:t>
-      </w:r>
-      <w:r>
-        <w:t>S</w:t>
-      </w:r>
-      <w:r>
-        <w:t>ystem</w:t>
-      </w:r>
-      <w:r>
-        <w:t>, Chapter 10: Privacy</w:t>
+        <w:t xml:space="preserve"> </w:t>
+      </w:r>
+    </w:p>
+  </w:footnote>
+  <w:footnote w:id="3">
+    <w:p>
+      <w:pPr>
+        <w:pStyle w:val="FootnoteText"/>
+        <w:rPr>
+          <w:lang w:val="de-CH"/>
+        </w:rPr>
+      </w:pPr>
+      <w:r>
+        <w:rPr>
+          <w:rStyle w:val="FootnoteReference"/>
+        </w:rPr>
+        <w:footnoteRef/>
+      </w:r>
+      <w:r>
+        <w:t xml:space="preserve"> </w:t>
+      </w:r>
+      <w:r>
+        <w:t>https://bitslog.com/2013/04/17/the-well-deserved-fortune-of-satoshi-nakamoto/</w:t>
+      </w:r>
+    </w:p>
+  </w:footnote>
+  <w:footnote w:id="4">
+    <w:p>
+      <w:pPr>
+        <w:pStyle w:val="FootnoteText"/>
+        <w:rPr>
+          <w:lang w:val="de-CH"/>
+        </w:rPr>
+      </w:pPr>
+      <w:r>
+        <w:rPr>
+          <w:rStyle w:val="FootnoteReference"/>
+        </w:rPr>
+        <w:footnoteRef/>
+      </w:r>
+      <w:r>
+        <w:t xml:space="preserve"> Art. 17 GDPR</w:t>
+      </w:r>
+    </w:p>
+  </w:footnote>
+  <w:footnote w:id="5">
+    <w:p>
+      <w:pPr>
+        <w:pStyle w:val="FootnoteText"/>
+        <w:rPr>
+          <w:lang w:val="de-CH"/>
+        </w:rPr>
+      </w:pPr>
+      <w:r>
+        <w:rPr>
+          <w:rStyle w:val="FootnoteReference"/>
+        </w:rPr>
+        <w:footnoteRef/>
+      </w:r>
+      <w:r>
+        <w:t xml:space="preserve"> </w:t>
+      </w:r>
+    </w:p>
+  </w:footnote>
+  <w:footnote w:id="6">
+    <w:p>
+      <w:pPr>
+        <w:pStyle w:val="FootnoteText"/>
+        <w:rPr>
+          <w:lang w:val="de-CH"/>
+        </w:rPr>
+      </w:pPr>
+      <w:r>
+        <w:rPr>
+          <w:rStyle w:val="FootnoteReference"/>
+        </w:rPr>
+        <w:footnoteRef/>
+      </w:r>
+      <w:r>
+        <w:t xml:space="preserve"> </w:t>
       </w:r>
     </w:p>
   </w:footnote>
@@ -3629,7 +4484,7 @@
       </w:rPr>
     </w:lvl>
   </w:abstractNum>
-  <w:num w:numId="1">
+  <w:num w:numId="1" w16cid:durableId="1730373390">
     <w:abstractNumId w:val="0"/>
   </w:num>
 </w:numbering>

</xml_diff>

<commit_message>
small changes 6 days left
</commit_message>
<xml_diff>
--- a/Seminar_Privacy_by_Marius.docx
+++ b/Seminar_Privacy_by_Marius.docx
@@ -2116,7 +2116,15 @@
         <w:pStyle w:val="blmaterialien"/>
       </w:pPr>
       <w:r>
-        <w:t xml:space="preserve">Botschaft vom 8. Juni 2012 zur Änderung des Bundegesetzes über die Zusammenarbeit mit den internationalen Gerichten zur Verfolg schwerwiegender Verletzung des humanitären Völkerrechts, </w:t>
+        <w:t xml:space="preserve">Botschaft vom 8. Juni 2012 zur Änderung des Bundegesetzes über die Zusammenarbeit mit den internationalen Gerichten </w:t>
+      </w:r>
+      <w:proofErr w:type="gramStart"/>
+      <w:r>
+        <w:t>zur Verfolg</w:t>
+      </w:r>
+      <w:proofErr w:type="gramEnd"/>
+      <w:r>
+        <w:t xml:space="preserve"> schwerwiegender Verletzung des humanitären Völkerrechts, </w:t>
       </w:r>
       <w:proofErr w:type="spellStart"/>
       <w:r>
@@ -2154,7 +2162,15 @@
         <w:pStyle w:val="blmaterialien"/>
       </w:pPr>
       <w:r>
-        <w:t>Bundesamt für Justiz, Zutrittskontrollen in Stadien: Durchsuchungen im Intimbereich, Gutachten vom 3. Februar 2011, VPB 2012.2 S. 18-27.</w:t>
+        <w:t xml:space="preserve">Bundesamt für Justiz, Zutrittskontrollen in Stadien: Durchsuchungen im Intimbereich, Gutachten vom 3. Februar 2011, VPB </w:t>
+      </w:r>
+      <w:proofErr w:type="gramStart"/>
+      <w:r>
+        <w:t>2012.2</w:t>
+      </w:r>
+      <w:proofErr w:type="gramEnd"/>
+      <w:r>
+        <w:t xml:space="preserve"> S. 18-27.</w:t>
       </w:r>
     </w:p>
     <w:p>
@@ -2185,8 +2201,13 @@
       </w:r>
       <w:r>
         <w:tab/>
-        <w:t>[Bernische ]</w:t>
-      </w:r>
+        <w:t>[</w:t>
+      </w:r>
+      <w:proofErr w:type="gramStart"/>
+      <w:r>
+        <w:t>Bernische ]</w:t>
+      </w:r>
+      <w:proofErr w:type="gramEnd"/>
       <w:r>
         <w:t xml:space="preserve"> </w:t>
       </w:r>
@@ -2470,7 +2491,19 @@
         <w:rPr>
           <w:lang w:val="en-US"/>
         </w:rPr>
-        <w:t xml:space="preserve"> If we were to link the pseudonym to an identity, we would find out a lot of personal data about that person.</w:t>
+        <w:t xml:space="preserve"> If we were to link the pseudonym to an identity, we would find out a lot of personal data about that </w:t>
+      </w:r>
+      <w:r>
+        <w:rPr>
+          <w:lang w:val="en-US"/>
+        </w:rPr>
+        <w:t>individual</w:t>
+      </w:r>
+      <w:r>
+        <w:rPr>
+          <w:lang w:val="en-US"/>
+        </w:rPr>
+        <w:t>.</w:t>
       </w:r>
       <w:r>
         <w:rPr>
@@ -2524,7 +2557,7 @@
         <w:rPr>
           <w:lang w:val="en-US"/>
         </w:rPr>
-        <w:t xml:space="preserve"> and is outside of most laws</w:t>
+        <w:t xml:space="preserve"> and outside of most laws</w:t>
       </w:r>
       <w:r>
         <w:rPr>
@@ -2745,27 +2778,242 @@
         <w:rPr>
           <w:lang w:val="en-US"/>
         </w:rPr>
-        <w:t>. Bitcoin was the first cryptocurrency to implement transactions based on UTXO’s.</w:t>
-      </w:r>
-      <w:r>
-        <w:rPr>
-          <w:lang w:val="en-US"/>
-        </w:rPr>
-        <w:t xml:space="preserve"> For each transaction output a </w:t>
-      </w:r>
-      <w:proofErr w:type="spellStart"/>
-      <w:r>
-        <w:rPr>
-          <w:lang w:val="en-US"/>
-        </w:rPr>
-        <w:t>utxo</w:t>
-      </w:r>
-      <w:proofErr w:type="spellEnd"/>
-      <w:r>
-        <w:rPr>
-          <w:lang w:val="en-US"/>
-        </w:rPr>
-        <w:t xml:space="preserve"> is made and given to the receiver. The receiver can later use any combination of UTXO’s inside other transactions. You can imagine this as a paper bill with the currency written on it. </w:t>
+        <w:t xml:space="preserve">. Bitcoin was the first cryptocurrency </w:t>
+      </w:r>
+      <w:r>
+        <w:rPr>
+          <w:lang w:val="en-US"/>
+        </w:rPr>
+        <w:t>to</w:t>
+      </w:r>
+      <w:r>
+        <w:rPr>
+          <w:lang w:val="en-US"/>
+        </w:rPr>
+        <w:t xml:space="preserve"> employ </w:t>
+      </w:r>
+      <w:r>
+        <w:rPr>
+          <w:lang w:val="en-US"/>
+        </w:rPr>
+        <w:t>UTXO</w:t>
+      </w:r>
+      <w:r>
+        <w:rPr>
+          <w:lang w:val="en-US"/>
+        </w:rPr>
+        <w:t xml:space="preserve"> based</w:t>
+      </w:r>
+      <w:r>
+        <w:rPr>
+          <w:lang w:val="en-US"/>
+        </w:rPr>
+        <w:t xml:space="preserve"> transactions.</w:t>
+      </w:r>
+      <w:r>
+        <w:rPr>
+          <w:lang w:val="en-US"/>
+        </w:rPr>
+        <w:t xml:space="preserve"> A </w:t>
+      </w:r>
+      <w:r>
+        <w:rPr>
+          <w:lang w:val="en-US"/>
+        </w:rPr>
+        <w:t>real-world</w:t>
+      </w:r>
+      <w:r>
+        <w:rPr>
+          <w:lang w:val="en-US"/>
+        </w:rPr>
+        <w:t xml:space="preserve"> example of </w:t>
+      </w:r>
+      <w:r>
+        <w:rPr>
+          <w:lang w:val="en-US"/>
+        </w:rPr>
+        <w:t>this</w:t>
+      </w:r>
+      <w:r>
+        <w:rPr>
+          <w:lang w:val="en-US"/>
+        </w:rPr>
+        <w:t xml:space="preserve"> would be </w:t>
+      </w:r>
+      <w:r>
+        <w:rPr>
+          <w:lang w:val="en-US"/>
+        </w:rPr>
+        <w:t xml:space="preserve">the use of </w:t>
+      </w:r>
+      <w:r>
+        <w:rPr>
+          <w:lang w:val="en-US"/>
+        </w:rPr>
+        <w:t>bank check</w:t>
+      </w:r>
+      <w:r>
+        <w:rPr>
+          <w:lang w:val="en-US"/>
+        </w:rPr>
+        <w:t>s</w:t>
+      </w:r>
+      <w:r>
+        <w:rPr>
+          <w:lang w:val="en-US"/>
+        </w:rPr>
+        <w:t xml:space="preserve">. </w:t>
+      </w:r>
+      <w:r>
+        <w:rPr>
+          <w:lang w:val="en-US"/>
+        </w:rPr>
+        <w:t xml:space="preserve">On </w:t>
+      </w:r>
+      <w:r>
+        <w:rPr>
+          <w:lang w:val="en-US"/>
+        </w:rPr>
+        <w:t>a bank</w:t>
+      </w:r>
+      <w:r>
+        <w:rPr>
+          <w:lang w:val="en-US"/>
+        </w:rPr>
+        <w:t xml:space="preserve"> check you can write any amount</w:t>
+      </w:r>
+      <w:r>
+        <w:rPr>
+          <w:lang w:val="en-US"/>
+        </w:rPr>
+        <w:t xml:space="preserve"> </w:t>
+      </w:r>
+      <w:r>
+        <w:rPr>
+          <w:lang w:val="en-US"/>
+        </w:rPr>
+        <w:t xml:space="preserve">but </w:t>
+      </w:r>
+      <w:r>
+        <w:rPr>
+          <w:lang w:val="en-US"/>
+        </w:rPr>
+        <w:t>with a check</w:t>
+      </w:r>
+      <w:r>
+        <w:rPr>
+          <w:lang w:val="en-US"/>
+        </w:rPr>
+        <w:t xml:space="preserve"> you can </w:t>
+      </w:r>
+      <w:r>
+        <w:rPr>
+          <w:lang w:val="en-US"/>
+        </w:rPr>
+        <w:t xml:space="preserve">either </w:t>
+      </w:r>
+      <w:r>
+        <w:rPr>
+          <w:lang w:val="en-US"/>
+        </w:rPr>
+        <w:t xml:space="preserve">use all </w:t>
+      </w:r>
+      <w:r>
+        <w:rPr>
+          <w:lang w:val="en-US"/>
+        </w:rPr>
+        <w:t xml:space="preserve">the money </w:t>
+      </w:r>
+      <w:r>
+        <w:rPr>
+          <w:lang w:val="en-US"/>
+        </w:rPr>
+        <w:t xml:space="preserve">on it </w:t>
+      </w:r>
+      <w:r>
+        <w:rPr>
+          <w:lang w:val="en-US"/>
+        </w:rPr>
+        <w:t xml:space="preserve">at once or </w:t>
+      </w:r>
+      <w:r>
+        <w:rPr>
+          <w:lang w:val="en-US"/>
+        </w:rPr>
+        <w:t>none</w:t>
+      </w:r>
+      <w:r>
+        <w:rPr>
+          <w:lang w:val="en-US"/>
+        </w:rPr>
+        <w:t xml:space="preserve"> of it</w:t>
+      </w:r>
+      <w:r>
+        <w:rPr>
+          <w:lang w:val="en-US"/>
+        </w:rPr>
+        <w:t xml:space="preserve">. The only way to incrementally use a check would be to use </w:t>
+      </w:r>
+      <w:r>
+        <w:rPr>
+          <w:lang w:val="en-US"/>
+        </w:rPr>
+        <w:t>all of it</w:t>
+      </w:r>
+      <w:r>
+        <w:rPr>
+          <w:lang w:val="en-US"/>
+        </w:rPr>
+        <w:t xml:space="preserve"> and </w:t>
+      </w:r>
+      <w:r>
+        <w:rPr>
+          <w:lang w:val="en-US"/>
+        </w:rPr>
+        <w:t xml:space="preserve">then </w:t>
+      </w:r>
+      <w:r>
+        <w:rPr>
+          <w:lang w:val="en-US"/>
+        </w:rPr>
+        <w:t xml:space="preserve">obtain a new check in return with a </w:t>
+      </w:r>
+      <w:r>
+        <w:rPr>
+          <w:lang w:val="en-US"/>
+        </w:rPr>
+        <w:lastRenderedPageBreak/>
+        <w:t xml:space="preserve">smaller amount. </w:t>
+      </w:r>
+      <w:r>
+        <w:rPr>
+          <w:lang w:val="en-US"/>
+        </w:rPr>
+        <w:t xml:space="preserve">UTXO based </w:t>
+      </w:r>
+      <w:r>
+        <w:rPr>
+          <w:lang w:val="en-US"/>
+        </w:rPr>
+        <w:t xml:space="preserve">transactions </w:t>
+      </w:r>
+      <w:r>
+        <w:rPr>
+          <w:lang w:val="en-US"/>
+        </w:rPr>
+        <w:t xml:space="preserve">works similarly. </w:t>
+      </w:r>
+      <w:r>
+        <w:rPr>
+          <w:lang w:val="en-US"/>
+        </w:rPr>
+        <w:t>Each</w:t>
+      </w:r>
+      <w:r>
+        <w:rPr>
+          <w:lang w:val="en-US"/>
+        </w:rPr>
+        <w:t xml:space="preserve"> UTXO contains a specific coin amount and for a transaction you can use multiple UTXO’s and output the combined value to multiple receivers, who each get their own UTXO.</w:t>
       </w:r>
     </w:p>
     <w:p>
@@ -2779,14 +3027,563 @@
         <w:rPr>
           <w:lang w:val="en-US"/>
         </w:rPr>
+        <w:t xml:space="preserve">On the other </w:t>
+      </w:r>
+      <w:r>
+        <w:rPr>
+          <w:lang w:val="en-US"/>
+        </w:rPr>
+        <w:t>hand,</w:t>
+      </w:r>
+      <w:r>
+        <w:rPr>
+          <w:lang w:val="en-US"/>
+        </w:rPr>
+        <w:t xml:space="preserve"> you have</w:t>
+      </w:r>
+      <w:r>
+        <w:rPr>
+          <w:lang w:val="en-US"/>
+        </w:rPr>
+        <w:t>,</w:t>
+      </w:r>
+      <w:r>
+        <w:rPr>
+          <w:lang w:val="en-US"/>
+        </w:rPr>
+        <w:t xml:space="preserve"> </w:t>
+      </w:r>
+      <w:r>
+        <w:rPr>
+          <w:lang w:val="en-US"/>
+        </w:rPr>
+        <w:t>account-based</w:t>
+      </w:r>
+      <w:r>
+        <w:rPr>
+          <w:lang w:val="en-US"/>
+        </w:rPr>
+        <w:t xml:space="preserve"> transactions </w:t>
+      </w:r>
+      <w:r>
+        <w:rPr>
+          <w:lang w:val="en-US"/>
+        </w:rPr>
+        <w:t xml:space="preserve">which are </w:t>
+      </w:r>
+      <w:r>
+        <w:rPr>
+          <w:lang w:val="en-US"/>
+        </w:rPr>
+        <w:t xml:space="preserve">most famously </w:t>
+      </w:r>
+      <w:r>
+        <w:rPr>
+          <w:lang w:val="en-US"/>
+        </w:rPr>
+        <w:t xml:space="preserve">employed in Ethereum. </w:t>
+      </w:r>
+      <w:r>
+        <w:rPr>
+          <w:lang w:val="en-US"/>
+        </w:rPr>
+        <w:t xml:space="preserve">In </w:t>
+      </w:r>
+      <w:r>
+        <w:rPr>
+          <w:lang w:val="en-US"/>
+        </w:rPr>
+        <w:t xml:space="preserve">account-based </w:t>
+      </w:r>
+      <w:r>
+        <w:rPr>
+          <w:lang w:val="en-US"/>
+        </w:rPr>
+        <w:t xml:space="preserve">cryptocurrencies each account </w:t>
+      </w:r>
+      <w:r>
+        <w:rPr>
+          <w:lang w:val="en-US"/>
+        </w:rPr>
+        <w:t>ha</w:t>
+      </w:r>
+      <w:r>
+        <w:rPr>
+          <w:lang w:val="en-US"/>
+        </w:rPr>
+        <w:t>s an</w:t>
+      </w:r>
+      <w:r>
+        <w:rPr>
+          <w:lang w:val="en-US"/>
+        </w:rPr>
+        <w:t xml:space="preserve"> address and </w:t>
+      </w:r>
+      <w:r>
+        <w:rPr>
+          <w:lang w:val="en-US"/>
+        </w:rPr>
+        <w:t xml:space="preserve">a </w:t>
+      </w:r>
+      <w:r>
+        <w:rPr>
+          <w:lang w:val="en-US"/>
+        </w:rPr>
+        <w:t xml:space="preserve">balance. When </w:t>
+      </w:r>
+      <w:r>
+        <w:rPr>
+          <w:lang w:val="en-US"/>
+        </w:rPr>
+        <w:t>transferring</w:t>
+      </w:r>
+      <w:r>
+        <w:rPr>
+          <w:lang w:val="en-US"/>
+        </w:rPr>
+        <w:t xml:space="preserve"> </w:t>
+      </w:r>
+      <w:r>
+        <w:rPr>
+          <w:lang w:val="en-US"/>
+        </w:rPr>
+        <w:t>money,</w:t>
+      </w:r>
+      <w:r>
+        <w:rPr>
+          <w:lang w:val="en-US"/>
+        </w:rPr>
+        <w:t xml:space="preserve"> </w:t>
+      </w:r>
+      <w:r>
+        <w:rPr>
+          <w:lang w:val="en-US"/>
+        </w:rPr>
+        <w:t>you need the other persons account address and given an amount</w:t>
+      </w:r>
+      <w:r>
+        <w:rPr>
+          <w:lang w:val="en-US"/>
+        </w:rPr>
+        <w:t xml:space="preserve"> your balance decreases and the</w:t>
+      </w:r>
+      <w:r>
+        <w:rPr>
+          <w:lang w:val="en-US"/>
+        </w:rPr>
+        <w:t xml:space="preserve"> destination account balance</w:t>
+      </w:r>
+      <w:r>
+        <w:rPr>
+          <w:lang w:val="en-US"/>
+        </w:rPr>
+        <w:t xml:space="preserve"> increases. This simplifies transaction</w:t>
+      </w:r>
+      <w:r>
+        <w:rPr>
+          <w:lang w:val="en-US"/>
+        </w:rPr>
+        <w:t>s and makes it easier to use wallets</w:t>
+      </w:r>
+      <w:r>
+        <w:rPr>
+          <w:lang w:val="en-US"/>
+        </w:rPr>
+        <w:t>,</w:t>
+      </w:r>
+      <w:r>
+        <w:rPr>
+          <w:lang w:val="en-US"/>
+        </w:rPr>
+        <w:t xml:space="preserve"> collect all your assets </w:t>
+      </w:r>
+      <w:r>
+        <w:rPr>
+          <w:lang w:val="en-US"/>
+        </w:rPr>
+        <w:t>in</w:t>
+      </w:r>
+      <w:r>
+        <w:rPr>
+          <w:lang w:val="en-US"/>
+        </w:rPr>
+        <w:t xml:space="preserve"> one place</w:t>
+      </w:r>
+      <w:r>
+        <w:rPr>
+          <w:lang w:val="en-US"/>
+        </w:rPr>
+        <w:t xml:space="preserve">. </w:t>
+      </w:r>
+      <w:r>
+        <w:rPr>
+          <w:lang w:val="en-US"/>
+        </w:rPr>
+        <w:t>Furthermore, it is easier to implement smart contracts in account-based transactions and it allows you to save storage space since addresses are often reused.</w:t>
+      </w:r>
+      <w:r>
+        <w:rPr>
+          <w:lang w:val="en-US"/>
+        </w:rPr>
+        <w:t xml:space="preserve"> </w:t>
+      </w:r>
+      <w:r>
+        <w:rPr>
+          <w:lang w:val="en-US"/>
+        </w:rPr>
+        <w:t xml:space="preserve">Sadly, </w:t>
+      </w:r>
+      <w:r>
+        <w:rPr>
+          <w:lang w:val="en-US"/>
+        </w:rPr>
+        <w:t xml:space="preserve">it also </w:t>
+      </w:r>
+      <w:r>
+        <w:rPr>
+          <w:lang w:val="en-US"/>
+        </w:rPr>
+        <w:t>creates a single point of failure. If you leak a public key in UTXO based cryptocurrencies, you admit to a single or a few t</w:t>
+      </w:r>
+      <w:r>
+        <w:rPr>
+          <w:lang w:val="en-US"/>
+        </w:rPr>
+        <w:t xml:space="preserve">ransactions. If you </w:t>
+      </w:r>
+      <w:r>
+        <w:rPr>
+          <w:lang w:val="en-US"/>
+        </w:rPr>
+        <w:t>however</w:t>
+      </w:r>
+      <w:r>
+        <w:rPr>
+          <w:lang w:val="en-US"/>
+        </w:rPr>
+        <w:t xml:space="preserve"> leak a public key in an </w:t>
+      </w:r>
+      <w:r>
+        <w:rPr>
+          <w:lang w:val="en-US"/>
+        </w:rPr>
+        <w:t>account-based</w:t>
+      </w:r>
+      <w:r>
+        <w:rPr>
+          <w:lang w:val="en-US"/>
+        </w:rPr>
+        <w:t xml:space="preserve"> cryptocurrency, you leak </w:t>
+      </w:r>
+      <w:r>
+        <w:rPr>
+          <w:lang w:val="en-US"/>
+        </w:rPr>
+        <w:t>your entire transaction history.</w:t>
+      </w:r>
+    </w:p>
+    <w:p>
+      <w:pPr>
+        <w:pStyle w:val="bltitel1"/>
+        <w:rPr>
+          <w:lang w:val="en-US"/>
+        </w:rPr>
+      </w:pPr>
+      <w:r>
+        <w:t xml:space="preserve">Privacy in </w:t>
+      </w:r>
+      <w:r>
+        <w:t>Distributed Ledgers</w:t>
+      </w:r>
+    </w:p>
+    <w:p>
+      <w:pPr>
+        <w:pStyle w:val="bltitel2"/>
+        <w:rPr>
+          <w:lang w:val="en-US"/>
+        </w:rPr>
+      </w:pPr>
+      <w:bookmarkStart w:id="6" w:name="_Toc98843531"/>
+      <w:r>
+        <w:rPr>
+          <w:lang w:val="en-US"/>
+        </w:rPr>
+        <w:t>Different Cryptocurrencies</w:t>
+      </w:r>
+      <w:bookmarkEnd w:id="6"/>
+    </w:p>
+    <w:p>
+      <w:pPr>
+        <w:pStyle w:val="blstandard"/>
+        <w:rPr>
+          <w:lang w:val="en-US"/>
+        </w:rPr>
+      </w:pPr>
+      <w:r>
+        <w:rPr>
+          <w:lang w:val="en-US"/>
+        </w:rPr>
+        <w:t xml:space="preserve">While banks </w:t>
+      </w:r>
+      <w:r>
+        <w:rPr>
+          <w:lang w:val="en-US"/>
+        </w:rPr>
+        <w:t xml:space="preserve">and other trusted financial institutions </w:t>
+      </w:r>
+      <w:r>
+        <w:rPr>
+          <w:lang w:val="en-US"/>
+        </w:rPr>
+        <w:t xml:space="preserve">protect </w:t>
+      </w:r>
+      <w:r>
+        <w:rPr>
+          <w:lang w:val="en-US"/>
+        </w:rPr>
+        <w:t xml:space="preserve">their user’s </w:t>
+      </w:r>
+      <w:r>
+        <w:rPr>
+          <w:lang w:val="en-US"/>
+        </w:rPr>
+        <w:t xml:space="preserve">privacy by releasing as little information as possible, distributed public ledgers do not have </w:t>
+      </w:r>
+      <w:r>
+        <w:rPr>
+          <w:lang w:val="en-US"/>
+        </w:rPr>
+        <w:t>that</w:t>
+      </w:r>
+      <w:r>
+        <w:rPr>
+          <w:lang w:val="en-US"/>
+        </w:rPr>
+        <w:t xml:space="preserve"> </w:t>
+      </w:r>
+      <w:r>
+        <w:rPr>
+          <w:lang w:val="en-US"/>
+        </w:rPr>
+        <w:t>possibility</w:t>
+      </w:r>
+      <w:r>
+        <w:rPr>
+          <w:lang w:val="en-US"/>
+        </w:rPr>
+        <w:t xml:space="preserve">. </w:t>
+      </w:r>
+      <w:r>
+        <w:rPr>
+          <w:lang w:val="en-US"/>
+        </w:rPr>
+        <w:t>T</w:t>
+      </w:r>
+      <w:r>
+        <w:rPr>
+          <w:lang w:val="en-US"/>
+        </w:rPr>
+        <w:t xml:space="preserve">hey must be accessible to everyone, and no </w:t>
+      </w:r>
+      <w:r>
+        <w:rPr>
+          <w:lang w:val="en-US"/>
+        </w:rPr>
+        <w:t>data can be hidden</w:t>
+      </w:r>
+      <w:r>
+        <w:rPr>
+          <w:lang w:val="en-US"/>
+        </w:rPr>
+        <w:t xml:space="preserve">. </w:t>
+      </w:r>
+      <w:r>
+        <w:rPr>
+          <w:lang w:val="en-US"/>
+        </w:rPr>
+        <w:t xml:space="preserve">What </w:t>
+      </w:r>
+      <w:r>
+        <w:rPr>
+          <w:lang w:val="en-US"/>
+        </w:rPr>
+        <w:t xml:space="preserve">instead </w:t>
+      </w:r>
+      <w:r>
+        <w:rPr>
+          <w:lang w:val="en-US"/>
+        </w:rPr>
+        <w:t xml:space="preserve">can be hidden is the information </w:t>
+      </w:r>
+      <w:r>
+        <w:rPr>
+          <w:lang w:val="en-US"/>
+        </w:rPr>
+        <w:t>held by the data</w:t>
+      </w:r>
+      <w:r>
+        <w:rPr>
+          <w:lang w:val="en-US"/>
+        </w:rPr>
+        <w:t>. This is done</w:t>
+      </w:r>
+      <w:r>
+        <w:rPr>
+          <w:lang w:val="en-US"/>
+        </w:rPr>
+        <w:t xml:space="preserve"> through cryptographic</w:t>
+      </w:r>
+      <w:r>
+        <w:rPr>
+          <w:lang w:val="en-US"/>
+        </w:rPr>
+        <w:t xml:space="preserve"> means</w:t>
+      </w:r>
+      <w:r>
+        <w:rPr>
+          <w:lang w:val="en-US"/>
+        </w:rPr>
+        <w:t xml:space="preserve">. </w:t>
+      </w:r>
+      <w:r>
+        <w:rPr>
+          <w:lang w:val="en-US"/>
+        </w:rPr>
+        <w:t>N</w:t>
+      </w:r>
+      <w:r>
+        <w:rPr>
+          <w:lang w:val="en-US"/>
+        </w:rPr>
+        <w:t xml:space="preserve">otable </w:t>
+      </w:r>
+      <w:r>
+        <w:rPr>
+          <w:lang w:val="en-US"/>
+        </w:rPr>
+        <w:t>cryptographic methods</w:t>
+      </w:r>
+      <w:r>
+        <w:rPr>
+          <w:lang w:val="en-US"/>
+        </w:rPr>
+        <w:t xml:space="preserve"> include </w:t>
+      </w:r>
+      <w:r>
+        <w:rPr>
+          <w:lang w:val="en-US"/>
+        </w:rPr>
+        <w:t xml:space="preserve">the use of </w:t>
+      </w:r>
+      <w:r>
+        <w:rPr>
+          <w:lang w:val="en-US"/>
+        </w:rPr>
+        <w:t>public and private keys, zero knowledge proofs, optimistic proofs, and many more.</w:t>
+      </w:r>
+    </w:p>
+    <w:p>
+      <w:pPr>
+        <w:pStyle w:val="bltitel3"/>
+        <w:rPr>
+          <w:lang w:val="en-US"/>
+        </w:rPr>
+      </w:pPr>
+      <w:bookmarkStart w:id="7" w:name="_Toc98843532"/>
+      <w:r>
+        <w:rPr>
+          <w:lang w:val="en-US"/>
+        </w:rPr>
+        <w:t>Bitcoin</w:t>
+      </w:r>
+      <w:bookmarkEnd w:id="7"/>
+    </w:p>
+    <w:p>
+      <w:pPr>
+        <w:pStyle w:val="blstandard"/>
+        <w:rPr>
+          <w:lang w:val="en-US"/>
+        </w:rPr>
+      </w:pPr>
+      <w:r>
+        <w:rPr>
+          <w:lang w:val="en-US"/>
+        </w:rPr>
+        <w:t xml:space="preserve">Bitcoin was the first cryptocurrency developed by Satoshi Nakamoto in </w:t>
+      </w:r>
+      <w:r>
+        <w:rPr>
+          <w:lang w:val="en-US"/>
+        </w:rPr>
+        <w:t xml:space="preserve">2008. </w:t>
+      </w:r>
+      <w:r>
+        <w:rPr>
+          <w:lang w:val="en-US"/>
+        </w:rPr>
+        <w:t xml:space="preserve">Already </w:t>
+      </w:r>
+      <w:r>
+        <w:rPr>
+          <w:lang w:val="en-US"/>
+        </w:rPr>
+        <w:t>back then</w:t>
+      </w:r>
+      <w:r>
+        <w:rPr>
+          <w:lang w:val="en-US"/>
+        </w:rPr>
+        <w:t xml:space="preserve"> </w:t>
+      </w:r>
+      <w:r>
+        <w:rPr>
+          <w:lang w:val="en-US"/>
+        </w:rPr>
+        <w:t>privacy was a big concern</w:t>
+      </w:r>
+      <w:r>
+        <w:rPr>
+          <w:lang w:val="en-US"/>
+        </w:rPr>
+        <w:t xml:space="preserve"> and hence </w:t>
+      </w:r>
+      <w:r>
+        <w:rPr>
+          <w:lang w:val="en-US"/>
+        </w:rPr>
+        <w:t xml:space="preserve">privacy </w:t>
+      </w:r>
+      <w:r>
+        <w:rPr>
+          <w:lang w:val="en-US"/>
+        </w:rPr>
         <w:lastRenderedPageBreak/>
-        <w:t xml:space="preserve">On the other </w:t>
-      </w:r>
-      <w:r>
-        <w:rPr>
-          <w:lang w:val="en-US"/>
-        </w:rPr>
-        <w:t>hand,</w:t>
+        <w:t>considerations were regarded, while creating b</w:t>
+      </w:r>
+      <w:r>
+        <w:rPr>
+          <w:lang w:val="en-US"/>
+        </w:rPr>
+        <w:t>itcoin</w:t>
+      </w:r>
+      <w:r>
+        <w:rPr>
+          <w:rStyle w:val="FootnoteReference"/>
+          <w:lang w:val="en-US"/>
+        </w:rPr>
+        <w:footnoteReference w:id="2"/>
+      </w:r>
+      <w:r>
+        <w:rPr>
+          <w:lang w:val="en-US"/>
+        </w:rPr>
+        <w:t>.</w:t>
+      </w:r>
+      <w:r>
+        <w:rPr>
+          <w:lang w:val="en-US"/>
+        </w:rPr>
+        <w:t xml:space="preserve"> Instead of using personal data such as one’s name, address,</w:t>
       </w:r>
       <w:r>
         <w:rPr>
@@ -2798,62 +3595,44 @@
         <w:rPr>
           <w:lang w:val="en-US"/>
         </w:rPr>
-        <w:t>account-based</w:t>
-      </w:r>
-      <w:r>
-        <w:rPr>
-          <w:lang w:val="en-US"/>
-        </w:rPr>
-        <w:t xml:space="preserve"> transactions have addresses and balances. When you transfer money to someone your balance decreases and theirs increases. This simplifies the transaction process but creates a single point of failure. If you leak a public key in UTXO based cryptocurrencies, you admit to a single or a few t</w:t>
-      </w:r>
-      <w:r>
-        <w:rPr>
-          <w:lang w:val="en-US"/>
-        </w:rPr>
-        <w:t xml:space="preserve">ransactions. If you however leak a public key in an </w:t>
-      </w:r>
-      <w:r>
-        <w:rPr>
-          <w:lang w:val="en-US"/>
-        </w:rPr>
-        <w:t>account-based</w:t>
-      </w:r>
-      <w:r>
-        <w:rPr>
-          <w:lang w:val="en-US"/>
-        </w:rPr>
-        <w:t xml:space="preserve"> cryptocurrency, you leak all your transactions.</w:t>
-      </w:r>
-    </w:p>
-    <w:p>
-      <w:pPr>
-        <w:pStyle w:val="bltitel1"/>
-        <w:rPr>
-          <w:lang w:val="en-US"/>
-        </w:rPr>
-      </w:pPr>
-      <w:r>
-        <w:t xml:space="preserve">Privacy in </w:t>
-      </w:r>
-      <w:r>
-        <w:t>Distributed Ledgers</w:t>
-      </w:r>
-    </w:p>
-    <w:p>
-      <w:pPr>
-        <w:pStyle w:val="bltitel2"/>
-        <w:rPr>
-          <w:lang w:val="en-US"/>
-        </w:rPr>
-      </w:pPr>
-      <w:bookmarkStart w:id="6" w:name="_Toc98843531"/>
-      <w:r>
-        <w:rPr>
-          <w:lang w:val="en-US"/>
-        </w:rPr>
-        <w:t>Different Cryptocurrencies</w:t>
-      </w:r>
-      <w:bookmarkEnd w:id="6"/>
+        <w:t>and birthday to make a transaction</w:t>
+      </w:r>
+      <w:r>
+        <w:rPr>
+          <w:lang w:val="en-US"/>
+        </w:rPr>
+        <w:t>,</w:t>
+      </w:r>
+      <w:r>
+        <w:rPr>
+          <w:lang w:val="en-US"/>
+        </w:rPr>
+        <w:t xml:space="preserve"> bitcoin uses public and private keys to receive</w:t>
+      </w:r>
+      <w:r>
+        <w:rPr>
+          <w:lang w:val="en-US"/>
+        </w:rPr>
+        <w:t xml:space="preserve"> and </w:t>
+      </w:r>
+      <w:r>
+        <w:rPr>
+          <w:lang w:val="en-US"/>
+        </w:rPr>
+        <w:t xml:space="preserve">create </w:t>
+      </w:r>
+      <w:r>
+        <w:rPr>
+          <w:lang w:val="en-US"/>
+        </w:rPr>
+        <w:t>UTXO’s</w:t>
+      </w:r>
+      <w:r>
+        <w:rPr>
+          <w:lang w:val="en-US"/>
+        </w:rPr>
+        <w:t>.</w:t>
+      </w:r>
     </w:p>
     <w:p>
       <w:pPr>
@@ -2862,53 +3641,32 @@
           <w:lang w:val="en-US"/>
         </w:rPr>
       </w:pPr>
-      <w:r>
-        <w:rPr>
-          <w:lang w:val="en-US"/>
-        </w:rPr>
-        <w:t xml:space="preserve">While banks </w:t>
-      </w:r>
-      <w:r>
-        <w:rPr>
-          <w:lang w:val="en-US"/>
-        </w:rPr>
-        <w:t xml:space="preserve">and other trusted financial institutions </w:t>
-      </w:r>
-      <w:r>
-        <w:rPr>
-          <w:lang w:val="en-US"/>
-        </w:rPr>
-        <w:t xml:space="preserve">protect </w:t>
-      </w:r>
-      <w:r>
-        <w:rPr>
-          <w:lang w:val="en-US"/>
-        </w:rPr>
-        <w:t xml:space="preserve">their user’s </w:t>
-      </w:r>
-      <w:r>
-        <w:rPr>
-          <w:lang w:val="en-US"/>
-        </w:rPr>
-        <w:t xml:space="preserve">privacy by releasing as little information as possible, distributed public ledgers do not have </w:t>
-      </w:r>
-      <w:r>
-        <w:rPr>
-          <w:lang w:val="en-US"/>
-        </w:rPr>
-        <w:t>that</w:t>
-      </w:r>
-      <w:r>
-        <w:rPr>
-          <w:lang w:val="en-US"/>
-        </w:rPr>
-        <w:t xml:space="preserve"> </w:t>
-      </w:r>
-      <w:r>
-        <w:rPr>
-          <w:lang w:val="en-US"/>
-        </w:rPr>
-        <w:t>possibility</w:t>
+    </w:p>
+    <w:p>
+      <w:pPr>
+        <w:pStyle w:val="blstandard"/>
+        <w:rPr>
+          <w:lang w:val="en-US"/>
+        </w:rPr>
+      </w:pPr>
+      <w:r>
+        <w:rPr>
+          <w:lang w:val="en-US"/>
+        </w:rPr>
+        <w:t>An example of how bitcoin is not anonymous would be the</w:t>
+      </w:r>
+      <w:r>
+        <w:rPr>
+          <w:lang w:val="en-US"/>
+        </w:rPr>
+        <w:t xml:space="preserve"> fact that 1.1 million bitcoins have been linked to Satoshi Nakamoto</w:t>
+      </w:r>
+      <w:r>
+        <w:rPr>
+          <w:rStyle w:val="FootnoteReference"/>
+          <w:lang w:val="en-US"/>
+        </w:rPr>
+        <w:footnoteReference w:id="3"/>
       </w:r>
       <w:r>
         <w:rPr>
@@ -2920,284 +3678,7 @@
         <w:rPr>
           <w:lang w:val="en-US"/>
         </w:rPr>
-        <w:t>T</w:t>
-      </w:r>
-      <w:r>
-        <w:rPr>
-          <w:lang w:val="en-US"/>
-        </w:rPr>
-        <w:t xml:space="preserve">hey must be accessible to everyone, and no </w:t>
-      </w:r>
-      <w:r>
-        <w:rPr>
-          <w:lang w:val="en-US"/>
-        </w:rPr>
-        <w:t>data can be hidden</w:t>
-      </w:r>
-      <w:r>
-        <w:rPr>
-          <w:lang w:val="en-US"/>
-        </w:rPr>
-        <w:t xml:space="preserve">. </w:t>
-      </w:r>
-      <w:r>
-        <w:rPr>
-          <w:lang w:val="en-US"/>
-        </w:rPr>
-        <w:t xml:space="preserve">What </w:t>
-      </w:r>
-      <w:r>
-        <w:rPr>
-          <w:lang w:val="en-US"/>
-        </w:rPr>
-        <w:t xml:space="preserve">instead </w:t>
-      </w:r>
-      <w:r>
-        <w:rPr>
-          <w:lang w:val="en-US"/>
-        </w:rPr>
-        <w:t xml:space="preserve">can be hidden is the information </w:t>
-      </w:r>
-      <w:r>
-        <w:rPr>
-          <w:lang w:val="en-US"/>
-        </w:rPr>
-        <w:t>held by the data</w:t>
-      </w:r>
-      <w:r>
-        <w:rPr>
-          <w:lang w:val="en-US"/>
-        </w:rPr>
-        <w:t>. This is done</w:t>
-      </w:r>
-      <w:r>
-        <w:rPr>
-          <w:lang w:val="en-US"/>
-        </w:rPr>
-        <w:t xml:space="preserve"> through cryptographic</w:t>
-      </w:r>
-      <w:r>
-        <w:rPr>
-          <w:lang w:val="en-US"/>
-        </w:rPr>
-        <w:t xml:space="preserve"> means</w:t>
-      </w:r>
-      <w:r>
-        <w:rPr>
-          <w:lang w:val="en-US"/>
-        </w:rPr>
-        <w:t xml:space="preserve">. </w:t>
-      </w:r>
-      <w:r>
-        <w:rPr>
-          <w:lang w:val="en-US"/>
-        </w:rPr>
-        <w:t>N</w:t>
-      </w:r>
-      <w:r>
-        <w:rPr>
-          <w:lang w:val="en-US"/>
-        </w:rPr>
-        <w:t xml:space="preserve">otable </w:t>
-      </w:r>
-      <w:r>
-        <w:rPr>
-          <w:lang w:val="en-US"/>
-        </w:rPr>
-        <w:t>cryptographic methods</w:t>
-      </w:r>
-      <w:r>
-        <w:rPr>
-          <w:lang w:val="en-US"/>
-        </w:rPr>
-        <w:t xml:space="preserve"> include </w:t>
-      </w:r>
-      <w:r>
-        <w:rPr>
-          <w:lang w:val="en-US"/>
-        </w:rPr>
-        <w:t xml:space="preserve">the use of </w:t>
-      </w:r>
-      <w:r>
-        <w:rPr>
-          <w:lang w:val="en-US"/>
-        </w:rPr>
-        <w:t>public and private keys, zero knowledge proofs, optimistic proofs, and many more.</w:t>
-      </w:r>
-    </w:p>
-    <w:p>
-      <w:pPr>
-        <w:pStyle w:val="bltitel3"/>
-        <w:rPr>
-          <w:lang w:val="en-US"/>
-        </w:rPr>
-      </w:pPr>
-      <w:bookmarkStart w:id="7" w:name="_Toc98843532"/>
-      <w:r>
-        <w:rPr>
-          <w:lang w:val="en-US"/>
-        </w:rPr>
-        <w:t>Bitcoin</w:t>
-      </w:r>
-      <w:bookmarkEnd w:id="7"/>
-    </w:p>
-    <w:p>
-      <w:pPr>
-        <w:pStyle w:val="blstandard"/>
-        <w:rPr>
-          <w:lang w:val="en-US"/>
-        </w:rPr>
-      </w:pPr>
-      <w:r>
-        <w:rPr>
-          <w:lang w:val="en-US"/>
-        </w:rPr>
-        <w:t xml:space="preserve">Bitcoin was the first cryptocurrency developed by Satoshi Nakamoto in </w:t>
-      </w:r>
-      <w:r>
-        <w:rPr>
-          <w:lang w:val="en-US"/>
-        </w:rPr>
-        <w:t xml:space="preserve">2008. </w:t>
-      </w:r>
-      <w:r>
-        <w:rPr>
-          <w:lang w:val="en-US"/>
-        </w:rPr>
-        <w:t xml:space="preserve">Already </w:t>
-      </w:r>
-      <w:r>
-        <w:rPr>
-          <w:lang w:val="en-US"/>
-        </w:rPr>
-        <w:t>back then</w:t>
-      </w:r>
-      <w:r>
-        <w:rPr>
-          <w:lang w:val="en-US"/>
-        </w:rPr>
-        <w:t xml:space="preserve"> </w:t>
-      </w:r>
-      <w:r>
-        <w:rPr>
-          <w:lang w:val="en-US"/>
-        </w:rPr>
-        <w:t>privacy was a big concern</w:t>
-      </w:r>
-      <w:r>
-        <w:rPr>
-          <w:lang w:val="en-US"/>
-        </w:rPr>
-        <w:t xml:space="preserve"> and hence </w:t>
-      </w:r>
-      <w:r>
-        <w:rPr>
-          <w:lang w:val="en-US"/>
-        </w:rPr>
-        <w:t>privacy considerations were regarded, while creating b</w:t>
-      </w:r>
-      <w:r>
-        <w:rPr>
-          <w:lang w:val="en-US"/>
-        </w:rPr>
-        <w:t>itcoin</w:t>
-      </w:r>
-      <w:r>
-        <w:rPr>
-          <w:rStyle w:val="FootnoteReference"/>
-          <w:lang w:val="en-US"/>
-        </w:rPr>
-        <w:footnoteReference w:id="2"/>
-      </w:r>
-      <w:r>
-        <w:rPr>
-          <w:lang w:val="en-US"/>
-        </w:rPr>
-        <w:t>.</w:t>
-      </w:r>
-      <w:r>
-        <w:rPr>
-          <w:lang w:val="en-US"/>
-        </w:rPr>
-        <w:t xml:space="preserve"> Instead of using personal data such as one’s name, address,</w:t>
-      </w:r>
-      <w:r>
-        <w:rPr>
-          <w:lang w:val="en-US"/>
-        </w:rPr>
-        <w:t xml:space="preserve"> </w:t>
-      </w:r>
-      <w:r>
-        <w:rPr>
-          <w:lang w:val="en-US"/>
-        </w:rPr>
-        <w:t>and birthday to make a transaction</w:t>
-      </w:r>
-      <w:r>
-        <w:rPr>
-          <w:lang w:val="en-US"/>
-        </w:rPr>
-        <w:t>,</w:t>
-      </w:r>
-      <w:r>
-        <w:rPr>
-          <w:lang w:val="en-US"/>
-        </w:rPr>
-        <w:t xml:space="preserve"> bitcoin uses public and private keys to receive and create transactions.</w:t>
-      </w:r>
-    </w:p>
-    <w:p>
-      <w:pPr>
-        <w:pStyle w:val="blstandard"/>
-        <w:rPr>
-          <w:lang w:val="en-US"/>
-        </w:rPr>
-      </w:pPr>
-    </w:p>
-    <w:p>
-      <w:pPr>
-        <w:pStyle w:val="blstandard"/>
-        <w:rPr>
-          <w:lang w:val="en-US"/>
-        </w:rPr>
-      </w:pPr>
-      <w:r>
-        <w:rPr>
-          <w:lang w:val="en-US"/>
-        </w:rPr>
-        <w:t>An example of how bitcoin is not anonymous would be the</w:t>
-      </w:r>
-      <w:r>
-        <w:rPr>
-          <w:lang w:val="en-US"/>
-        </w:rPr>
-        <w:t xml:space="preserve"> fact that 1.1 million bitcoins have been linked to Satoshi Nakamoto</w:t>
-      </w:r>
-      <w:r>
-        <w:rPr>
-          <w:rStyle w:val="FootnoteReference"/>
-          <w:lang w:val="en-US"/>
-        </w:rPr>
-        <w:footnoteReference w:id="3"/>
-      </w:r>
-      <w:r>
-        <w:rPr>
-          <w:lang w:val="en-US"/>
-        </w:rPr>
-        <w:t xml:space="preserve">. </w:t>
-      </w:r>
-      <w:r>
-        <w:rPr>
-          <w:lang w:val="en-US"/>
-        </w:rPr>
-        <w:t xml:space="preserve">Although all the best privacy measures were used, we still now know that the net worth </w:t>
-      </w:r>
-      <w:r>
-        <w:rPr>
-          <w:lang w:val="en-US"/>
-        </w:rPr>
-        <w:lastRenderedPageBreak/>
-        <w:t xml:space="preserve">of Satoshi Nakamoto is </w:t>
+        <w:t xml:space="preserve">Although all the best privacy measures were used, we still now know that the net worth of Satoshi Nakamoto is </w:t>
       </w:r>
       <w:r>
         <w:rPr>
@@ -3378,7 +3859,13 @@
         <w:rPr>
           <w:lang w:val="en-US"/>
         </w:rPr>
-        <w:t>A way to further increase privacy in the bitcoin network is to use other services provided there.</w:t>
+        <w:t xml:space="preserve">A way to further increase privacy in the bitcoin network is to </w:t>
+      </w:r>
+      <w:r>
+        <w:rPr>
+          <w:lang w:val="en-US"/>
+        </w:rPr>
+        <w:t xml:space="preserve">use mixers. Mixers take many UTXO as input from different people and returns different </w:t>
       </w:r>
     </w:p>
     <w:p>
@@ -3482,7 +3969,6 @@
         <w:rPr>
           <w:lang w:val="en-US"/>
         </w:rPr>
-        <w:lastRenderedPageBreak/>
         <w:t>Monero</w:t>
       </w:r>
       <w:proofErr w:type="spellEnd"/>
@@ -3551,7 +4037,21 @@
         <w:rPr>
           <w:lang w:val="en-US"/>
         </w:rPr>
-        <w:t>as invalid. This stops double spending attacks and also increases privacy.</w:t>
+        <w:t xml:space="preserve">as invalid. This stops double spending attacks </w:t>
+      </w:r>
+      <w:proofErr w:type="gramStart"/>
+      <w:r>
+        <w:rPr>
+          <w:lang w:val="en-US"/>
+        </w:rPr>
+        <w:t>and also</w:t>
+      </w:r>
+      <w:proofErr w:type="gramEnd"/>
+      <w:r>
+        <w:rPr>
+          <w:lang w:val="en-US"/>
+        </w:rPr>
+        <w:t xml:space="preserve"> increases privacy.</w:t>
       </w:r>
     </w:p>
     <w:p>
@@ -3807,7 +4307,14 @@
         <w:rPr>
           <w:lang w:val="en-US"/>
         </w:rPr>
-        <w:t xml:space="preserve">. Alice could show the safe being closed, then secretly enter the </w:t>
+        <w:t xml:space="preserve">. Alice could show the safe being </w:t>
+      </w:r>
+      <w:r>
+        <w:rPr>
+          <w:lang w:val="en-US"/>
+        </w:rPr>
+        <w:lastRenderedPageBreak/>
+        <w:t xml:space="preserve">closed, then secretly enter the </w:t>
       </w:r>
       <w:r>
         <w:rPr>
@@ -3910,7 +4417,6 @@
         <w:rPr>
           <w:lang w:val="en-US"/>
         </w:rPr>
-        <w:lastRenderedPageBreak/>
         <w:t>Legal Ramifications</w:t>
       </w:r>
       <w:bookmarkEnd w:id="10"/>

</xml_diff>

<commit_message>
more changes. ~4days left
</commit_message>
<xml_diff>
--- a/Seminar_Privacy_by_Marius.docx
+++ b/Seminar_Privacy_by_Marius.docx
@@ -2116,15 +2116,7 @@
         <w:pStyle w:val="blmaterialien"/>
       </w:pPr>
       <w:r>
-        <w:t xml:space="preserve">Botschaft vom 8. Juni 2012 zur Änderung des Bundegesetzes über die Zusammenarbeit mit den internationalen Gerichten </w:t>
-      </w:r>
-      <w:proofErr w:type="gramStart"/>
-      <w:r>
-        <w:t>zur Verfolg</w:t>
-      </w:r>
-      <w:proofErr w:type="gramEnd"/>
-      <w:r>
-        <w:t xml:space="preserve"> schwerwiegender Verletzung des humanitären Völkerrechts, </w:t>
+        <w:t xml:space="preserve">Botschaft vom 8. Juni 2012 zur Änderung des Bundegesetzes über die Zusammenarbeit mit den internationalen Gerichten zur Verfolg schwerwiegender Verletzung des humanitären Völkerrechts, </w:t>
       </w:r>
       <w:proofErr w:type="spellStart"/>
       <w:r>
@@ -2162,15 +2154,7 @@
         <w:pStyle w:val="blmaterialien"/>
       </w:pPr>
       <w:r>
-        <w:t xml:space="preserve">Bundesamt für Justiz, Zutrittskontrollen in Stadien: Durchsuchungen im Intimbereich, Gutachten vom 3. Februar 2011, VPB </w:t>
-      </w:r>
-      <w:proofErr w:type="gramStart"/>
-      <w:r>
-        <w:t>2012.2</w:t>
-      </w:r>
-      <w:proofErr w:type="gramEnd"/>
-      <w:r>
-        <w:t xml:space="preserve"> S. 18-27.</w:t>
+        <w:t>Bundesamt für Justiz, Zutrittskontrollen in Stadien: Durchsuchungen im Intimbereich, Gutachten vom 3. Februar 2011, VPB 2012.2 S. 18-27.</w:t>
       </w:r>
     </w:p>
     <w:p>
@@ -2201,13 +2185,8 @@
       </w:r>
       <w:r>
         <w:tab/>
-        <w:t>[</w:t>
-      </w:r>
-      <w:proofErr w:type="gramStart"/>
-      <w:r>
-        <w:t>Bernische ]</w:t>
-      </w:r>
-      <w:proofErr w:type="gramEnd"/>
+        <w:t>[Bernische ]</w:t>
+      </w:r>
       <w:r>
         <w:t xml:space="preserve"> </w:t>
       </w:r>
@@ -2796,13 +2775,7 @@
         <w:rPr>
           <w:lang w:val="en-US"/>
         </w:rPr>
-        <w:t>UTXO</w:t>
-      </w:r>
-      <w:r>
-        <w:rPr>
-          <w:lang w:val="en-US"/>
-        </w:rPr>
-        <w:t xml:space="preserve"> based</w:t>
+        <w:t>UTXO based</w:t>
       </w:r>
       <w:r>
         <w:rPr>
@@ -3087,19 +3060,7 @@
         <w:rPr>
           <w:lang w:val="en-US"/>
         </w:rPr>
-        <w:t xml:space="preserve">In </w:t>
-      </w:r>
-      <w:r>
-        <w:rPr>
-          <w:lang w:val="en-US"/>
-        </w:rPr>
-        <w:t xml:space="preserve">account-based </w:t>
-      </w:r>
-      <w:r>
-        <w:rPr>
-          <w:lang w:val="en-US"/>
-        </w:rPr>
-        <w:t xml:space="preserve">cryptocurrencies each account </w:t>
+        <w:t xml:space="preserve">In account-based cryptocurrencies each account </w:t>
       </w:r>
       <w:r>
         <w:rPr>
@@ -3479,7 +3440,19 @@
         <w:rPr>
           <w:lang w:val="en-US"/>
         </w:rPr>
-        <w:t>public and private keys, zero knowledge proofs, optimistic proofs, and many more.</w:t>
+        <w:t xml:space="preserve">public and private keys, zero knowledge proofs, optimistic proofs, </w:t>
+      </w:r>
+      <w:r>
+        <w:rPr>
+          <w:lang w:val="en-US"/>
+        </w:rPr>
+        <w:t>cryptographic hashes and many more</w:t>
+      </w:r>
+      <w:r>
+        <w:rPr>
+          <w:lang w:val="en-US"/>
+        </w:rPr>
+        <w:t>.</w:t>
       </w:r>
     </w:p>
     <w:p>
@@ -3509,6 +3482,7 @@
         <w:rPr>
           <w:lang w:val="en-US"/>
         </w:rPr>
+        <w:lastRenderedPageBreak/>
         <w:t xml:space="preserve">Bitcoin was the first cryptocurrency developed by Satoshi Nakamoto in </w:t>
       </w:r>
       <w:r>
@@ -3551,14 +3525,7 @@
         <w:rPr>
           <w:lang w:val="en-US"/>
         </w:rPr>
-        <w:t xml:space="preserve">privacy </w:t>
-      </w:r>
-      <w:r>
-        <w:rPr>
-          <w:lang w:val="en-US"/>
-        </w:rPr>
-        <w:lastRenderedPageBreak/>
-        <w:t>considerations were regarded, while creating b</w:t>
+        <w:t>privacy considerations were regarded, while creating b</w:t>
       </w:r>
       <w:r>
         <w:rPr>
@@ -3641,6 +3608,18 @@
           <w:lang w:val="en-US"/>
         </w:rPr>
       </w:pPr>
+      <w:r>
+        <w:rPr>
+          <w:lang w:val="en-US"/>
+        </w:rPr>
+        <w:t xml:space="preserve">To receive a UTXO </w:t>
+      </w:r>
+      <w:r>
+        <w:rPr>
+          <w:lang w:val="en-US"/>
+        </w:rPr>
+        <w:t>all you need is a public and private key pair. The public key acts as a wallet address to which you send money and the private key acts as a password to that wallet.</w:t>
+      </w:r>
     </w:p>
     <w:p>
       <w:pPr>
@@ -3649,11 +3628,37 @@
           <w:lang w:val="en-US"/>
         </w:rPr>
       </w:pPr>
-      <w:r>
-        <w:rPr>
-          <w:lang w:val="en-US"/>
-        </w:rPr>
-        <w:t>An example of how bitcoin is not anonymous would be the</w:t>
+    </w:p>
+    <w:p>
+      <w:pPr>
+        <w:pStyle w:val="blstandard"/>
+        <w:rPr>
+          <w:lang w:val="en-US"/>
+        </w:rPr>
+      </w:pPr>
+      <w:r>
+        <w:rPr>
+          <w:lang w:val="en-US"/>
+        </w:rPr>
+        <w:t xml:space="preserve">This is the first example of how bitcoin is not anonymous. If you find out an individual’s public keys, you find out what transactions and how much that person owns. </w:t>
+      </w:r>
+      <w:r>
+        <w:rPr>
+          <w:lang w:val="en-US"/>
+        </w:rPr>
+        <w:t>An</w:t>
+      </w:r>
+      <w:r>
+        <w:rPr>
+          <w:lang w:val="en-US"/>
+        </w:rPr>
+        <w:t>other</w:t>
+      </w:r>
+      <w:r>
+        <w:rPr>
+          <w:lang w:val="en-US"/>
+        </w:rPr>
+        <w:t xml:space="preserve"> example of how bitcoin is not anonymous would be the</w:t>
       </w:r>
       <w:r>
         <w:rPr>
@@ -3819,7 +3824,14 @@
         <w:rPr>
           <w:lang w:val="en-US"/>
         </w:rPr>
-        <w:t>It is possible to only use one address forever but that would be against all recommendations. In conclusion bitcoin is as private as you make it, so if you employ good practices and never reuse wallet addresses and never leak your own information it will be very close to anonymous but if you do not follow these principles, it will quickly become pseudonymous.</w:t>
+        <w:t xml:space="preserve">It is possible to only use one address forever but that would be against all recommendations. In conclusion bitcoin is as private as you make it, so if you employ good practices and never reuse wallet addresses and never leak your own information it will be very close to anonymous but </w:t>
+      </w:r>
+      <w:r>
+        <w:rPr>
+          <w:lang w:val="en-US"/>
+        </w:rPr>
+        <w:lastRenderedPageBreak/>
+        <w:t>if you do not follow these principles, it will quickly become pseudonymous.</w:t>
       </w:r>
     </w:p>
     <w:p>
@@ -3964,6 +3976,24 @@
           <w:lang w:val="en-US"/>
         </w:rPr>
       </w:pPr>
+      <w:r>
+        <w:rPr>
+          <w:lang w:val="en-US"/>
+        </w:rPr>
+        <w:t>T</w:t>
+      </w:r>
+      <w:r>
+        <w:rPr>
+          <w:lang w:val="en-US"/>
+        </w:rPr>
+        <w:t xml:space="preserve">ransactions </w:t>
+      </w:r>
+      <w:r>
+        <w:rPr>
+          <w:lang w:val="en-US"/>
+        </w:rPr>
+        <w:t xml:space="preserve">on the </w:t>
+      </w:r>
       <w:proofErr w:type="spellStart"/>
       <w:r>
         <w:rPr>
@@ -3976,7 +4006,59 @@
         <w:rPr>
           <w:lang w:val="en-US"/>
         </w:rPr>
-        <w:t xml:space="preserve"> uses ring signatures to hide transactions</w:t>
+        <w:t xml:space="preserve"> blockchain </w:t>
+      </w:r>
+      <w:r>
+        <w:rPr>
+          <w:lang w:val="en-US"/>
+        </w:rPr>
+        <w:t xml:space="preserve">are </w:t>
+      </w:r>
+      <w:r>
+        <w:rPr>
+          <w:lang w:val="en-US"/>
+        </w:rPr>
+        <w:t xml:space="preserve">both </w:t>
+      </w:r>
+      <w:r>
+        <w:rPr>
+          <w:lang w:val="en-US"/>
+        </w:rPr>
+        <w:t xml:space="preserve">untraceable and </w:t>
+      </w:r>
+      <w:proofErr w:type="spellStart"/>
+      <w:r>
+        <w:rPr>
+          <w:lang w:val="en-US"/>
+        </w:rPr>
+        <w:t>unlinkable</w:t>
+      </w:r>
+      <w:proofErr w:type="spellEnd"/>
+      <w:r>
+        <w:rPr>
+          <w:lang w:val="en-US"/>
+        </w:rPr>
+        <w:t xml:space="preserve">. </w:t>
+      </w:r>
+      <w:proofErr w:type="spellStart"/>
+      <w:r>
+        <w:rPr>
+          <w:lang w:val="en-US"/>
+        </w:rPr>
+        <w:t>Monero</w:t>
+      </w:r>
+      <w:proofErr w:type="spellEnd"/>
+      <w:r>
+        <w:rPr>
+          <w:lang w:val="en-US"/>
+        </w:rPr>
+        <w:t xml:space="preserve"> employs something called </w:t>
+      </w:r>
+      <w:r>
+        <w:rPr>
+          <w:lang w:val="en-US"/>
+        </w:rPr>
+        <w:t>ring signatures</w:t>
       </w:r>
       <w:r>
         <w:rPr>
@@ -3989,6 +4071,12 @@
         <w:rPr>
           <w:lang w:val="en-US"/>
         </w:rPr>
+        <w:t xml:space="preserve"> to make this possible</w:t>
+      </w:r>
+      <w:r>
+        <w:rPr>
+          <w:lang w:val="en-US"/>
+        </w:rPr>
         <w:t>.</w:t>
       </w:r>
       <w:r>
@@ -4001,7 +4089,55 @@
         <w:rPr>
           <w:lang w:val="en-US"/>
         </w:rPr>
-        <w:t xml:space="preserve">You are forced to use one-time keys as reusing a public </w:t>
+        <w:t xml:space="preserve">When you want to transfer funds on the </w:t>
+      </w:r>
+      <w:proofErr w:type="spellStart"/>
+      <w:r>
+        <w:rPr>
+          <w:lang w:val="en-US"/>
+        </w:rPr>
+        <w:t>monero</w:t>
+      </w:r>
+      <w:proofErr w:type="spellEnd"/>
+      <w:r>
+        <w:rPr>
+          <w:lang w:val="en-US"/>
+        </w:rPr>
+        <w:t xml:space="preserve"> blockchain you must sign it with multiple public keys with only one of the keys being yours. </w:t>
+      </w:r>
+    </w:p>
+    <w:p>
+      <w:pPr>
+        <w:pStyle w:val="blstandard"/>
+        <w:rPr>
+          <w:lang w:val="en-US"/>
+        </w:rPr>
+      </w:pPr>
+      <w:r>
+        <w:rPr>
+          <w:lang w:val="en-US"/>
+        </w:rPr>
+        <w:t xml:space="preserve">Furthermore, </w:t>
+      </w:r>
+      <w:proofErr w:type="spellStart"/>
+      <w:r>
+        <w:rPr>
+          <w:lang w:val="en-US"/>
+        </w:rPr>
+        <w:t>Monero</w:t>
+      </w:r>
+      <w:proofErr w:type="spellEnd"/>
+      <w:r>
+        <w:rPr>
+          <w:lang w:val="en-US"/>
+        </w:rPr>
+        <w:t xml:space="preserve"> forces you to</w:t>
+      </w:r>
+      <w:r>
+        <w:rPr>
+          <w:lang w:val="en-US"/>
+        </w:rPr>
+        <w:t xml:space="preserve"> use one-time keys as reusing a public </w:t>
       </w:r>
       <w:r>
         <w:rPr>
@@ -4039,19 +4175,29 @@
         </w:rPr>
         <w:t xml:space="preserve">as invalid. This stops double spending attacks </w:t>
       </w:r>
-      <w:proofErr w:type="gramStart"/>
-      <w:r>
-        <w:rPr>
-          <w:lang w:val="en-US"/>
-        </w:rPr>
-        <w:t>and also</w:t>
-      </w:r>
-      <w:proofErr w:type="gramEnd"/>
-      <w:r>
-        <w:rPr>
-          <w:lang w:val="en-US"/>
-        </w:rPr>
-        <w:t xml:space="preserve"> increases privacy.</w:t>
+      <w:r>
+        <w:rPr>
+          <w:lang w:val="en-US"/>
+        </w:rPr>
+        <w:t>and</w:t>
+      </w:r>
+      <w:r>
+        <w:rPr>
+          <w:lang w:val="en-US"/>
+        </w:rPr>
+        <w:t xml:space="preserve"> increases privacy</w:t>
+      </w:r>
+      <w:r>
+        <w:rPr>
+          <w:lang w:val="en-US"/>
+        </w:rPr>
+        <w:t xml:space="preserve"> at the cost of computation</w:t>
+      </w:r>
+      <w:r>
+        <w:rPr>
+          <w:lang w:val="en-US"/>
+        </w:rPr>
+        <w:t>.</w:t>
       </w:r>
     </w:p>
     <w:p>
@@ -4133,16 +4279,15 @@
         <w:rPr>
           <w:lang w:val="en-US"/>
         </w:rPr>
+        <w:lastRenderedPageBreak/>
         <w:t xml:space="preserve">You can see that both David and Erwin receive money, but who exactly send them the money is unknown, since each transaction requires multiple </w:t>
       </w:r>
-      <w:proofErr w:type="spellStart"/>
-      <w:r>
-        <w:rPr>
-          <w:lang w:val="en-US"/>
-        </w:rPr>
-        <w:t>utxo’s</w:t>
-      </w:r>
-      <w:proofErr w:type="spellEnd"/>
+      <w:r>
+        <w:rPr>
+          <w:lang w:val="en-US"/>
+        </w:rPr>
+        <w:t>UTXO’s</w:t>
+      </w:r>
       <w:r>
         <w:rPr>
           <w:lang w:val="en-US"/>
@@ -4307,174 +4452,174 @@
         <w:rPr>
           <w:lang w:val="en-US"/>
         </w:rPr>
-        <w:t xml:space="preserve">. Alice could show the safe being </w:t>
-      </w:r>
-      <w:r>
-        <w:rPr>
-          <w:lang w:val="en-US"/>
+        <w:t xml:space="preserve">. Alice could show the safe being closed, then secretly enter the </w:t>
+      </w:r>
+      <w:r>
+        <w:rPr>
+          <w:lang w:val="en-US"/>
+        </w:rPr>
+        <w:t>code,</w:t>
+      </w:r>
+      <w:r>
+        <w:rPr>
+          <w:lang w:val="en-US"/>
+        </w:rPr>
+        <w:t xml:space="preserve"> and show it being open</w:t>
+      </w:r>
+      <w:r>
+        <w:rPr>
+          <w:lang w:val="en-US"/>
+        </w:rPr>
+        <w:t xml:space="preserve"> to Bob</w:t>
+      </w:r>
+      <w:r>
+        <w:rPr>
+          <w:lang w:val="en-US"/>
+        </w:rPr>
+        <w:t xml:space="preserve">. </w:t>
+      </w:r>
+      <w:r>
+        <w:rPr>
+          <w:lang w:val="en-US"/>
+        </w:rPr>
+        <w:t>This way Alice has proven that she knows the safe combination without revealing it to Bob</w:t>
+      </w:r>
+      <w:r>
+        <w:rPr>
+          <w:lang w:val="en-US"/>
+        </w:rPr>
+        <w:t>.</w:t>
+      </w:r>
+    </w:p>
+    <w:p>
+      <w:pPr>
+        <w:pStyle w:val="blstandard"/>
+        <w:rPr>
+          <w:lang w:val="en-US"/>
+        </w:rPr>
+      </w:pPr>
+      <w:r>
+        <w:rPr>
+          <w:lang w:val="en-US"/>
+        </w:rPr>
+        <w:t>In the case of Z-cash however this is done with complex mathematics.</w:t>
+      </w:r>
+    </w:p>
+    <w:p>
+      <w:pPr>
+        <w:pStyle w:val="blstandard"/>
+        <w:rPr>
+          <w:lang w:val="en-US"/>
+        </w:rPr>
+      </w:pPr>
+      <w:r>
+        <w:rPr>
+          <w:lang w:val="en-US"/>
+        </w:rPr>
+        <w:t xml:space="preserve">It is important to note that </w:t>
+      </w:r>
+      <w:r>
+        <w:rPr>
+          <w:lang w:val="en-US"/>
+        </w:rPr>
+        <w:t xml:space="preserve">the founders </w:t>
+      </w:r>
+      <w:r>
+        <w:rPr>
+          <w:lang w:val="en-US"/>
+        </w:rPr>
+        <w:t>own</w:t>
+      </w:r>
+      <w:r>
+        <w:rPr>
+          <w:lang w:val="en-US"/>
+        </w:rPr>
+        <w:t xml:space="preserve"> 2.1 million coins with there being a maximum of 21 million coins. </w:t>
+      </w:r>
+      <w:r>
+        <w:rPr>
+          <w:lang w:val="en-US"/>
+        </w:rPr>
+        <w:t>They hold more than 10% of the z-cash market, which puts the distributed nature of the ledger into question.</w:t>
+      </w:r>
+    </w:p>
+    <w:p>
+      <w:pPr>
+        <w:pStyle w:val="bltitel1"/>
+        <w:rPr>
+          <w:lang w:val="en-US"/>
+        </w:rPr>
+      </w:pPr>
+      <w:bookmarkStart w:id="10" w:name="_Toc98843538"/>
+      <w:r>
+        <w:rPr>
+          <w:lang w:val="en-US"/>
+        </w:rPr>
+        <w:t>Legal Ramifications</w:t>
+      </w:r>
+      <w:bookmarkEnd w:id="10"/>
+    </w:p>
+    <w:p>
+      <w:pPr>
+        <w:pStyle w:val="blstandard"/>
+        <w:rPr>
+          <w:lang w:val="en-US"/>
+        </w:rPr>
+      </w:pPr>
+    </w:p>
+    <w:p>
+      <w:pPr>
+        <w:pStyle w:val="bltitel1"/>
+        <w:rPr>
+          <w:lang w:val="en-GB"/>
+        </w:rPr>
+      </w:pPr>
+      <w:bookmarkStart w:id="11" w:name="_Toc98843539"/>
+      <w:r>
+        <w:rPr>
+          <w:lang w:val="en-GB"/>
+        </w:rPr>
+        <w:t>Conclusion</w:t>
+      </w:r>
+      <w:bookmarkEnd w:id="11"/>
+      <w:r>
+        <w:rPr>
+          <w:lang w:val="en-GB"/>
+        </w:rPr>
+        <w:t xml:space="preserve"> </w:t>
+      </w:r>
+    </w:p>
+    <w:p>
+      <w:pPr>
+        <w:pStyle w:val="blstandard"/>
+        <w:rPr>
+          <w:lang w:val="en-GB"/>
+        </w:rPr>
+      </w:pPr>
+      <w:r>
+        <w:rPr>
+          <w:lang w:val="en-GB"/>
+        </w:rPr>
+        <w:t xml:space="preserve">Although </w:t>
+      </w:r>
+      <w:r>
+        <w:rPr>
+          <w:lang w:val="en-GB"/>
+        </w:rPr>
+        <w:t xml:space="preserve">privacy seems to be weaker in bitcoin it all depends on how the user decides to use the service. If they reuse addresses and make their addresses public, then no amount of cryptography can save their privacy. </w:t>
+      </w:r>
+      <w:r>
+        <w:rPr>
+          <w:lang w:val="en-GB"/>
+        </w:rPr>
+        <w:t xml:space="preserve">However, the announcement of wallet addresses does not happen on the blockchain itself. It happens on other platforms. UTXO based blockchains have no means of deanonymizing a person. The deanonymization </w:t>
+      </w:r>
+      <w:r>
+        <w:rPr>
+          <w:lang w:val="en-GB"/>
         </w:rPr>
         <w:lastRenderedPageBreak/>
-        <w:t xml:space="preserve">closed, then secretly enter the </w:t>
-      </w:r>
-      <w:r>
-        <w:rPr>
-          <w:lang w:val="en-US"/>
-        </w:rPr>
-        <w:t>code,</w:t>
-      </w:r>
-      <w:r>
-        <w:rPr>
-          <w:lang w:val="en-US"/>
-        </w:rPr>
-        <w:t xml:space="preserve"> and show it being open</w:t>
-      </w:r>
-      <w:r>
-        <w:rPr>
-          <w:lang w:val="en-US"/>
-        </w:rPr>
-        <w:t xml:space="preserve"> to Bob</w:t>
-      </w:r>
-      <w:r>
-        <w:rPr>
-          <w:lang w:val="en-US"/>
-        </w:rPr>
-        <w:t xml:space="preserve">. </w:t>
-      </w:r>
-      <w:r>
-        <w:rPr>
-          <w:lang w:val="en-US"/>
-        </w:rPr>
-        <w:t>This way Alice has proven that she knows the safe combination without revealing it to Bob</w:t>
-      </w:r>
-      <w:r>
-        <w:rPr>
-          <w:lang w:val="en-US"/>
-        </w:rPr>
-        <w:t>.</w:t>
-      </w:r>
-    </w:p>
-    <w:p>
-      <w:pPr>
-        <w:pStyle w:val="blstandard"/>
-        <w:rPr>
-          <w:lang w:val="en-US"/>
-        </w:rPr>
-      </w:pPr>
-      <w:r>
-        <w:rPr>
-          <w:lang w:val="en-US"/>
-        </w:rPr>
-        <w:t>In the case of Z-cash however this is done with complex mathematics.</w:t>
-      </w:r>
-    </w:p>
-    <w:p>
-      <w:pPr>
-        <w:pStyle w:val="blstandard"/>
-        <w:rPr>
-          <w:lang w:val="en-US"/>
-        </w:rPr>
-      </w:pPr>
-      <w:r>
-        <w:rPr>
-          <w:lang w:val="en-US"/>
-        </w:rPr>
-        <w:t xml:space="preserve">It is important to note that </w:t>
-      </w:r>
-      <w:r>
-        <w:rPr>
-          <w:lang w:val="en-US"/>
-        </w:rPr>
-        <w:t xml:space="preserve">the founders </w:t>
-      </w:r>
-      <w:r>
-        <w:rPr>
-          <w:lang w:val="en-US"/>
-        </w:rPr>
-        <w:t>own</w:t>
-      </w:r>
-      <w:r>
-        <w:rPr>
-          <w:lang w:val="en-US"/>
-        </w:rPr>
-        <w:t xml:space="preserve"> 2.1 million coins with there being a maximum of 21 million coins. </w:t>
-      </w:r>
-      <w:r>
-        <w:rPr>
-          <w:lang w:val="en-US"/>
-        </w:rPr>
-        <w:t>They hold more than 10% of the z-cash market, which puts the distributed nature of the ledger into question.</w:t>
-      </w:r>
-    </w:p>
-    <w:p>
-      <w:pPr>
-        <w:pStyle w:val="bltitel1"/>
-        <w:rPr>
-          <w:lang w:val="en-US"/>
-        </w:rPr>
-      </w:pPr>
-      <w:bookmarkStart w:id="10" w:name="_Toc98843538"/>
-      <w:r>
-        <w:rPr>
-          <w:lang w:val="en-US"/>
-        </w:rPr>
-        <w:t>Legal Ramifications</w:t>
-      </w:r>
-      <w:bookmarkEnd w:id="10"/>
-    </w:p>
-    <w:p>
-      <w:pPr>
-        <w:pStyle w:val="blstandard"/>
-        <w:rPr>
-          <w:lang w:val="en-US"/>
-        </w:rPr>
-      </w:pPr>
-    </w:p>
-    <w:p>
-      <w:pPr>
-        <w:pStyle w:val="bltitel1"/>
-        <w:rPr>
-          <w:lang w:val="en-GB"/>
-        </w:rPr>
-      </w:pPr>
-      <w:bookmarkStart w:id="11" w:name="_Toc98843539"/>
-      <w:r>
-        <w:rPr>
-          <w:lang w:val="en-GB"/>
-        </w:rPr>
-        <w:t>Conclusion</w:t>
-      </w:r>
-      <w:bookmarkEnd w:id="11"/>
-      <w:r>
-        <w:rPr>
-          <w:lang w:val="en-GB"/>
-        </w:rPr>
-        <w:t xml:space="preserve"> </w:t>
-      </w:r>
-    </w:p>
-    <w:p>
-      <w:pPr>
-        <w:pStyle w:val="blstandard"/>
-        <w:rPr>
-          <w:lang w:val="en-GB"/>
-        </w:rPr>
-      </w:pPr>
-      <w:r>
-        <w:rPr>
-          <w:lang w:val="en-GB"/>
-        </w:rPr>
-        <w:t xml:space="preserve">Although </w:t>
-      </w:r>
-      <w:r>
-        <w:rPr>
-          <w:lang w:val="en-GB"/>
-        </w:rPr>
-        <w:t xml:space="preserve">privacy seems to be weaker in bitcoin it all depends on how the user decides to use the service. If they reuse addresses and make their addresses public, then no amount of cryptography can save their privacy. </w:t>
-      </w:r>
-      <w:r>
-        <w:rPr>
-          <w:lang w:val="en-GB"/>
-        </w:rPr>
-        <w:t>However, the announcement of wallet addresses does not happen on the blockchain itself. It happens on other platforms. UTXO based blockchains have no means of deanonymizing a person. The deanonymization happens elsewhere and so the legal ramifications should happen there as well?</w:t>
+        <w:t>happens elsewhere and so the legal ramifications should happen there as well?</w:t>
       </w:r>
       <w:r>
         <w:rPr>

</xml_diff>

<commit_message>
Changes ~2 days left
</commit_message>
<xml_diff>
--- a/Seminar_Privacy_by_Marius.docx
+++ b/Seminar_Privacy_by_Marius.docx
@@ -2413,7 +2413,19 @@
         <w:rPr>
           <w:lang w:val="en-US"/>
         </w:rPr>
-        <w:t>through direct means. An example of this would be a person’s medical</w:t>
+        <w:t xml:space="preserve">through direct means. An example of this would be a person’s </w:t>
+      </w:r>
+      <w:r>
+        <w:rPr>
+          <w:lang w:val="en-US"/>
+        </w:rPr>
+        <w:t xml:space="preserve">unedited </w:t>
+      </w:r>
+      <w:r>
+        <w:rPr>
+          <w:lang w:val="en-US"/>
+        </w:rPr>
+        <w:t>medical</w:t>
       </w:r>
       <w:r>
         <w:rPr>
@@ -2458,19 +2470,49 @@
         <w:rPr>
           <w:lang w:val="en-US"/>
         </w:rPr>
-        <w:t xml:space="preserve">, such as </w:t>
-      </w:r>
-      <w:r>
-        <w:rPr>
-          <w:lang w:val="en-US"/>
-        </w:rPr>
-        <w:t>Satoshi Nakamoto using a pseudonym while developing bitcoin.</w:t>
-      </w:r>
-      <w:r>
-        <w:rPr>
-          <w:lang w:val="en-US"/>
-        </w:rPr>
-        <w:t xml:space="preserve"> If we were to link the pseudonym to an identity, we would find out a lot of personal data about that </w:t>
+        <w:t>. An example related to bitcoin would be its creator,</w:t>
+      </w:r>
+      <w:r>
+        <w:rPr>
+          <w:lang w:val="en-US"/>
+        </w:rPr>
+        <w:t xml:space="preserve"> </w:t>
+      </w:r>
+      <w:r>
+        <w:rPr>
+          <w:lang w:val="en-US"/>
+        </w:rPr>
+        <w:t>Satoshi Nakamoto</w:t>
+      </w:r>
+      <w:r>
+        <w:rPr>
+          <w:lang w:val="en-US"/>
+        </w:rPr>
+        <w:t>,</w:t>
+      </w:r>
+      <w:r>
+        <w:rPr>
+          <w:lang w:val="en-US"/>
+        </w:rPr>
+        <w:t xml:space="preserve"> using a pseudonym while developing bitcoin.</w:t>
+      </w:r>
+      <w:r>
+        <w:rPr>
+          <w:lang w:val="en-US"/>
+        </w:rPr>
+        <w:t xml:space="preserve"> If we were to link the pseudonym to an identity, we would find out lot</w:t>
+      </w:r>
+      <w:r>
+        <w:rPr>
+          <w:lang w:val="en-US"/>
+        </w:rPr>
+        <w:t>s</w:t>
+      </w:r>
+      <w:r>
+        <w:rPr>
+          <w:lang w:val="en-US"/>
+        </w:rPr>
+        <w:t xml:space="preserve"> of personal data about that </w:t>
       </w:r>
       <w:r>
         <w:rPr>
@@ -2805,7 +2847,7 @@
         <w:rPr>
           <w:lang w:val="en-US"/>
         </w:rPr>
-        <w:t>this</w:t>
+        <w:t>UTXOs</w:t>
       </w:r>
       <w:r>
         <w:rPr>
@@ -2871,7 +2913,13 @@
         <w:rPr>
           <w:lang w:val="en-US"/>
         </w:rPr>
-        <w:t>with a check</w:t>
+        <w:t>using a</w:t>
+      </w:r>
+      <w:r>
+        <w:rPr>
+          <w:lang w:val="en-US"/>
+        </w:rPr>
+        <w:t xml:space="preserve"> check</w:t>
       </w:r>
       <w:r>
         <w:rPr>
@@ -2901,12 +2949,6 @@
         <w:rPr>
           <w:lang w:val="en-US"/>
         </w:rPr>
-        <w:t xml:space="preserve">on it </w:t>
-      </w:r>
-      <w:r>
-        <w:rPr>
-          <w:lang w:val="en-US"/>
-        </w:rPr>
         <w:t xml:space="preserve">at once or </w:t>
       </w:r>
       <w:r>
@@ -2925,7 +2967,20 @@
         <w:rPr>
           <w:lang w:val="en-US"/>
         </w:rPr>
-        <w:t xml:space="preserve">. The only way to incrementally use a check would be to use </w:t>
+        <w:t xml:space="preserve"> at all</w:t>
+      </w:r>
+      <w:r>
+        <w:rPr>
+          <w:lang w:val="en-US"/>
+        </w:rPr>
+        <w:t xml:space="preserve">. The only way to incrementally use a check </w:t>
+      </w:r>
+      <w:r>
+        <w:rPr>
+          <w:lang w:val="en-US"/>
+        </w:rPr>
+        <w:lastRenderedPageBreak/>
+        <w:t xml:space="preserve">would be to use </w:t>
       </w:r>
       <w:r>
         <w:rPr>
@@ -2949,14 +3004,7 @@
         <w:rPr>
           <w:lang w:val="en-US"/>
         </w:rPr>
-        <w:t xml:space="preserve">obtain a new check in return with a </w:t>
-      </w:r>
-      <w:r>
-        <w:rPr>
-          <w:lang w:val="en-US"/>
-        </w:rPr>
-        <w:lastRenderedPageBreak/>
-        <w:t xml:space="preserve">smaller amount. </w:t>
+        <w:t xml:space="preserve">obtain a new check in return with a smaller amount. </w:t>
       </w:r>
       <w:r>
         <w:rPr>
@@ -2986,7 +3034,31 @@
         <w:rPr>
           <w:lang w:val="en-US"/>
         </w:rPr>
-        <w:t xml:space="preserve"> UTXO contains a specific coin amount and for a transaction you can use multiple UTXO’s and output the combined value to multiple receivers, who each get their own UTXO.</w:t>
+        <w:t xml:space="preserve"> UTXO contains a specific coin amount and for a transaction you can use multiple UTXO’s </w:t>
+      </w:r>
+      <w:r>
+        <w:rPr>
+          <w:lang w:val="en-US"/>
+        </w:rPr>
+        <w:t>as input and</w:t>
+      </w:r>
+      <w:r>
+        <w:rPr>
+          <w:lang w:val="en-US"/>
+        </w:rPr>
+        <w:t xml:space="preserve"> output </w:t>
+      </w:r>
+      <w:r>
+        <w:rPr>
+          <w:lang w:val="en-US"/>
+        </w:rPr>
+        <w:t>a UTXO for each receiver.</w:t>
+      </w:r>
+      <w:r>
+        <w:rPr>
+          <w:lang w:val="en-US"/>
+        </w:rPr>
+        <w:t xml:space="preserve"> The difference in value between the input and output becomes the transaction fee and the miner gets it.</w:t>
       </w:r>
     </w:p>
     <w:p>
@@ -3120,13 +3192,61 @@
         <w:rPr>
           <w:lang w:val="en-US"/>
         </w:rPr>
-        <w:t>you need the other persons account address and given an amount</w:t>
-      </w:r>
-      <w:r>
-        <w:rPr>
-          <w:lang w:val="en-US"/>
-        </w:rPr>
-        <w:t xml:space="preserve"> your balance decreases and the</w:t>
+        <w:t xml:space="preserve">you </w:t>
+      </w:r>
+      <w:r>
+        <w:rPr>
+          <w:lang w:val="en-US"/>
+        </w:rPr>
+        <w:t>require</w:t>
+      </w:r>
+      <w:r>
+        <w:rPr>
+          <w:lang w:val="en-US"/>
+        </w:rPr>
+        <w:t xml:space="preserve"> the other persons account address and </w:t>
+      </w:r>
+      <w:r>
+        <w:rPr>
+          <w:lang w:val="en-US"/>
+        </w:rPr>
+        <w:t xml:space="preserve">a </w:t>
+      </w:r>
+      <w:r>
+        <w:rPr>
+          <w:lang w:val="en-US"/>
+        </w:rPr>
+        <w:t>given amount</w:t>
+      </w:r>
+      <w:r>
+        <w:rPr>
+          <w:lang w:val="en-US"/>
+        </w:rPr>
+        <w:t xml:space="preserve"> you</w:t>
+      </w:r>
+      <w:r>
+        <w:rPr>
+          <w:lang w:val="en-US"/>
+        </w:rPr>
+        <w:t xml:space="preserve"> want to transfer. Your </w:t>
+      </w:r>
+      <w:r>
+        <w:rPr>
+          <w:lang w:val="en-US"/>
+        </w:rPr>
+        <w:t xml:space="preserve">balance </w:t>
+      </w:r>
+      <w:r>
+        <w:rPr>
+          <w:lang w:val="en-US"/>
+        </w:rPr>
+        <w:t xml:space="preserve">then </w:t>
+      </w:r>
+      <w:r>
+        <w:rPr>
+          <w:lang w:val="en-US"/>
+        </w:rPr>
+        <w:t>decreases and the</w:t>
       </w:r>
       <w:r>
         <w:rPr>
@@ -3174,13 +3294,31 @@
         <w:rPr>
           <w:lang w:val="en-US"/>
         </w:rPr>
-        <w:t xml:space="preserve">. </w:t>
-      </w:r>
-      <w:r>
-        <w:rPr>
-          <w:lang w:val="en-US"/>
-        </w:rPr>
-        <w:t>Furthermore, it is easier to implement smart contracts in account-based transactions and it allows you to save storage space since addresses are often reused.</w:t>
+        <w:t>,</w:t>
+      </w:r>
+      <w:r>
+        <w:rPr>
+          <w:lang w:val="en-US"/>
+        </w:rPr>
+        <w:t xml:space="preserve"> it is easier to implement smart contracts in account-based transactions and it allows </w:t>
+      </w:r>
+      <w:r>
+        <w:rPr>
+          <w:lang w:val="en-US"/>
+        </w:rPr>
+        <w:t>the saving of storage</w:t>
+      </w:r>
+      <w:r>
+        <w:rPr>
+          <w:lang w:val="en-US"/>
+        </w:rPr>
+        <w:t xml:space="preserve"> space</w:t>
+      </w:r>
+      <w:r>
+        <w:rPr>
+          <w:lang w:val="en-US"/>
+        </w:rPr>
+        <w:t>.</w:t>
       </w:r>
       <w:r>
         <w:rPr>
@@ -3326,7 +3464,7 @@
         <w:rPr>
           <w:lang w:val="en-US"/>
         </w:rPr>
-        <w:t>possibility</w:t>
+        <w:t>luxury</w:t>
       </w:r>
       <w:r>
         <w:rPr>
@@ -3525,7 +3663,7 @@
         <w:rPr>
           <w:lang w:val="en-US"/>
         </w:rPr>
-        <w:t>privacy considerations were regarded, while creating b</w:t>
+        <w:t>privacy considerations were regarded while creating b</w:t>
       </w:r>
       <w:r>
         <w:rPr>
@@ -3574,7 +3712,26 @@
         <w:rPr>
           <w:lang w:val="en-US"/>
         </w:rPr>
-        <w:t xml:space="preserve"> bitcoin uses public and private keys to receive</w:t>
+        <w:t xml:space="preserve"> bitcoin uses public and private key</w:t>
+      </w:r>
+      <w:r>
+        <w:rPr>
+          <w:lang w:val="en-US"/>
+        </w:rPr>
+        <w:t xml:space="preserve"> pair made with RSA</w:t>
+      </w:r>
+      <w:r>
+        <w:rPr>
+          <w:rStyle w:val="FootnoteReference"/>
+          <w:lang w:val="en-US"/>
+        </w:rPr>
+        <w:footnoteReference w:id="3"/>
+      </w:r>
+      <w:r>
+        <w:rPr>
+          <w:lang w:val="en-US"/>
+        </w:rPr>
+        <w:t xml:space="preserve"> to receive</w:t>
       </w:r>
       <w:r>
         <w:rPr>
@@ -3600,6 +3757,12 @@
         </w:rPr>
         <w:t>.</w:t>
       </w:r>
+      <w:r>
+        <w:rPr>
+          <w:lang w:val="en-US"/>
+        </w:rPr>
+        <w:t xml:space="preserve"> The public key acts as a wallet address to which you send money and the private key acts as a password to that wallet.</w:t>
+      </w:r>
     </w:p>
     <w:p>
       <w:pPr>
@@ -3612,13 +3775,55 @@
         <w:rPr>
           <w:lang w:val="en-US"/>
         </w:rPr>
-        <w:t xml:space="preserve">To receive a UTXO </w:t>
-      </w:r>
-      <w:r>
-        <w:rPr>
-          <w:lang w:val="en-US"/>
-        </w:rPr>
-        <w:t>all you need is a public and private key pair. The public key acts as a wallet address to which you send money and the private key acts as a password to that wallet.</w:t>
+        <w:t>The first</w:t>
+      </w:r>
+      <w:r>
+        <w:rPr>
+          <w:lang w:val="en-US"/>
+        </w:rPr>
+        <w:t xml:space="preserve"> example of how </w:t>
+      </w:r>
+      <w:r>
+        <w:rPr>
+          <w:lang w:val="en-US"/>
+        </w:rPr>
+        <w:t>B</w:t>
+      </w:r>
+      <w:r>
+        <w:rPr>
+          <w:lang w:val="en-US"/>
+        </w:rPr>
+        <w:t>itcoin is not anonymous</w:t>
+      </w:r>
+      <w:r>
+        <w:rPr>
+          <w:lang w:val="en-US"/>
+        </w:rPr>
+        <w:t xml:space="preserve"> is that i</w:t>
+      </w:r>
+      <w:r>
+        <w:rPr>
+          <w:lang w:val="en-US"/>
+        </w:rPr>
+        <w:t xml:space="preserve">f you find an individual’s public keys, you find </w:t>
+      </w:r>
+      <w:r>
+        <w:rPr>
+          <w:lang w:val="en-US"/>
+        </w:rPr>
+        <w:t>the individuals</w:t>
+      </w:r>
+      <w:r>
+        <w:rPr>
+          <w:lang w:val="en-US"/>
+        </w:rPr>
+        <w:t xml:space="preserve"> transactions</w:t>
+      </w:r>
+      <w:r>
+        <w:rPr>
+          <w:lang w:val="en-US"/>
+        </w:rPr>
+        <w:t xml:space="preserve">. With this you can find out how often they send assets, how much they own and what accounts they send money to. </w:t>
       </w:r>
     </w:p>
     <w:p>
@@ -3628,6 +3833,127 @@
           <w:lang w:val="en-US"/>
         </w:rPr>
       </w:pPr>
+      <w:r>
+        <w:rPr>
+          <w:lang w:val="en-US"/>
+        </w:rPr>
+        <w:t>A</w:t>
+      </w:r>
+      <w:r>
+        <w:rPr>
+          <w:lang w:val="en-US"/>
+        </w:rPr>
+        <w:t>nother</w:t>
+      </w:r>
+      <w:r>
+        <w:rPr>
+          <w:lang w:val="en-US"/>
+        </w:rPr>
+        <w:t xml:space="preserve"> real-world</w:t>
+      </w:r>
+      <w:r>
+        <w:rPr>
+          <w:lang w:val="en-US"/>
+        </w:rPr>
+        <w:t xml:space="preserve"> example of how bitcoin is not anonymous would be the</w:t>
+      </w:r>
+      <w:r>
+        <w:rPr>
+          <w:lang w:val="en-US"/>
+        </w:rPr>
+        <w:t xml:space="preserve"> fact that 1.1 million bitcoins have been linked to Satoshi Nakamoto</w:t>
+      </w:r>
+      <w:r>
+        <w:rPr>
+          <w:rStyle w:val="FootnoteReference"/>
+          <w:lang w:val="en-US"/>
+        </w:rPr>
+        <w:footnoteReference w:id="4"/>
+      </w:r>
+      <w:r>
+        <w:rPr>
+          <w:lang w:val="en-US"/>
+        </w:rPr>
+        <w:t xml:space="preserve">. </w:t>
+      </w:r>
+      <w:r>
+        <w:rPr>
+          <w:lang w:val="en-US"/>
+        </w:rPr>
+        <w:t xml:space="preserve">Although all the best privacy measures were used, we </w:t>
+      </w:r>
+      <w:r>
+        <w:rPr>
+          <w:lang w:val="en-US"/>
+        </w:rPr>
+        <w:t xml:space="preserve">today </w:t>
+      </w:r>
+      <w:r>
+        <w:rPr>
+          <w:lang w:val="en-US"/>
+        </w:rPr>
+        <w:t xml:space="preserve">know that the net worth of Satoshi Nakamoto is </w:t>
+      </w:r>
+      <w:r>
+        <w:rPr>
+          <w:lang w:val="en-US"/>
+        </w:rPr>
+        <w:t>equal to</w:t>
+      </w:r>
+      <w:r>
+        <w:rPr>
+          <w:lang w:val="en-US"/>
+        </w:rPr>
+        <w:t xml:space="preserve"> around</w:t>
+      </w:r>
+      <w:r>
+        <w:rPr>
+          <w:lang w:val="en-US"/>
+        </w:rPr>
+        <w:t xml:space="preserve"> 47 billion USD as of April 2022. </w:t>
+      </w:r>
+      <w:r>
+        <w:rPr>
+          <w:lang w:val="en-US"/>
+        </w:rPr>
+        <w:t xml:space="preserve">If his or her real identity </w:t>
+      </w:r>
+      <w:r>
+        <w:rPr>
+          <w:lang w:val="en-US"/>
+        </w:rPr>
+        <w:t>were to leak this would be</w:t>
+      </w:r>
+      <w:r>
+        <w:rPr>
+          <w:lang w:val="en-US"/>
+        </w:rPr>
+        <w:t xml:space="preserve"> very</w:t>
+      </w:r>
+      <w:r>
+        <w:rPr>
+          <w:lang w:val="en-US"/>
+        </w:rPr>
+        <w:t xml:space="preserve"> personal</w:t>
+      </w:r>
+      <w:r>
+        <w:rPr>
+          <w:lang w:val="en-US"/>
+        </w:rPr>
+        <w:t xml:space="preserve"> </w:t>
+      </w:r>
+      <w:r>
+        <w:rPr>
+          <w:lang w:val="en-US"/>
+        </w:rPr>
+        <w:t>information</w:t>
+      </w:r>
+      <w:r>
+        <w:rPr>
+          <w:lang w:val="en-US"/>
+        </w:rPr>
+        <w:t xml:space="preserve">. </w:t>
+      </w:r>
     </w:p>
     <w:p>
       <w:pPr>
@@ -3640,153 +3966,40 @@
         <w:rPr>
           <w:lang w:val="en-US"/>
         </w:rPr>
-        <w:t xml:space="preserve">This is the first example of how bitcoin is not anonymous. If you find out an individual’s public keys, you find out what transactions and how much that person owns. </w:t>
-      </w:r>
-      <w:r>
-        <w:rPr>
-          <w:lang w:val="en-US"/>
-        </w:rPr>
-        <w:t>An</w:t>
-      </w:r>
-      <w:r>
-        <w:rPr>
-          <w:lang w:val="en-US"/>
-        </w:rPr>
-        <w:t>other</w:t>
-      </w:r>
-      <w:r>
-        <w:rPr>
-          <w:lang w:val="en-US"/>
-        </w:rPr>
-        <w:t xml:space="preserve"> example of how bitcoin is not anonymous would be the</w:t>
-      </w:r>
-      <w:r>
-        <w:rPr>
-          <w:lang w:val="en-US"/>
-        </w:rPr>
-        <w:t xml:space="preserve"> fact that 1.1 million bitcoins have been linked to Satoshi Nakamoto</w:t>
+        <w:t xml:space="preserve">The method used in the mentioned report cannot be applied to every person but if anyone ever leaks their public keys, all transactions done with those keys become </w:t>
+      </w:r>
+      <w:r>
+        <w:rPr>
+          <w:lang w:val="en-US"/>
+        </w:rPr>
+        <w:t xml:space="preserve">linkable </w:t>
+      </w:r>
+      <w:r>
+        <w:rPr>
+          <w:lang w:val="en-US"/>
+        </w:rPr>
+        <w:t>to that person.</w:t>
+      </w:r>
+    </w:p>
+    <w:p>
+      <w:pPr>
+        <w:pStyle w:val="blstandard"/>
+        <w:rPr>
+          <w:lang w:val="en-US"/>
+        </w:rPr>
+      </w:pPr>
+      <w:r>
+        <w:rPr>
+          <w:lang w:val="en-US"/>
+        </w:rPr>
+        <w:t>Considering the right to be forgotten</w:t>
       </w:r>
       <w:r>
         <w:rPr>
           <w:rStyle w:val="FootnoteReference"/>
           <w:lang w:val="en-US"/>
         </w:rPr>
-        <w:footnoteReference w:id="3"/>
-      </w:r>
-      <w:r>
-        <w:rPr>
-          <w:lang w:val="en-US"/>
-        </w:rPr>
-        <w:t xml:space="preserve">. </w:t>
-      </w:r>
-      <w:r>
-        <w:rPr>
-          <w:lang w:val="en-US"/>
-        </w:rPr>
-        <w:t xml:space="preserve">Although all the best privacy measures were used, we still now know that the net worth of Satoshi Nakamoto is </w:t>
-      </w:r>
-      <w:r>
-        <w:rPr>
-          <w:lang w:val="en-US"/>
-        </w:rPr>
-        <w:t>equal to</w:t>
-      </w:r>
-      <w:r>
-        <w:rPr>
-          <w:lang w:val="en-US"/>
-        </w:rPr>
-        <w:t xml:space="preserve"> around</w:t>
-      </w:r>
-      <w:r>
-        <w:rPr>
-          <w:lang w:val="en-US"/>
-        </w:rPr>
-        <w:t xml:space="preserve"> 47 billion USD as of April 2022. </w:t>
-      </w:r>
-      <w:r>
-        <w:rPr>
-          <w:lang w:val="en-US"/>
-        </w:rPr>
-        <w:t xml:space="preserve">If his or her real identity </w:t>
-      </w:r>
-      <w:r>
-        <w:rPr>
-          <w:lang w:val="en-US"/>
-        </w:rPr>
-        <w:t>were to leak, it is obvious how this would be personal</w:t>
-      </w:r>
-      <w:r>
-        <w:rPr>
-          <w:lang w:val="en-US"/>
-        </w:rPr>
-        <w:t xml:space="preserve"> </w:t>
-      </w:r>
-      <w:r>
-        <w:rPr>
-          <w:lang w:val="en-US"/>
-        </w:rPr>
-        <w:t>information</w:t>
-      </w:r>
-      <w:r>
-        <w:rPr>
-          <w:lang w:val="en-US"/>
-        </w:rPr>
-        <w:t xml:space="preserve">. </w:t>
-      </w:r>
-    </w:p>
-    <w:p>
-      <w:pPr>
-        <w:pStyle w:val="blstandard"/>
-        <w:rPr>
-          <w:lang w:val="en-US"/>
-        </w:rPr>
-      </w:pPr>
-      <w:r>
-        <w:rPr>
-          <w:lang w:val="en-US"/>
-        </w:rPr>
-        <w:t xml:space="preserve">The method used in the mentioned report cannot be applied to every person but if anyone ever leaks their public keys, all transactions done with those keys become </w:t>
-      </w:r>
-      <w:r>
-        <w:rPr>
-          <w:lang w:val="en-US"/>
-        </w:rPr>
-        <w:t xml:space="preserve">linkable </w:t>
-      </w:r>
-      <w:r>
-        <w:rPr>
-          <w:lang w:val="en-US"/>
-        </w:rPr>
-        <w:t>to that person.</w:t>
-      </w:r>
-    </w:p>
-    <w:p>
-      <w:pPr>
-        <w:pStyle w:val="blstandard"/>
-        <w:rPr>
-          <w:lang w:val="en-US"/>
-        </w:rPr>
-      </w:pPr>
-    </w:p>
-    <w:p>
-      <w:pPr>
-        <w:pStyle w:val="blstandard"/>
-        <w:rPr>
-          <w:lang w:val="en-US"/>
-        </w:rPr>
-      </w:pPr>
-      <w:r>
-        <w:rPr>
-          <w:lang w:val="en-US"/>
-        </w:rPr>
-        <w:t>Considering the right to be forgotten</w:t>
-      </w:r>
-      <w:r>
-        <w:rPr>
-          <w:rStyle w:val="FootnoteReference"/>
-          <w:lang w:val="en-US"/>
-        </w:rPr>
-        <w:footnoteReference w:id="4"/>
+        <w:footnoteReference w:id="5"/>
       </w:r>
       <w:r>
         <w:rPr>
@@ -3838,14 +4051,6 @@
       <w:pPr>
         <w:pStyle w:val="blstandard"/>
         <w:rPr>
-          <w:lang w:val="en-US"/>
-        </w:rPr>
-      </w:pPr>
-    </w:p>
-    <w:p>
-      <w:pPr>
-        <w:pStyle w:val="blstandard"/>
-        <w:rPr>
           <w:b/>
           <w:bCs/>
           <w:lang w:val="en-US"/>
@@ -3889,6 +4094,50 @@
           <w:lang w:val="en-US"/>
         </w:rPr>
       </w:pPr>
+      <w:r>
+        <w:rPr>
+          <w:b/>
+          <w:bCs/>
+          <w:lang w:val="en-US"/>
+        </w:rPr>
+        <w:t>Violating your own privacy</w:t>
+      </w:r>
+    </w:p>
+    <w:p>
+      <w:pPr>
+        <w:pStyle w:val="blstandard"/>
+        <w:rPr>
+          <w:lang w:val="en-US"/>
+        </w:rPr>
+      </w:pPr>
+      <w:r>
+        <w:rPr>
+          <w:lang w:val="en-US"/>
+        </w:rPr>
+        <w:t xml:space="preserve">In cryptocurrencies it is often possible to mathematically prove that a transaction was yours. </w:t>
+      </w:r>
+      <w:r>
+        <w:rPr>
+          <w:lang w:val="en-US"/>
+        </w:rPr>
+        <w:t>RSA key pairs work in both directions. Using the public key is a way to safely communicate with the owner of the key, but the owner can also encrypt with the private key and then everyone can decrypt the message with the public key.</w:t>
+      </w:r>
+    </w:p>
+    <w:p>
+      <w:pPr>
+        <w:pStyle w:val="blstandard"/>
+        <w:rPr>
+          <w:b/>
+          <w:bCs/>
+          <w:lang w:val="en-US"/>
+        </w:rPr>
+      </w:pPr>
+      <w:r>
+        <w:rPr>
+          <w:lang w:val="en-US"/>
+        </w:rPr>
+        <w:t>Since only the owner has access to the private key, they can encrypt their own name with it and then it is proof that the person managed the transaction.</w:t>
+      </w:r>
     </w:p>
     <w:p>
       <w:pPr>
@@ -3930,7 +4179,7 @@
           <w:rStyle w:val="FootnoteReference"/>
           <w:lang w:val="en-US"/>
         </w:rPr>
-        <w:footnoteReference w:id="5"/>
+        <w:footnoteReference w:id="6"/>
       </w:r>
       <w:r>
         <w:rPr>
@@ -3942,7 +4191,31 @@
         <w:rPr>
           <w:lang w:val="en-US"/>
         </w:rPr>
-        <w:t>Privacy coins are usually more computationally heavy, require more storage space and are more complex in general, but these downsides are outweighed by the privacy they provide.</w:t>
+        <w:t xml:space="preserve">Privacy coins are usually more computationally heavy, require more storage space and are more complex in general, but </w:t>
+      </w:r>
+      <w:r>
+        <w:rPr>
+          <w:lang w:val="en-US"/>
+        </w:rPr>
+        <w:t xml:space="preserve">in return the </w:t>
+      </w:r>
+      <w:r>
+        <w:rPr>
+          <w:lang w:val="en-US"/>
+        </w:rPr>
+        <w:t>privacy they provide</w:t>
+      </w:r>
+      <w:r>
+        <w:rPr>
+          <w:lang w:val="en-US"/>
+        </w:rPr>
+        <w:t xml:space="preserve"> is higher</w:t>
+      </w:r>
+      <w:r>
+        <w:rPr>
+          <w:lang w:val="en-US"/>
+        </w:rPr>
+        <w:t>.</w:t>
       </w:r>
     </w:p>
     <w:p>
@@ -4038,7 +4311,7 @@
         <w:rPr>
           <w:lang w:val="en-US"/>
         </w:rPr>
-        <w:t xml:space="preserve">. </w:t>
+        <w:t xml:space="preserve">. To make this possible </w:t>
       </w:r>
       <w:proofErr w:type="spellStart"/>
       <w:r>
@@ -4052,7 +4325,13 @@
         <w:rPr>
           <w:lang w:val="en-US"/>
         </w:rPr>
-        <w:t xml:space="preserve"> employs something called </w:t>
+        <w:t xml:space="preserve"> </w:t>
+      </w:r>
+      <w:r>
+        <w:rPr>
+          <w:lang w:val="en-US"/>
+        </w:rPr>
+        <w:t xml:space="preserve">employs something called </w:t>
       </w:r>
       <w:r>
         <w:rPr>
@@ -4065,13 +4344,7 @@
           <w:rStyle w:val="FootnoteReference"/>
           <w:lang w:val="en-US"/>
         </w:rPr>
-        <w:footnoteReference w:id="6"/>
-      </w:r>
-      <w:r>
-        <w:rPr>
-          <w:lang w:val="en-US"/>
-        </w:rPr>
-        <w:t xml:space="preserve"> to make this possible</w:t>
+        <w:footnoteReference w:id="7"/>
       </w:r>
       <w:r>
         <w:rPr>
@@ -4096,6 +4369,86 @@
         <w:rPr>
           <w:lang w:val="en-US"/>
         </w:rPr>
+        <w:t>M</w:t>
+      </w:r>
+      <w:r>
+        <w:rPr>
+          <w:lang w:val="en-US"/>
+        </w:rPr>
+        <w:t>onero</w:t>
+      </w:r>
+      <w:proofErr w:type="spellEnd"/>
+      <w:r>
+        <w:rPr>
+          <w:lang w:val="en-US"/>
+        </w:rPr>
+        <w:t xml:space="preserve"> blockchain you must sign</w:t>
+      </w:r>
+      <w:r>
+        <w:rPr>
+          <w:lang w:val="en-US"/>
+        </w:rPr>
+        <w:t xml:space="preserve"> each transaction with at least</w:t>
+      </w:r>
+      <w:r>
+        <w:rPr>
+          <w:lang w:val="en-US"/>
+        </w:rPr>
+        <w:t xml:space="preserve"> </w:t>
+      </w:r>
+      <w:r>
+        <w:rPr>
+          <w:lang w:val="en-US"/>
+        </w:rPr>
+        <w:t xml:space="preserve">11 public keys, </w:t>
+      </w:r>
+      <w:r>
+        <w:rPr>
+          <w:lang w:val="en-US"/>
+        </w:rPr>
+        <w:t xml:space="preserve">with </w:t>
+      </w:r>
+      <w:r>
+        <w:rPr>
+          <w:lang w:val="en-US"/>
+        </w:rPr>
+        <w:t>only one</w:t>
+      </w:r>
+      <w:r>
+        <w:rPr>
+          <w:lang w:val="en-US"/>
+        </w:rPr>
+        <w:t xml:space="preserve"> public key</w:t>
+      </w:r>
+      <w:r>
+        <w:rPr>
+          <w:lang w:val="en-US"/>
+        </w:rPr>
+        <w:t xml:space="preserve"> being your</w:t>
+      </w:r>
+      <w:r>
+        <w:rPr>
+          <w:lang w:val="en-US"/>
+        </w:rPr>
+        <w:t xml:space="preserve"> own</w:t>
+      </w:r>
+      <w:r>
+        <w:rPr>
+          <w:lang w:val="en-US"/>
+        </w:rPr>
+        <w:t>.</w:t>
+      </w:r>
+      <w:r>
+        <w:rPr>
+          <w:lang w:val="en-US"/>
+        </w:rPr>
+        <w:t xml:space="preserve"> An example of a </w:t>
+      </w:r>
+      <w:proofErr w:type="spellStart"/>
+      <w:r>
+        <w:rPr>
+          <w:lang w:val="en-US"/>
+        </w:rPr>
         <w:t>monero</w:t>
       </w:r>
       <w:proofErr w:type="spellEnd"/>
@@ -4103,7 +4456,7 @@
         <w:rPr>
           <w:lang w:val="en-US"/>
         </w:rPr>
-        <w:t xml:space="preserve"> blockchain you must sign it with multiple public keys with only one of the keys being yours. </w:t>
+        <w:t xml:space="preserve"> transaction can be seen below.</w:t>
       </w:r>
     </w:p>
     <w:p>
@@ -4115,102 +4468,10 @@
       </w:pPr>
       <w:r>
         <w:rPr>
-          <w:lang w:val="en-US"/>
-        </w:rPr>
-        <w:t xml:space="preserve">Furthermore, </w:t>
-      </w:r>
-      <w:proofErr w:type="spellStart"/>
-      <w:r>
-        <w:rPr>
-          <w:lang w:val="en-US"/>
-        </w:rPr>
-        <w:t>Monero</w:t>
-      </w:r>
-      <w:proofErr w:type="spellEnd"/>
-      <w:r>
-        <w:rPr>
-          <w:lang w:val="en-US"/>
-        </w:rPr>
-        <w:t xml:space="preserve"> forces you to</w:t>
-      </w:r>
-      <w:r>
-        <w:rPr>
-          <w:lang w:val="en-US"/>
-        </w:rPr>
-        <w:t xml:space="preserve"> use one-time keys as reusing a public </w:t>
-      </w:r>
-      <w:r>
-        <w:rPr>
-          <w:lang w:val="en-US"/>
-        </w:rPr>
-        <w:t>key</w:t>
-      </w:r>
-      <w:r>
-        <w:rPr>
-          <w:lang w:val="en-US"/>
-        </w:rPr>
-        <w:t xml:space="preserve"> more than once </w:t>
-      </w:r>
-      <w:r>
-        <w:rPr>
-          <w:lang w:val="en-US"/>
-        </w:rPr>
-        <w:t>causes rings to be linked and the tr</w:t>
-      </w:r>
-      <w:r>
-        <w:rPr>
-          <w:lang w:val="en-US"/>
-        </w:rPr>
-        <w:t xml:space="preserve">ansaction </w:t>
-      </w:r>
-      <w:r>
-        <w:rPr>
-          <w:lang w:val="en-US"/>
-        </w:rPr>
-        <w:t xml:space="preserve">to be marked </w:t>
-      </w:r>
-      <w:r>
-        <w:rPr>
-          <w:lang w:val="en-US"/>
-        </w:rPr>
-        <w:t xml:space="preserve">as invalid. This stops double spending attacks </w:t>
-      </w:r>
-      <w:r>
-        <w:rPr>
-          <w:lang w:val="en-US"/>
-        </w:rPr>
-        <w:t>and</w:t>
-      </w:r>
-      <w:r>
-        <w:rPr>
-          <w:lang w:val="en-US"/>
-        </w:rPr>
-        <w:t xml:space="preserve"> increases privacy</w:t>
-      </w:r>
-      <w:r>
-        <w:rPr>
-          <w:lang w:val="en-US"/>
-        </w:rPr>
-        <w:t xml:space="preserve"> at the cost of computation</w:t>
-      </w:r>
-      <w:r>
-        <w:rPr>
-          <w:lang w:val="en-US"/>
-        </w:rPr>
-        <w:t>.</w:t>
-      </w:r>
-    </w:p>
-    <w:p>
-      <w:pPr>
-        <w:pStyle w:val="blstandard"/>
-        <w:rPr>
-          <w:lang w:val="en-US"/>
-        </w:rPr>
-      </w:pPr>
-      <w:r>
-        <w:rPr>
-          <w:lang w:val="en-US"/>
-        </w:rPr>
+          <w:noProof/>
+          <w:lang w:val="en-US"/>
+        </w:rPr>
+        <w:lastRenderedPageBreak/>
         <w:t xml:space="preserve"> </w:t>
       </w:r>
       <w:r>
@@ -4219,10 +4480,10 @@
           <w:lang w:val="en-US"/>
         </w:rPr>
         <w:drawing>
-          <wp:inline distT="0" distB="0" distL="0" distR="0" wp14:anchorId="39FA8DD3" wp14:editId="6C6F6A9A">
+          <wp:inline distT="0" distB="0" distL="0" distR="0" wp14:anchorId="3FD22EDD" wp14:editId="000346F3">
             <wp:extent cx="2200275" cy="1377742"/>
             <wp:effectExtent l="0" t="0" r="0" b="0"/>
-            <wp:docPr id="3" name="Picture 3"/>
+            <wp:docPr id="3" name="Picture 3" descr="Graphical user interface, application&#10;&#10;Description automatically generated"/>
             <wp:cNvGraphicFramePr>
               <a:graphicFrameLocks xmlns:a="http://schemas.openxmlformats.org/drawingml/2006/main" noChangeAspect="1"/>
             </wp:cNvGraphicFramePr>
@@ -4230,7 +4491,7 @@
               <a:graphicData uri="http://schemas.openxmlformats.org/drawingml/2006/picture">
                 <pic:pic xmlns:pic="http://schemas.openxmlformats.org/drawingml/2006/picture">
                   <pic:nvPicPr>
-                    <pic:cNvPr id="0" name="Picture 2"/>
+                    <pic:cNvPr id="3" name="Picture 3" descr="Graphical user interface, application&#10;&#10;Description automatically generated"/>
                     <pic:cNvPicPr>
                       <a:picLocks noChangeAspect="1" noChangeArrowheads="1"/>
                     </pic:cNvPicPr>
@@ -4279,34 +4540,502 @@
         <w:rPr>
           <w:lang w:val="en-US"/>
         </w:rPr>
+        <w:t xml:space="preserve">Furthermore, </w:t>
+      </w:r>
+      <w:proofErr w:type="spellStart"/>
+      <w:r>
+        <w:rPr>
+          <w:lang w:val="en-US"/>
+        </w:rPr>
+        <w:t>Monero</w:t>
+      </w:r>
+      <w:proofErr w:type="spellEnd"/>
+      <w:r>
+        <w:rPr>
+          <w:lang w:val="en-US"/>
+        </w:rPr>
+        <w:t xml:space="preserve"> forces you to</w:t>
+      </w:r>
+      <w:r>
+        <w:rPr>
+          <w:lang w:val="en-US"/>
+        </w:rPr>
+        <w:t xml:space="preserve"> use one-time keys as reusing a public </w:t>
+      </w:r>
+      <w:r>
+        <w:rPr>
+          <w:lang w:val="en-US"/>
+        </w:rPr>
+        <w:t>key</w:t>
+      </w:r>
+      <w:r>
+        <w:rPr>
+          <w:lang w:val="en-US"/>
+        </w:rPr>
+        <w:t xml:space="preserve"> more than once </w:t>
+      </w:r>
+      <w:r>
+        <w:rPr>
+          <w:lang w:val="en-US"/>
+        </w:rPr>
+        <w:t>causes rings to be linked and the tr</w:t>
+      </w:r>
+      <w:r>
+        <w:rPr>
+          <w:lang w:val="en-US"/>
+        </w:rPr>
+        <w:t xml:space="preserve">ansaction </w:t>
+      </w:r>
+      <w:r>
+        <w:rPr>
+          <w:lang w:val="en-US"/>
+        </w:rPr>
+        <w:t xml:space="preserve">to be marked </w:t>
+      </w:r>
+      <w:r>
+        <w:rPr>
+          <w:lang w:val="en-US"/>
+        </w:rPr>
+        <w:t xml:space="preserve">as invalid. </w:t>
+      </w:r>
+      <w:r>
+        <w:rPr>
+          <w:lang w:val="en-US"/>
+        </w:rPr>
+        <w:t xml:space="preserve">This linkage </w:t>
+      </w:r>
+      <w:r>
+        <w:rPr>
+          <w:lang w:val="en-US"/>
+        </w:rPr>
+        <w:t xml:space="preserve">property </w:t>
+      </w:r>
+      <w:r>
+        <w:rPr>
+          <w:lang w:val="en-US"/>
+        </w:rPr>
+        <w:t>is also what prevents double spending</w:t>
+      </w:r>
+      <w:r>
+        <w:rPr>
+          <w:lang w:val="en-US"/>
+        </w:rPr>
+        <w:t xml:space="preserve"> on a blockchain</w:t>
+      </w:r>
+      <w:r>
+        <w:rPr>
+          <w:lang w:val="en-US"/>
+        </w:rPr>
+        <w:t xml:space="preserve">. </w:t>
+      </w:r>
+      <w:r>
+        <w:rPr>
+          <w:lang w:val="en-US"/>
+        </w:rPr>
+        <w:t xml:space="preserve">Meaning you can mathematically use a UTXO only once in </w:t>
+      </w:r>
+      <w:proofErr w:type="spellStart"/>
+      <w:r>
+        <w:rPr>
+          <w:lang w:val="en-US"/>
+        </w:rPr>
+        <w:t>monero</w:t>
+      </w:r>
+      <w:proofErr w:type="spellEnd"/>
+      <w:r>
+        <w:rPr>
+          <w:lang w:val="en-US"/>
+        </w:rPr>
+        <w:t xml:space="preserve">, while in bitcoin you </w:t>
+      </w:r>
+      <w:r>
+        <w:rPr>
+          <w:lang w:val="en-US"/>
+        </w:rPr>
+        <w:t>must</w:t>
+      </w:r>
+      <w:r>
+        <w:rPr>
+          <w:lang w:val="en-US"/>
+        </w:rPr>
+        <w:t xml:space="preserve"> believe that miners have validated the block properly</w:t>
+      </w:r>
+      <w:r>
+        <w:rPr>
+          <w:lang w:val="en-US"/>
+        </w:rPr>
+        <w:t xml:space="preserve">. </w:t>
+      </w:r>
+      <w:r>
+        <w:rPr>
+          <w:lang w:val="en-US"/>
+        </w:rPr>
+        <w:t>This</w:t>
+      </w:r>
+      <w:r>
+        <w:rPr>
+          <w:lang w:val="en-US"/>
+        </w:rPr>
+        <w:t xml:space="preserve"> </w:t>
+      </w:r>
+      <w:r>
+        <w:rPr>
+          <w:lang w:val="en-US"/>
+        </w:rPr>
+        <w:t>increases privacy</w:t>
+      </w:r>
+      <w:r>
+        <w:rPr>
+          <w:lang w:val="en-US"/>
+        </w:rPr>
+        <w:t xml:space="preserve"> at the cost of computation</w:t>
+      </w:r>
+      <w:r>
+        <w:rPr>
+          <w:lang w:val="en-US"/>
+        </w:rPr>
+        <w:t xml:space="preserve"> and the use of </w:t>
+      </w:r>
+    </w:p>
+    <w:p>
+      <w:pPr>
+        <w:pStyle w:val="blstandard"/>
+        <w:rPr>
+          <w:lang w:val="en-US"/>
+        </w:rPr>
+      </w:pPr>
+      <w:r>
+        <w:rPr>
+          <w:lang w:val="en-US"/>
+        </w:rPr>
+        <w:t xml:space="preserve"> </w:t>
+      </w:r>
+    </w:p>
+    <w:p>
+      <w:pPr>
+        <w:pStyle w:val="blstandard"/>
+        <w:rPr>
+          <w:lang w:val="en-US"/>
+        </w:rPr>
+      </w:pPr>
+      <w:r>
+        <w:rPr>
+          <w:lang w:val="en-US"/>
+        </w:rPr>
+        <w:t xml:space="preserve">You can see that both David and Erwin receive money, but who exactly send them the money is unknown, since each transaction requires multiple </w:t>
+      </w:r>
+      <w:r>
+        <w:rPr>
+          <w:lang w:val="en-US"/>
+        </w:rPr>
+        <w:t>UTXO’s</w:t>
+      </w:r>
+      <w:r>
+        <w:rPr>
+          <w:lang w:val="en-US"/>
+        </w:rPr>
+        <w:t xml:space="preserve"> as inputs.</w:t>
+      </w:r>
+    </w:p>
+    <w:p>
+      <w:pPr>
+        <w:pStyle w:val="blstandard"/>
+        <w:rPr>
+          <w:lang w:val="en-US"/>
+        </w:rPr>
+      </w:pPr>
+      <w:r>
+        <w:rPr>
+          <w:lang w:val="en-US"/>
+        </w:rPr>
+        <w:t xml:space="preserve">The downside of </w:t>
+      </w:r>
+      <w:proofErr w:type="spellStart"/>
+      <w:r>
+        <w:rPr>
+          <w:lang w:val="en-US"/>
+        </w:rPr>
+        <w:t>monero</w:t>
+      </w:r>
+      <w:proofErr w:type="spellEnd"/>
+      <w:r>
+        <w:rPr>
+          <w:lang w:val="en-US"/>
+        </w:rPr>
+        <w:t xml:space="preserve"> is that ring signatures require more computation power and the even bigger downside is that the required storage space for each transaction is much larger.</w:t>
+      </w:r>
+      <w:r>
+        <w:rPr>
+          <w:lang w:val="en-US"/>
+        </w:rPr>
+        <w:t xml:space="preserve"> As of 2022 the average </w:t>
+      </w:r>
+      <w:proofErr w:type="spellStart"/>
+      <w:r>
+        <w:rPr>
+          <w:lang w:val="en-US"/>
+        </w:rPr>
+        <w:t>monero</w:t>
+      </w:r>
+      <w:proofErr w:type="spellEnd"/>
+      <w:r>
+        <w:rPr>
+          <w:lang w:val="en-US"/>
+        </w:rPr>
+        <w:t xml:space="preserve"> transaction takes up 1420 Bytes</w:t>
+      </w:r>
+      <w:r>
+        <w:rPr>
+          <w:rStyle w:val="FootnoteReference"/>
+          <w:lang w:val="en-US"/>
+        </w:rPr>
+        <w:footnoteReference w:id="8"/>
+      </w:r>
+      <w:r>
+        <w:rPr>
+          <w:lang w:val="en-US"/>
+        </w:rPr>
+        <w:t>, while the average Bitcoin transaction takes up 224 Bytes</w:t>
+      </w:r>
+      <w:r>
+        <w:rPr>
+          <w:rStyle w:val="FootnoteReference"/>
+          <w:lang w:val="en-US"/>
+        </w:rPr>
+        <w:footnoteReference w:id="9"/>
+      </w:r>
+    </w:p>
+    <w:p>
+      <w:pPr>
+        <w:pStyle w:val="bltitel4"/>
+        <w:rPr>
+          <w:lang w:val="en-US"/>
+        </w:rPr>
+      </w:pPr>
+      <w:r>
+        <w:rPr>
+          <w:lang w:val="en-US"/>
+        </w:rPr>
+        <w:t>Z-Cash</w:t>
+      </w:r>
+    </w:p>
+    <w:p>
+      <w:pPr>
+        <w:pStyle w:val="blstandard"/>
+        <w:rPr>
+          <w:lang w:val="en-US"/>
+        </w:rPr>
+      </w:pPr>
+      <w:r>
+        <w:rPr>
+          <w:lang w:val="en-US"/>
+        </w:rPr>
+        <w:t xml:space="preserve">Z-cash </w:t>
+      </w:r>
+    </w:p>
+    <w:p>
+      <w:pPr>
+        <w:pStyle w:val="blstandard"/>
+        <w:rPr>
+          <w:lang w:val="en-US"/>
+        </w:rPr>
+      </w:pPr>
+      <w:r>
+        <w:rPr>
+          <w:lang w:val="en-US"/>
+        </w:rPr>
+        <w:t xml:space="preserve">Is split up into two address </w:t>
+      </w:r>
+      <w:r>
+        <w:rPr>
+          <w:lang w:val="en-US"/>
+        </w:rPr>
+        <w:t>types of transparent</w:t>
+      </w:r>
+      <w:r>
+        <w:rPr>
+          <w:lang w:val="en-US"/>
+        </w:rPr>
+        <w:t xml:space="preserve"> t-addresses and</w:t>
+      </w:r>
+      <w:r>
+        <w:rPr>
+          <w:lang w:val="en-US"/>
+        </w:rPr>
+        <w:t xml:space="preserve"> private</w:t>
+      </w:r>
+      <w:r>
+        <w:rPr>
+          <w:lang w:val="en-US"/>
+        </w:rPr>
+        <w:t xml:space="preserve"> z-addresses</w:t>
+      </w:r>
+      <w:r>
+        <w:rPr>
+          <w:lang w:val="en-US"/>
+        </w:rPr>
+        <w:t>. It follows that four types of transactions can happen in the z-cash network. T-t</w:t>
+      </w:r>
+    </w:p>
+    <w:p>
+      <w:pPr>
+        <w:pStyle w:val="blstandard"/>
+        <w:rPr>
+          <w:lang w:val="en-US"/>
+        </w:rPr>
+      </w:pPr>
+      <w:r>
+        <w:rPr>
+          <w:lang w:val="en-US"/>
+        </w:rPr>
+        <w:t>Z-cash</w:t>
+      </w:r>
+      <w:r>
+        <w:rPr>
+          <w:lang w:val="en-US"/>
+        </w:rPr>
+        <w:t xml:space="preserve"> uses a </w:t>
+      </w:r>
+      <w:r>
+        <w:rPr>
+          <w:lang w:val="en-US"/>
+        </w:rPr>
+        <w:t>cryptographic method</w:t>
+      </w:r>
+      <w:r>
+        <w:rPr>
+          <w:lang w:val="en-US"/>
+        </w:rPr>
+        <w:t xml:space="preserve"> known as zero knowledge proofs</w:t>
+      </w:r>
+      <w:r>
+        <w:rPr>
+          <w:lang w:val="en-US"/>
+        </w:rPr>
+        <w:t xml:space="preserve">, </w:t>
+      </w:r>
+      <w:r>
+        <w:rPr>
+          <w:lang w:val="en-US"/>
+        </w:rPr>
+        <w:t>in which</w:t>
+      </w:r>
+      <w:r>
+        <w:rPr>
+          <w:lang w:val="en-US"/>
+        </w:rPr>
+        <w:t xml:space="preserve"> you prove you know a secret without sharing the secret.</w:t>
+      </w:r>
+    </w:p>
+    <w:p>
+      <w:pPr>
+        <w:pStyle w:val="blstandard"/>
+        <w:rPr>
+          <w:lang w:val="en-US"/>
+        </w:rPr>
+      </w:pPr>
+      <w:r>
+        <w:rPr>
+          <w:lang w:val="en-US"/>
+        </w:rPr>
         <w:lastRenderedPageBreak/>
-        <w:t xml:space="preserve">You can see that both David and Erwin receive money, but who exactly send them the money is unknown, since each transaction requires multiple </w:t>
-      </w:r>
-      <w:r>
-        <w:rPr>
-          <w:lang w:val="en-US"/>
-        </w:rPr>
-        <w:t>UTXO’s</w:t>
-      </w:r>
-      <w:r>
-        <w:rPr>
-          <w:lang w:val="en-US"/>
-        </w:rPr>
-        <w:t xml:space="preserve"> as inputs.</w:t>
-      </w:r>
-    </w:p>
-    <w:p>
-      <w:pPr>
-        <w:pStyle w:val="bltitel4"/>
-        <w:rPr>
-          <w:lang w:val="en-US"/>
-        </w:rPr>
-      </w:pPr>
-      <w:r>
-        <w:rPr>
-          <w:lang w:val="en-US"/>
-        </w:rPr>
-        <w:t>Z-Cash</w:t>
+        <w:t xml:space="preserve">A simple example of a zero-knowledge proof would be Alice </w:t>
+      </w:r>
+      <w:r>
+        <w:rPr>
+          <w:lang w:val="en-US"/>
+        </w:rPr>
+        <w:t>proving to</w:t>
+      </w:r>
+      <w:r>
+        <w:rPr>
+          <w:lang w:val="en-US"/>
+        </w:rPr>
+        <w:t xml:space="preserve"> Bob</w:t>
+      </w:r>
+      <w:r>
+        <w:rPr>
+          <w:lang w:val="en-US"/>
+        </w:rPr>
+        <w:t xml:space="preserve"> that she knows the code to a safe</w:t>
+      </w:r>
+      <w:r>
+        <w:rPr>
+          <w:lang w:val="en-US"/>
+        </w:rPr>
+        <w:t xml:space="preserve">. Alice could show the safe being closed, then secretly enter the </w:t>
+      </w:r>
+      <w:r>
+        <w:rPr>
+          <w:lang w:val="en-US"/>
+        </w:rPr>
+        <w:t>code,</w:t>
+      </w:r>
+      <w:r>
+        <w:rPr>
+          <w:lang w:val="en-US"/>
+        </w:rPr>
+        <w:t xml:space="preserve"> and show it being open</w:t>
+      </w:r>
+      <w:r>
+        <w:rPr>
+          <w:lang w:val="en-US"/>
+        </w:rPr>
+        <w:t>ed</w:t>
+      </w:r>
+      <w:r>
+        <w:rPr>
+          <w:lang w:val="en-US"/>
+        </w:rPr>
+        <w:t xml:space="preserve"> to Bob</w:t>
+      </w:r>
+      <w:r>
+        <w:rPr>
+          <w:lang w:val="en-US"/>
+        </w:rPr>
+        <w:t xml:space="preserve">. </w:t>
+      </w:r>
+      <w:r>
+        <w:rPr>
+          <w:lang w:val="en-US"/>
+        </w:rPr>
+        <w:t>This way Alice prove</w:t>
+      </w:r>
+      <w:r>
+        <w:rPr>
+          <w:lang w:val="en-US"/>
+        </w:rPr>
+        <w:t>s</w:t>
+      </w:r>
+      <w:r>
+        <w:rPr>
+          <w:lang w:val="en-US"/>
+        </w:rPr>
+        <w:t xml:space="preserve"> that she knows the safe combination without revealing </w:t>
+      </w:r>
+      <w:r>
+        <w:rPr>
+          <w:lang w:val="en-US"/>
+        </w:rPr>
+        <w:t>the combination itself</w:t>
+      </w:r>
+      <w:r>
+        <w:rPr>
+          <w:lang w:val="en-US"/>
+        </w:rPr>
+        <w:t xml:space="preserve"> to Bob</w:t>
+      </w:r>
+      <w:r>
+        <w:rPr>
+          <w:lang w:val="en-US"/>
+        </w:rPr>
+        <w:t>.</w:t>
+      </w:r>
+      <w:r>
+        <w:rPr>
+          <w:lang w:val="en-US"/>
+        </w:rPr>
+        <w:t xml:space="preserve"> This is a zero-knowledge proof since Alice proves the knowledge of a secret without revealing the secret itself.</w:t>
       </w:r>
     </w:p>
     <w:p>
@@ -4320,7 +5049,7 @@
         <w:rPr>
           <w:lang w:val="en-US"/>
         </w:rPr>
-        <w:t xml:space="preserve">Z-cash </w:t>
+        <w:t>In the case of Z-cash however this is done with complex mathematics.</w:t>
       </w:r>
     </w:p>
     <w:p>
@@ -4330,42 +5059,6 @@
           <w:lang w:val="en-US"/>
         </w:rPr>
       </w:pPr>
-      <w:r>
-        <w:rPr>
-          <w:lang w:val="en-US"/>
-        </w:rPr>
-        <w:t xml:space="preserve">Is split up into two address </w:t>
-      </w:r>
-      <w:r>
-        <w:rPr>
-          <w:lang w:val="en-US"/>
-        </w:rPr>
-        <w:t>types of transparent</w:t>
-      </w:r>
-      <w:r>
-        <w:rPr>
-          <w:lang w:val="en-US"/>
-        </w:rPr>
-        <w:t xml:space="preserve"> t-addresses and</w:t>
-      </w:r>
-      <w:r>
-        <w:rPr>
-          <w:lang w:val="en-US"/>
-        </w:rPr>
-        <w:t xml:space="preserve"> private</w:t>
-      </w:r>
-      <w:r>
-        <w:rPr>
-          <w:lang w:val="en-US"/>
-        </w:rPr>
-        <w:t xml:space="preserve"> z-addresses</w:t>
-      </w:r>
-      <w:r>
-        <w:rPr>
-          <w:lang w:val="en-US"/>
-        </w:rPr>
-        <w:t>. It follows that four types of transactions can happen in the z-cash network. T-t</w:t>
-      </w:r>
     </w:p>
     <w:p>
       <w:pPr>
@@ -4378,43 +5071,31 @@
         <w:rPr>
           <w:lang w:val="en-US"/>
         </w:rPr>
-        <w:t>Z-cash</w:t>
-      </w:r>
-      <w:r>
-        <w:rPr>
-          <w:lang w:val="en-US"/>
-        </w:rPr>
-        <w:t xml:space="preserve"> uses a </w:t>
-      </w:r>
-      <w:r>
-        <w:rPr>
-          <w:lang w:val="en-US"/>
-        </w:rPr>
-        <w:t>cryptographic method</w:t>
-      </w:r>
-      <w:r>
-        <w:rPr>
-          <w:lang w:val="en-US"/>
-        </w:rPr>
-        <w:t xml:space="preserve"> known as zero knowledge proofs</w:t>
-      </w:r>
-      <w:r>
-        <w:rPr>
-          <w:lang w:val="en-US"/>
-        </w:rPr>
-        <w:t xml:space="preserve">, </w:t>
-      </w:r>
-      <w:r>
-        <w:rPr>
-          <w:lang w:val="en-US"/>
-        </w:rPr>
-        <w:t>in which</w:t>
-      </w:r>
-      <w:r>
-        <w:rPr>
-          <w:lang w:val="en-US"/>
-        </w:rPr>
-        <w:t xml:space="preserve"> you prove you know a secret without sharing the secret.</w:t>
+        <w:t xml:space="preserve">It is important to note that </w:t>
+      </w:r>
+      <w:r>
+        <w:rPr>
+          <w:lang w:val="en-US"/>
+        </w:rPr>
+        <w:t xml:space="preserve">the founders </w:t>
+      </w:r>
+      <w:r>
+        <w:rPr>
+          <w:lang w:val="en-US"/>
+        </w:rPr>
+        <w:t>own</w:t>
+      </w:r>
+      <w:r>
+        <w:rPr>
+          <w:lang w:val="en-US"/>
+        </w:rPr>
+        <w:t xml:space="preserve"> 2.1 million coins with there being a maximum of 21 million coins. </w:t>
+      </w:r>
+      <w:r>
+        <w:rPr>
+          <w:lang w:val="en-US"/>
+        </w:rPr>
+        <w:t>They hold more than 10% of the z-cash market, which puts the distributed nature of the ledger into question.</w:t>
       </w:r>
     </w:p>
     <w:p>
@@ -4424,202 +5105,167 @@
           <w:lang w:val="en-US"/>
         </w:rPr>
       </w:pPr>
-      <w:r>
-        <w:rPr>
-          <w:lang w:val="en-US"/>
-        </w:rPr>
-        <w:t xml:space="preserve">A simple example of a zero-knowledge proof would be Alice </w:t>
-      </w:r>
-      <w:r>
-        <w:rPr>
-          <w:lang w:val="en-US"/>
-        </w:rPr>
-        <w:t>proving to</w:t>
-      </w:r>
-      <w:r>
-        <w:rPr>
-          <w:lang w:val="en-US"/>
-        </w:rPr>
-        <w:t xml:space="preserve"> Bob</w:t>
-      </w:r>
-      <w:r>
-        <w:rPr>
-          <w:lang w:val="en-US"/>
-        </w:rPr>
-        <w:t xml:space="preserve"> that she knows the code to a safe</w:t>
-      </w:r>
-      <w:r>
-        <w:rPr>
-          <w:lang w:val="en-US"/>
-        </w:rPr>
-        <w:t xml:space="preserve">. Alice could show the safe being closed, then secretly enter the </w:t>
-      </w:r>
-      <w:r>
-        <w:rPr>
-          <w:lang w:val="en-US"/>
-        </w:rPr>
-        <w:t>code,</w:t>
-      </w:r>
-      <w:r>
-        <w:rPr>
-          <w:lang w:val="en-US"/>
-        </w:rPr>
-        <w:t xml:space="preserve"> and show it being open</w:t>
-      </w:r>
-      <w:r>
-        <w:rPr>
-          <w:lang w:val="en-US"/>
-        </w:rPr>
-        <w:t xml:space="preserve"> to Bob</w:t>
-      </w:r>
-      <w:r>
-        <w:rPr>
-          <w:lang w:val="en-US"/>
+    </w:p>
+    <w:p>
+      <w:pPr>
+        <w:pStyle w:val="blstandard"/>
+        <w:rPr>
+          <w:lang w:val="en-US"/>
+        </w:rPr>
+      </w:pPr>
+    </w:p>
+    <w:p>
+      <w:pPr>
+        <w:pStyle w:val="bltitel1"/>
+        <w:rPr>
+          <w:lang w:val="en-US"/>
+        </w:rPr>
+      </w:pPr>
+      <w:bookmarkStart w:id="10" w:name="_Toc98843538"/>
+      <w:r>
+        <w:rPr>
+          <w:lang w:val="en-US"/>
+        </w:rPr>
+        <w:t>Legal Ramifications</w:t>
+      </w:r>
+      <w:bookmarkEnd w:id="10"/>
+    </w:p>
+    <w:p>
+      <w:pPr>
+        <w:pStyle w:val="blstandard"/>
+        <w:rPr>
+          <w:lang w:val="en-US"/>
+        </w:rPr>
+      </w:pPr>
+    </w:p>
+    <w:p>
+      <w:pPr>
+        <w:pStyle w:val="bltitel1"/>
+        <w:rPr>
+          <w:lang w:val="en-GB"/>
+        </w:rPr>
+      </w:pPr>
+      <w:bookmarkStart w:id="11" w:name="_Toc98843539"/>
+      <w:r>
+        <w:rPr>
+          <w:lang w:val="en-GB"/>
+        </w:rPr>
+        <w:t>Conclusion</w:t>
+      </w:r>
+      <w:bookmarkEnd w:id="11"/>
+      <w:r>
+        <w:rPr>
+          <w:lang w:val="en-GB"/>
+        </w:rPr>
+        <w:t xml:space="preserve"> </w:t>
+      </w:r>
+    </w:p>
+    <w:p>
+      <w:pPr>
+        <w:pStyle w:val="blstandard"/>
+        <w:rPr>
+          <w:lang w:val="en-GB"/>
+        </w:rPr>
+      </w:pPr>
+      <w:r>
+        <w:rPr>
+          <w:lang w:val="en-GB"/>
+        </w:rPr>
+        <w:t xml:space="preserve">Although </w:t>
+      </w:r>
+      <w:r>
+        <w:rPr>
+          <w:lang w:val="en-GB"/>
+        </w:rPr>
+        <w:t xml:space="preserve">privacy seems to be weaker in bitcoin it all depends on how the user </w:t>
+      </w:r>
+      <w:r>
+        <w:rPr>
+          <w:lang w:val="en-GB"/>
+        </w:rPr>
+        <w:t>acts</w:t>
+      </w:r>
+      <w:r>
+        <w:rPr>
+          <w:lang w:val="en-GB"/>
         </w:rPr>
         <w:t xml:space="preserve">. </w:t>
       </w:r>
       <w:r>
         <w:rPr>
-          <w:lang w:val="en-US"/>
-        </w:rPr>
-        <w:t>This way Alice has proven that she knows the safe combination without revealing it to Bob</w:t>
-      </w:r>
-      <w:r>
-        <w:rPr>
-          <w:lang w:val="en-US"/>
-        </w:rPr>
-        <w:t>.</w:t>
+          <w:lang w:val="en-GB"/>
+        </w:rPr>
+        <w:t>In bitcoin a user ca</w:t>
+      </w:r>
+      <w:r>
+        <w:rPr>
+          <w:lang w:val="en-GB"/>
+        </w:rPr>
+        <w:t xml:space="preserve">n sign things with their private keys to prove </w:t>
+      </w:r>
+      <w:r>
+        <w:rPr>
+          <w:lang w:val="en-GB"/>
+        </w:rPr>
+        <w:t xml:space="preserve">all their transactions will be known. In </w:t>
+      </w:r>
+      <w:proofErr w:type="spellStart"/>
+      <w:r>
+        <w:rPr>
+          <w:lang w:val="en-GB"/>
+        </w:rPr>
+        <w:t>Monero</w:t>
+      </w:r>
+      <w:proofErr w:type="spellEnd"/>
+      <w:r>
+        <w:rPr>
+          <w:lang w:val="en-GB"/>
+        </w:rPr>
+        <w:t xml:space="preserve"> a user can make a transaction where they try to double spend and since that is impossible it proves which transactions belong to said user</w:t>
+      </w:r>
+      <w:r>
+        <w:rPr>
+          <w:lang w:val="en-GB"/>
+        </w:rPr>
+        <w:t xml:space="preserve">. </w:t>
+      </w:r>
+      <w:r>
+        <w:rPr>
+          <w:lang w:val="en-GB"/>
+        </w:rPr>
+        <w:t>In z-cash a user can …</w:t>
       </w:r>
     </w:p>
     <w:p>
       <w:pPr>
         <w:pStyle w:val="blstandard"/>
         <w:rPr>
-          <w:lang w:val="en-US"/>
-        </w:rPr>
-      </w:pPr>
-      <w:r>
-        <w:rPr>
-          <w:lang w:val="en-US"/>
-        </w:rPr>
-        <w:t>In the case of Z-cash however this is done with complex mathematics.</w:t>
-      </w:r>
-    </w:p>
-    <w:p>
-      <w:pPr>
-        <w:pStyle w:val="blstandard"/>
-        <w:rPr>
-          <w:lang w:val="en-US"/>
-        </w:rPr>
-      </w:pPr>
-      <w:r>
-        <w:rPr>
-          <w:lang w:val="en-US"/>
-        </w:rPr>
-        <w:t xml:space="preserve">It is important to note that </w:t>
-      </w:r>
-      <w:r>
-        <w:rPr>
-          <w:lang w:val="en-US"/>
-        </w:rPr>
-        <w:t xml:space="preserve">the founders </w:t>
-      </w:r>
-      <w:r>
-        <w:rPr>
-          <w:lang w:val="en-US"/>
-        </w:rPr>
-        <w:t>own</w:t>
-      </w:r>
-      <w:r>
-        <w:rPr>
-          <w:lang w:val="en-US"/>
-        </w:rPr>
-        <w:t xml:space="preserve"> 2.1 million coins with there being a maximum of 21 million coins. </w:t>
-      </w:r>
-      <w:r>
-        <w:rPr>
-          <w:lang w:val="en-US"/>
-        </w:rPr>
-        <w:t>They hold more than 10% of the z-cash market, which puts the distributed nature of the ledger into question.</w:t>
-      </w:r>
-    </w:p>
-    <w:p>
-      <w:pPr>
-        <w:pStyle w:val="bltitel1"/>
-        <w:rPr>
-          <w:lang w:val="en-US"/>
-        </w:rPr>
-      </w:pPr>
-      <w:bookmarkStart w:id="10" w:name="_Toc98843538"/>
-      <w:r>
-        <w:rPr>
-          <w:lang w:val="en-US"/>
-        </w:rPr>
-        <w:t>Legal Ramifications</w:t>
-      </w:r>
-      <w:bookmarkEnd w:id="10"/>
-    </w:p>
-    <w:p>
-      <w:pPr>
-        <w:pStyle w:val="blstandard"/>
-        <w:rPr>
-          <w:lang w:val="en-US"/>
-        </w:rPr>
-      </w:pPr>
-    </w:p>
-    <w:p>
-      <w:pPr>
-        <w:pStyle w:val="bltitel1"/>
-        <w:rPr>
           <w:lang w:val="en-GB"/>
         </w:rPr>
       </w:pPr>
-      <w:bookmarkStart w:id="11" w:name="_Toc98843539"/>
       <w:r>
         <w:rPr>
           <w:lang w:val="en-GB"/>
         </w:rPr>
-        <w:t>Conclusion</w:t>
-      </w:r>
-      <w:bookmarkEnd w:id="11"/>
+        <w:t xml:space="preserve">In all cryptocurrencies a user can somehow state and prove that they were behind a transaction, thus making it impossible to be fully anonymous. </w:t>
+      </w:r>
       <w:r>
         <w:rPr>
           <w:lang w:val="en-GB"/>
         </w:rPr>
-        <w:t xml:space="preserve"> </w:t>
-      </w:r>
-    </w:p>
-    <w:p>
-      <w:pPr>
-        <w:pStyle w:val="blstandard"/>
+        <w:t>However, the announcement does not happen on the blockchain itself. It happens on other platforms. UTXO based blockchains have no means of deanonymizing a person</w:t>
+      </w:r>
+      <w:r>
         <w:rPr>
           <w:lang w:val="en-GB"/>
         </w:rPr>
-      </w:pPr>
+        <w:t xml:space="preserve"> themselves</w:t>
+      </w:r>
       <w:r>
         <w:rPr>
           <w:lang w:val="en-GB"/>
         </w:rPr>
-        <w:t xml:space="preserve">Although </w:t>
-      </w:r>
-      <w:r>
-        <w:rPr>
-          <w:lang w:val="en-GB"/>
-        </w:rPr>
-        <w:t xml:space="preserve">privacy seems to be weaker in bitcoin it all depends on how the user decides to use the service. If they reuse addresses and make their addresses public, then no amount of cryptography can save their privacy. </w:t>
-      </w:r>
-      <w:r>
-        <w:rPr>
-          <w:lang w:val="en-GB"/>
-        </w:rPr>
-        <w:t xml:space="preserve">However, the announcement of wallet addresses does not happen on the blockchain itself. It happens on other platforms. UTXO based blockchains have no means of deanonymizing a person. The deanonymization </w:t>
-      </w:r>
-      <w:r>
-        <w:rPr>
-          <w:lang w:val="en-GB"/>
-        </w:rPr>
-        <w:lastRenderedPageBreak/>
-        <w:t>happens elsewhere and so the legal ramifications should happen there as well?</w:t>
+        <w:t>. The deanonymization happens elsewhere and so the legal ramifications should happen there as well?</w:t>
       </w:r>
       <w:r>
         <w:rPr>
@@ -4948,7 +5594,7 @@
         <w:t xml:space="preserve"> </w:t>
       </w:r>
       <w:r>
-        <w:t>https://bitslog.com/2013/04/17/the-well-deserved-fortune-of-satoshi-nakamoto/</w:t>
+        <w:t>https://www.ibm.com/docs/en/zos/2.1.0?topic=keys-rsa-private-public</w:t>
       </w:r>
     </w:p>
   </w:footnote>
@@ -4967,7 +5613,10 @@
         <w:footnoteRef/>
       </w:r>
       <w:r>
-        <w:t xml:space="preserve"> Art. 17 GDPR</w:t>
+        <w:t xml:space="preserve"> </w:t>
+      </w:r>
+      <w:r>
+        <w:t>https://bitslog.com/2013/04/17/the-well-deserved-fortune-of-satoshi-nakamoto/</w:t>
       </w:r>
     </w:p>
   </w:footnote>
@@ -4986,7 +5635,7 @@
         <w:footnoteRef/>
       </w:r>
       <w:r>
-        <w:t xml:space="preserve"> </w:t>
+        <w:t xml:space="preserve"> Art. 17 GDPR</w:t>
       </w:r>
     </w:p>
   </w:footnote>
@@ -5006,6 +5655,72 @@
       </w:r>
       <w:r>
         <w:t xml:space="preserve"> </w:t>
+      </w:r>
+    </w:p>
+  </w:footnote>
+  <w:footnote w:id="7">
+    <w:p>
+      <w:pPr>
+        <w:pStyle w:val="FootnoteText"/>
+        <w:rPr>
+          <w:lang w:val="de-CH"/>
+        </w:rPr>
+      </w:pPr>
+      <w:r>
+        <w:rPr>
+          <w:rStyle w:val="FootnoteReference"/>
+        </w:rPr>
+        <w:footnoteRef/>
+      </w:r>
+      <w:r>
+        <w:t xml:space="preserve"> </w:t>
+      </w:r>
+      <w:r>
+        <w:t>https://eprint.iacr.org/2020/018</w:t>
+      </w:r>
+    </w:p>
+  </w:footnote>
+  <w:footnote w:id="8">
+    <w:p>
+      <w:pPr>
+        <w:pStyle w:val="FootnoteText"/>
+        <w:rPr>
+          <w:lang w:val="de-CH"/>
+        </w:rPr>
+      </w:pPr>
+      <w:r>
+        <w:rPr>
+          <w:rStyle w:val="FootnoteReference"/>
+        </w:rPr>
+        <w:footnoteRef/>
+      </w:r>
+      <w:r>
+        <w:t xml:space="preserve"> </w:t>
+      </w:r>
+      <w:r>
+        <w:t>https://xmrchain.net/</w:t>
+      </w:r>
+    </w:p>
+  </w:footnote>
+  <w:footnote w:id="9">
+    <w:p>
+      <w:pPr>
+        <w:pStyle w:val="FootnoteText"/>
+        <w:rPr>
+          <w:lang w:val="de-CH"/>
+        </w:rPr>
+      </w:pPr>
+      <w:r>
+        <w:rPr>
+          <w:rStyle w:val="FootnoteReference"/>
+        </w:rPr>
+        <w:footnoteRef/>
+      </w:r>
+      <w:r>
+        <w:t xml:space="preserve"> </w:t>
+      </w:r>
+      <w:r>
+        <w:t>https://bitcoinfees.earn.com/#fees</w:t>
       </w:r>
     </w:p>
   </w:footnote>

</xml_diff>